<commit_message>
Iteration Report 2 Content updates - stable document-  please peer review
</commit_message>
<xml_diff>
--- a/docs/design docs/Iteration Reports/Iteration Report 2/Iteration_report_2-MASTER.docx
+++ b/docs/design docs/Iteration Reports/Iteration Report 2/Iteration_report_2-MASTER.docx
@@ -233,7 +233,12 @@
             <w:pStyle w:val="TOCHeading"/>
           </w:pPr>
           <w:r>
-            <w:t>Contents</w:t>
+            <w:t>Content</w:t>
+          </w:r>
+          <w:bookmarkStart w:id="0" w:name="_GoBack"/>
+          <w:bookmarkEnd w:id="0"/>
+          <w:r>
+            <w:t>s</w:t>
           </w:r>
         </w:p>
         <w:p>
@@ -256,7 +261,7 @@
           <w:r>
             <w:fldChar w:fldCharType="separate"/>
           </w:r>
-          <w:hyperlink w:anchor="_Toc435467939" w:history="1">
+          <w:hyperlink w:anchor="_Toc437223851" w:history="1">
             <w:r>
               <w:rPr>
                 <w:rStyle w:val="Hyperlink"/>
@@ -283,7 +288,7 @@
                 <w:noProof/>
                 <w:webHidden/>
               </w:rPr>
-              <w:instrText xml:space="preserve"> PAGEREF _Toc435467939 \h </w:instrText>
+              <w:instrText xml:space="preserve"> PAGEREF _Toc437223851 \h </w:instrText>
             </w:r>
             <w:r>
               <w:rPr>
@@ -303,7 +308,7 @@
                 <w:noProof/>
                 <w:webHidden/>
               </w:rPr>
-              <w:t>3</w:t>
+              <w:t>4</w:t>
             </w:r>
             <w:r>
               <w:rPr>
@@ -325,7 +330,7 @@
               <w:lang w:eastAsia="en-US"/>
             </w:rPr>
           </w:pPr>
-          <w:hyperlink w:anchor="_Toc435467940" w:history="1">
+          <w:hyperlink w:anchor="_Toc437223852" w:history="1">
             <w:r>
               <w:rPr>
                 <w:rStyle w:val="Hyperlink"/>
@@ -352,7 +357,7 @@
                 <w:noProof/>
                 <w:webHidden/>
               </w:rPr>
-              <w:instrText xml:space="preserve"> PAGEREF _Toc435467940 \h </w:instrText>
+              <w:instrText xml:space="preserve"> PAGEREF _Toc437223852 \h </w:instrText>
             </w:r>
             <w:r>
               <w:rPr>
@@ -372,7 +377,7 @@
                 <w:noProof/>
                 <w:webHidden/>
               </w:rPr>
-              <w:t>3</w:t>
+              <w:t>4</w:t>
             </w:r>
             <w:r>
               <w:rPr>
@@ -394,7 +399,7 @@
               <w:lang w:eastAsia="en-US"/>
             </w:rPr>
           </w:pPr>
-          <w:hyperlink w:anchor="_Toc435467941" w:history="1">
+          <w:hyperlink w:anchor="_Toc437223853" w:history="1">
             <w:r>
               <w:rPr>
                 <w:rStyle w:val="Hyperlink"/>
@@ -421,7 +426,7 @@
                 <w:noProof/>
                 <w:webHidden/>
               </w:rPr>
-              <w:instrText xml:space="preserve"> PAGEREF _Toc435467941 \h </w:instrText>
+              <w:instrText xml:space="preserve"> PAGEREF _Toc437223853 \h </w:instrText>
             </w:r>
             <w:r>
               <w:rPr>
@@ -441,7 +446,7 @@
                 <w:noProof/>
                 <w:webHidden/>
               </w:rPr>
-              <w:t>3</w:t>
+              <w:t>4</w:t>
             </w:r>
             <w:r>
               <w:rPr>
@@ -463,7 +468,7 @@
               <w:lang w:eastAsia="en-US"/>
             </w:rPr>
           </w:pPr>
-          <w:hyperlink w:anchor="_Toc435467942" w:history="1">
+          <w:hyperlink w:anchor="_Toc437223854" w:history="1">
             <w:r>
               <w:rPr>
                 <w:rStyle w:val="Hyperlink"/>
@@ -490,7 +495,7 @@
                 <w:noProof/>
                 <w:webHidden/>
               </w:rPr>
-              <w:instrText xml:space="preserve"> PAGEREF _Toc435467942 \h </w:instrText>
+              <w:instrText xml:space="preserve"> PAGEREF _Toc437223854 \h </w:instrText>
             </w:r>
             <w:r>
               <w:rPr>
@@ -510,7 +515,7 @@
                 <w:noProof/>
                 <w:webHidden/>
               </w:rPr>
-              <w:t>3</w:t>
+              <w:t>4</w:t>
             </w:r>
             <w:r>
               <w:rPr>
@@ -532,7 +537,7 @@
               <w:lang w:eastAsia="en-US"/>
             </w:rPr>
           </w:pPr>
-          <w:hyperlink w:anchor="_Toc435467943" w:history="1">
+          <w:hyperlink w:anchor="_Toc437223855" w:history="1">
             <w:r>
               <w:rPr>
                 <w:rStyle w:val="Hyperlink"/>
@@ -559,7 +564,7 @@
                 <w:noProof/>
                 <w:webHidden/>
               </w:rPr>
-              <w:instrText xml:space="preserve"> PAGEREF _Toc435467943 \h </w:instrText>
+              <w:instrText xml:space="preserve"> PAGEREF _Toc437223855 \h </w:instrText>
             </w:r>
             <w:r>
               <w:rPr>
@@ -579,7 +584,7 @@
                 <w:noProof/>
                 <w:webHidden/>
               </w:rPr>
-              <w:t>3</w:t>
+              <w:t>4</w:t>
             </w:r>
             <w:r>
               <w:rPr>
@@ -601,7 +606,7 @@
               <w:lang w:eastAsia="en-US"/>
             </w:rPr>
           </w:pPr>
-          <w:hyperlink w:anchor="_Toc435467944" w:history="1">
+          <w:hyperlink w:anchor="_Toc437223856" w:history="1">
             <w:r>
               <w:rPr>
                 <w:rStyle w:val="Hyperlink"/>
@@ -628,7 +633,7 @@
                 <w:noProof/>
                 <w:webHidden/>
               </w:rPr>
-              <w:instrText xml:space="preserve"> PAGEREF _Toc435467944 \h </w:instrText>
+              <w:instrText xml:space="preserve"> PAGEREF _Toc437223856 \h </w:instrText>
             </w:r>
             <w:r>
               <w:rPr>
@@ -648,7 +653,7 @@
                 <w:noProof/>
                 <w:webHidden/>
               </w:rPr>
-              <w:t>3</w:t>
+              <w:t>4</w:t>
             </w:r>
             <w:r>
               <w:rPr>
@@ -670,7 +675,7 @@
               <w:lang w:eastAsia="en-US"/>
             </w:rPr>
           </w:pPr>
-          <w:hyperlink w:anchor="_Toc435467945" w:history="1">
+          <w:hyperlink w:anchor="_Toc437223857" w:history="1">
             <w:r>
               <w:rPr>
                 <w:rStyle w:val="Hyperlink"/>
@@ -697,7 +702,7 @@
                 <w:noProof/>
                 <w:webHidden/>
               </w:rPr>
-              <w:instrText xml:space="preserve"> PAGEREF _Toc435467945 \h </w:instrText>
+              <w:instrText xml:space="preserve"> PAGEREF _Toc437223857 \h </w:instrText>
             </w:r>
             <w:r>
               <w:rPr>
@@ -717,7 +722,7 @@
                 <w:noProof/>
                 <w:webHidden/>
               </w:rPr>
-              <w:t>3</w:t>
+              <w:t>4</w:t>
             </w:r>
             <w:r>
               <w:rPr>
@@ -739,7 +744,7 @@
               <w:lang w:eastAsia="en-US"/>
             </w:rPr>
           </w:pPr>
-          <w:hyperlink w:anchor="_Toc435467946" w:history="1">
+          <w:hyperlink w:anchor="_Toc437223858" w:history="1">
             <w:r>
               <w:rPr>
                 <w:rStyle w:val="Hyperlink"/>
@@ -766,7 +771,7 @@
                 <w:noProof/>
                 <w:webHidden/>
               </w:rPr>
-              <w:instrText xml:space="preserve"> PAGEREF _Toc435467946 \h </w:instrText>
+              <w:instrText xml:space="preserve"> PAGEREF _Toc437223858 \h </w:instrText>
             </w:r>
             <w:r>
               <w:rPr>
@@ -786,7 +791,7 @@
                 <w:noProof/>
                 <w:webHidden/>
               </w:rPr>
-              <w:t>3</w:t>
+              <w:t>4</w:t>
             </w:r>
             <w:r>
               <w:rPr>
@@ -808,7 +813,7 @@
               <w:lang w:eastAsia="en-US"/>
             </w:rPr>
           </w:pPr>
-          <w:hyperlink w:anchor="_Toc435467947" w:history="1">
+          <w:hyperlink w:anchor="_Toc437223859" w:history="1">
             <w:r>
               <w:rPr>
                 <w:rStyle w:val="Hyperlink"/>
@@ -835,7 +840,7 @@
                 <w:noProof/>
                 <w:webHidden/>
               </w:rPr>
-              <w:instrText xml:space="preserve"> PAGEREF _Toc435467947 \h </w:instrText>
+              <w:instrText xml:space="preserve"> PAGEREF _Toc437223859 \h </w:instrText>
             </w:r>
             <w:r>
               <w:rPr>
@@ -855,7 +860,7 @@
                 <w:noProof/>
                 <w:webHidden/>
               </w:rPr>
-              <w:t>4</w:t>
+              <w:t>5</w:t>
             </w:r>
             <w:r>
               <w:rPr>
@@ -877,7 +882,7 @@
               <w:lang w:eastAsia="en-US"/>
             </w:rPr>
           </w:pPr>
-          <w:hyperlink w:anchor="_Toc435467948" w:history="1">
+          <w:hyperlink w:anchor="_Toc437223860" w:history="1">
             <w:r>
               <w:rPr>
                 <w:rStyle w:val="Hyperlink"/>
@@ -904,7 +909,7 @@
                 <w:noProof/>
                 <w:webHidden/>
               </w:rPr>
-              <w:instrText xml:space="preserve"> PAGEREF _Toc435467948 \h </w:instrText>
+              <w:instrText xml:space="preserve"> PAGEREF _Toc437223860 \h </w:instrText>
             </w:r>
             <w:r>
               <w:rPr>
@@ -924,7 +929,7 @@
                 <w:noProof/>
                 <w:webHidden/>
               </w:rPr>
-              <w:t>4</w:t>
+              <w:t>5</w:t>
             </w:r>
             <w:r>
               <w:rPr>
@@ -946,7 +951,7 @@
               <w:lang w:eastAsia="en-US"/>
             </w:rPr>
           </w:pPr>
-          <w:hyperlink w:anchor="_Toc435467949" w:history="1">
+          <w:hyperlink w:anchor="_Toc437223861" w:history="1">
             <w:r>
               <w:rPr>
                 <w:rStyle w:val="Hyperlink"/>
@@ -973,7 +978,7 @@
                 <w:noProof/>
                 <w:webHidden/>
               </w:rPr>
-              <w:instrText xml:space="preserve"> PAGEREF _Toc435467949 \h </w:instrText>
+              <w:instrText xml:space="preserve"> PAGEREF _Toc437223861 \h </w:instrText>
             </w:r>
             <w:r>
               <w:rPr>
@@ -993,7 +998,7 @@
                 <w:noProof/>
                 <w:webHidden/>
               </w:rPr>
-              <w:t>4</w:t>
+              <w:t>5</w:t>
             </w:r>
             <w:r>
               <w:rPr>
@@ -1015,7 +1020,7 @@
               <w:lang w:eastAsia="en-US"/>
             </w:rPr>
           </w:pPr>
-          <w:hyperlink w:anchor="_Toc435467950" w:history="1">
+          <w:hyperlink w:anchor="_Toc437223862" w:history="1">
             <w:r>
               <w:rPr>
                 <w:rStyle w:val="Hyperlink"/>
@@ -1042,7 +1047,7 @@
                 <w:noProof/>
                 <w:webHidden/>
               </w:rPr>
-              <w:instrText xml:space="preserve"> PAGEREF _Toc435467950 \h </w:instrText>
+              <w:instrText xml:space="preserve"> PAGEREF _Toc437223862 \h </w:instrText>
             </w:r>
             <w:r>
               <w:rPr>
@@ -1062,7 +1067,7 @@
                 <w:noProof/>
                 <w:webHidden/>
               </w:rPr>
-              <w:t>4</w:t>
+              <w:t>5</w:t>
             </w:r>
             <w:r>
               <w:rPr>
@@ -1084,7 +1089,7 @@
               <w:lang w:eastAsia="en-US"/>
             </w:rPr>
           </w:pPr>
-          <w:hyperlink w:anchor="_Toc435467951" w:history="1">
+          <w:hyperlink w:anchor="_Toc437223863" w:history="1">
             <w:r>
               <w:rPr>
                 <w:rStyle w:val="Hyperlink"/>
@@ -1111,7 +1116,7 @@
                 <w:noProof/>
                 <w:webHidden/>
               </w:rPr>
-              <w:instrText xml:space="preserve"> PAGEREF _Toc435467951 \h </w:instrText>
+              <w:instrText xml:space="preserve"> PAGEREF _Toc437223863 \h </w:instrText>
             </w:r>
             <w:r>
               <w:rPr>
@@ -1131,7 +1136,7 @@
                 <w:noProof/>
                 <w:webHidden/>
               </w:rPr>
-              <w:t>4</w:t>
+              <w:t>5</w:t>
             </w:r>
             <w:r>
               <w:rPr>
@@ -1153,7 +1158,7 @@
               <w:lang w:eastAsia="en-US"/>
             </w:rPr>
           </w:pPr>
-          <w:hyperlink w:anchor="_Toc435467952" w:history="1">
+          <w:hyperlink w:anchor="_Toc437223864" w:history="1">
             <w:r>
               <w:rPr>
                 <w:rStyle w:val="Hyperlink"/>
@@ -1180,7 +1185,7 @@
                 <w:noProof/>
                 <w:webHidden/>
               </w:rPr>
-              <w:instrText xml:space="preserve"> PAGEREF _Toc435467952 \h </w:instrText>
+              <w:instrText xml:space="preserve"> PAGEREF _Toc437223864 \h </w:instrText>
             </w:r>
             <w:r>
               <w:rPr>
@@ -1200,7 +1205,7 @@
                 <w:noProof/>
                 <w:webHidden/>
               </w:rPr>
-              <w:t>4</w:t>
+              <w:t>5</w:t>
             </w:r>
             <w:r>
               <w:rPr>
@@ -1222,7 +1227,7 @@
               <w:lang w:eastAsia="en-US"/>
             </w:rPr>
           </w:pPr>
-          <w:hyperlink w:anchor="_Toc435467953" w:history="1">
+          <w:hyperlink w:anchor="_Toc437223865" w:history="1">
             <w:r>
               <w:rPr>
                 <w:rStyle w:val="Hyperlink"/>
@@ -1249,7 +1254,7 @@
                 <w:noProof/>
                 <w:webHidden/>
               </w:rPr>
-              <w:instrText xml:space="preserve"> PAGEREF _Toc435467953 \h </w:instrText>
+              <w:instrText xml:space="preserve"> PAGEREF _Toc437223865 \h </w:instrText>
             </w:r>
             <w:r>
               <w:rPr>
@@ -1269,7 +1274,7 @@
                 <w:noProof/>
                 <w:webHidden/>
               </w:rPr>
-              <w:t>5</w:t>
+              <w:t>6</w:t>
             </w:r>
             <w:r>
               <w:rPr>
@@ -1291,7 +1296,7 @@
               <w:lang w:eastAsia="en-US"/>
             </w:rPr>
           </w:pPr>
-          <w:hyperlink w:anchor="_Toc435467954" w:history="1">
+          <w:hyperlink w:anchor="_Toc437223866" w:history="1">
             <w:r>
               <w:rPr>
                 <w:rStyle w:val="Hyperlink"/>
@@ -1318,7 +1323,7 @@
                 <w:noProof/>
                 <w:webHidden/>
               </w:rPr>
-              <w:instrText xml:space="preserve"> PAGEREF _Toc435467954 \h </w:instrText>
+              <w:instrText xml:space="preserve"> PAGEREF _Toc437223866 \h </w:instrText>
             </w:r>
             <w:r>
               <w:rPr>
@@ -1338,7 +1343,7 @@
                 <w:noProof/>
                 <w:webHidden/>
               </w:rPr>
-              <w:t>5</w:t>
+              <w:t>6</w:t>
             </w:r>
             <w:r>
               <w:rPr>
@@ -1360,7 +1365,7 @@
               <w:lang w:eastAsia="en-US"/>
             </w:rPr>
           </w:pPr>
-          <w:hyperlink w:anchor="_Toc435467955" w:history="1">
+          <w:hyperlink w:anchor="_Toc437223867" w:history="1">
             <w:r>
               <w:rPr>
                 <w:rStyle w:val="Hyperlink"/>
@@ -1387,7 +1392,7 @@
                 <w:noProof/>
                 <w:webHidden/>
               </w:rPr>
-              <w:instrText xml:space="preserve"> PAGEREF _Toc435467955 \h </w:instrText>
+              <w:instrText xml:space="preserve"> PAGEREF _Toc437223867 \h </w:instrText>
             </w:r>
             <w:r>
               <w:rPr>
@@ -1407,7 +1412,7 @@
                 <w:noProof/>
                 <w:webHidden/>
               </w:rPr>
-              <w:t>5</w:t>
+              <w:t>6</w:t>
             </w:r>
             <w:r>
               <w:rPr>
@@ -1429,7 +1434,7 @@
               <w:lang w:eastAsia="en-US"/>
             </w:rPr>
           </w:pPr>
-          <w:hyperlink w:anchor="_Toc435467956" w:history="1">
+          <w:hyperlink w:anchor="_Toc437223868" w:history="1">
             <w:r>
               <w:rPr>
                 <w:rStyle w:val="Hyperlink"/>
@@ -1456,7 +1461,7 @@
                 <w:noProof/>
                 <w:webHidden/>
               </w:rPr>
-              <w:instrText xml:space="preserve"> PAGEREF _Toc435467956 \h </w:instrText>
+              <w:instrText xml:space="preserve"> PAGEREF _Toc437223868 \h </w:instrText>
             </w:r>
             <w:r>
               <w:rPr>
@@ -1476,7 +1481,7 @@
                 <w:noProof/>
                 <w:webHidden/>
               </w:rPr>
-              <w:t>5</w:t>
+              <w:t>6</w:t>
             </w:r>
             <w:r>
               <w:rPr>
@@ -1498,7 +1503,7 @@
               <w:lang w:eastAsia="en-US"/>
             </w:rPr>
           </w:pPr>
-          <w:hyperlink w:anchor="_Toc435467957" w:history="1">
+          <w:hyperlink w:anchor="_Toc437223869" w:history="1">
             <w:r>
               <w:rPr>
                 <w:rStyle w:val="Hyperlink"/>
@@ -1525,7 +1530,7 @@
                 <w:noProof/>
                 <w:webHidden/>
               </w:rPr>
-              <w:instrText xml:space="preserve"> PAGEREF _Toc435467957 \h </w:instrText>
+              <w:instrText xml:space="preserve"> PAGEREF _Toc437223869 \h </w:instrText>
             </w:r>
             <w:r>
               <w:rPr>
@@ -1545,7 +1550,7 @@
                 <w:noProof/>
                 <w:webHidden/>
               </w:rPr>
-              <w:t>6</w:t>
+              <w:t>7</w:t>
             </w:r>
             <w:r>
               <w:rPr>
@@ -1567,7 +1572,7 @@
               <w:lang w:eastAsia="en-US"/>
             </w:rPr>
           </w:pPr>
-          <w:hyperlink w:anchor="_Toc435467958" w:history="1">
+          <w:hyperlink w:anchor="_Toc437223870" w:history="1">
             <w:r>
               <w:rPr>
                 <w:rStyle w:val="Hyperlink"/>
@@ -1594,7 +1599,7 @@
                 <w:noProof/>
                 <w:webHidden/>
               </w:rPr>
-              <w:instrText xml:space="preserve"> PAGEREF _Toc435467958 \h </w:instrText>
+              <w:instrText xml:space="preserve"> PAGEREF _Toc437223870 \h </w:instrText>
             </w:r>
             <w:r>
               <w:rPr>
@@ -1614,7 +1619,7 @@
                 <w:noProof/>
                 <w:webHidden/>
               </w:rPr>
-              <w:t>6</w:t>
+              <w:t>7</w:t>
             </w:r>
             <w:r>
               <w:rPr>
@@ -1636,7 +1641,7 @@
               <w:lang w:eastAsia="en-US"/>
             </w:rPr>
           </w:pPr>
-          <w:hyperlink w:anchor="_Toc435467959" w:history="1">
+          <w:hyperlink w:anchor="_Toc437223871" w:history="1">
             <w:r>
               <w:rPr>
                 <w:rStyle w:val="Hyperlink"/>
@@ -1663,7 +1668,7 @@
                 <w:noProof/>
                 <w:webHidden/>
               </w:rPr>
-              <w:instrText xml:space="preserve"> PAGEREF _Toc435467959 \h </w:instrText>
+              <w:instrText xml:space="preserve"> PAGEREF _Toc437223871 \h </w:instrText>
             </w:r>
             <w:r>
               <w:rPr>
@@ -1705,7 +1710,7 @@
               <w:lang w:eastAsia="en-US"/>
             </w:rPr>
           </w:pPr>
-          <w:hyperlink w:anchor="_Toc435467960" w:history="1">
+          <w:hyperlink w:anchor="_Toc437223872" w:history="1">
             <w:r>
               <w:rPr>
                 <w:rStyle w:val="Hyperlink"/>
@@ -1732,7 +1737,7 @@
                 <w:noProof/>
                 <w:webHidden/>
               </w:rPr>
-              <w:instrText xml:space="preserve"> PAGEREF _Toc435467960 \h </w:instrText>
+              <w:instrText xml:space="preserve"> PAGEREF _Toc437223872 \h </w:instrText>
             </w:r>
             <w:r>
               <w:rPr>
@@ -1752,7 +1757,7 @@
                 <w:noProof/>
                 <w:webHidden/>
               </w:rPr>
-              <w:t>7</w:t>
+              <w:t>8</w:t>
             </w:r>
             <w:r>
               <w:rPr>
@@ -1774,7 +1779,7 @@
               <w:lang w:eastAsia="en-US"/>
             </w:rPr>
           </w:pPr>
-          <w:hyperlink w:anchor="_Toc435467961" w:history="1">
+          <w:hyperlink w:anchor="_Toc437223873" w:history="1">
             <w:r>
               <w:rPr>
                 <w:rStyle w:val="Hyperlink"/>
@@ -1801,7 +1806,7 @@
                 <w:noProof/>
                 <w:webHidden/>
               </w:rPr>
-              <w:instrText xml:space="preserve"> PAGEREF _Toc435467961 \h </w:instrText>
+              <w:instrText xml:space="preserve"> PAGEREF _Toc437223873 \h </w:instrText>
             </w:r>
             <w:r>
               <w:rPr>
@@ -1821,7 +1826,7 @@
                 <w:noProof/>
                 <w:webHidden/>
               </w:rPr>
-              <w:t>8</w:t>
+              <w:t>9</w:t>
             </w:r>
             <w:r>
               <w:rPr>
@@ -1843,7 +1848,7 @@
               <w:lang w:eastAsia="en-US"/>
             </w:rPr>
           </w:pPr>
-          <w:hyperlink w:anchor="_Toc435467962" w:history="1">
+          <w:hyperlink w:anchor="_Toc437223874" w:history="1">
             <w:r>
               <w:rPr>
                 <w:rStyle w:val="Hyperlink"/>
@@ -1870,7 +1875,7 @@
                 <w:noProof/>
                 <w:webHidden/>
               </w:rPr>
-              <w:instrText xml:space="preserve"> PAGEREF _Toc435467962 \h </w:instrText>
+              <w:instrText xml:space="preserve"> PAGEREF _Toc437223874 \h </w:instrText>
             </w:r>
             <w:r>
               <w:rPr>
@@ -1890,7 +1895,7 @@
                 <w:noProof/>
                 <w:webHidden/>
               </w:rPr>
-              <w:t>8</w:t>
+              <w:t>9</w:t>
             </w:r>
             <w:r>
               <w:rPr>
@@ -1912,12 +1917,426 @@
               <w:lang w:eastAsia="en-US"/>
             </w:rPr>
           </w:pPr>
-          <w:hyperlink w:anchor="_Toc435467963" w:history="1">
+          <w:hyperlink w:anchor="_Toc437223875" w:history="1">
             <w:r>
               <w:rPr>
                 <w:rStyle w:val="Hyperlink"/>
                 <w:noProof/>
               </w:rPr>
+              <w:t>Quality Assurance Plan</w:t>
+            </w:r>
+            <w:r>
+              <w:rPr>
+                <w:noProof/>
+                <w:webHidden/>
+              </w:rPr>
+              <w:tab/>
+            </w:r>
+            <w:r>
+              <w:rPr>
+                <w:noProof/>
+                <w:webHidden/>
+              </w:rPr>
+              <w:fldChar w:fldCharType="begin"/>
+            </w:r>
+            <w:r>
+              <w:rPr>
+                <w:noProof/>
+                <w:webHidden/>
+              </w:rPr>
+              <w:instrText xml:space="preserve"> PAGEREF _Toc437223875 \h </w:instrText>
+            </w:r>
+            <w:r>
+              <w:rPr>
+                <w:noProof/>
+                <w:webHidden/>
+              </w:rPr>
+            </w:r>
+            <w:r>
+              <w:rPr>
+                <w:noProof/>
+                <w:webHidden/>
+              </w:rPr>
+              <w:fldChar w:fldCharType="separate"/>
+            </w:r>
+            <w:r>
+              <w:rPr>
+                <w:noProof/>
+                <w:webHidden/>
+              </w:rPr>
+              <w:t>14</w:t>
+            </w:r>
+            <w:r>
+              <w:rPr>
+                <w:noProof/>
+                <w:webHidden/>
+              </w:rPr>
+              <w:fldChar w:fldCharType="end"/>
+            </w:r>
+          </w:hyperlink>
+        </w:p>
+        <w:p>
+          <w:pPr>
+            <w:pStyle w:val="TOC2"/>
+            <w:tabs>
+              <w:tab w:val="right" w:leader="dot" w:pos="9350"/>
+            </w:tabs>
+            <w:rPr>
+              <w:noProof/>
+              <w:lang w:eastAsia="en-US"/>
+            </w:rPr>
+          </w:pPr>
+          <w:hyperlink w:anchor="_Toc437223876" w:history="1">
+            <w:r>
+              <w:rPr>
+                <w:rStyle w:val="Hyperlink"/>
+                <w:noProof/>
+              </w:rPr>
+              <w:t>Document Standards</w:t>
+            </w:r>
+            <w:r>
+              <w:rPr>
+                <w:noProof/>
+                <w:webHidden/>
+              </w:rPr>
+              <w:tab/>
+            </w:r>
+            <w:r>
+              <w:rPr>
+                <w:noProof/>
+                <w:webHidden/>
+              </w:rPr>
+              <w:fldChar w:fldCharType="begin"/>
+            </w:r>
+            <w:r>
+              <w:rPr>
+                <w:noProof/>
+                <w:webHidden/>
+              </w:rPr>
+              <w:instrText xml:space="preserve"> PAGEREF _Toc437223876 \h </w:instrText>
+            </w:r>
+            <w:r>
+              <w:rPr>
+                <w:noProof/>
+                <w:webHidden/>
+              </w:rPr>
+            </w:r>
+            <w:r>
+              <w:rPr>
+                <w:noProof/>
+                <w:webHidden/>
+              </w:rPr>
+              <w:fldChar w:fldCharType="separate"/>
+            </w:r>
+            <w:r>
+              <w:rPr>
+                <w:noProof/>
+                <w:webHidden/>
+              </w:rPr>
+              <w:t>14</w:t>
+            </w:r>
+            <w:r>
+              <w:rPr>
+                <w:noProof/>
+                <w:webHidden/>
+              </w:rPr>
+              <w:fldChar w:fldCharType="end"/>
+            </w:r>
+          </w:hyperlink>
+        </w:p>
+        <w:p>
+          <w:pPr>
+            <w:pStyle w:val="TOC2"/>
+            <w:tabs>
+              <w:tab w:val="right" w:leader="dot" w:pos="9350"/>
+            </w:tabs>
+            <w:rPr>
+              <w:noProof/>
+              <w:lang w:eastAsia="en-US"/>
+            </w:rPr>
+          </w:pPr>
+          <w:hyperlink w:anchor="_Toc437223877" w:history="1">
+            <w:r>
+              <w:rPr>
+                <w:rStyle w:val="Hyperlink"/>
+                <w:noProof/>
+              </w:rPr>
+              <w:t>Coding Standards</w:t>
+            </w:r>
+            <w:r>
+              <w:rPr>
+                <w:noProof/>
+                <w:webHidden/>
+              </w:rPr>
+              <w:tab/>
+            </w:r>
+            <w:r>
+              <w:rPr>
+                <w:noProof/>
+                <w:webHidden/>
+              </w:rPr>
+              <w:fldChar w:fldCharType="begin"/>
+            </w:r>
+            <w:r>
+              <w:rPr>
+                <w:noProof/>
+                <w:webHidden/>
+              </w:rPr>
+              <w:instrText xml:space="preserve"> PAGEREF _Toc437223877 \h </w:instrText>
+            </w:r>
+            <w:r>
+              <w:rPr>
+                <w:noProof/>
+                <w:webHidden/>
+              </w:rPr>
+            </w:r>
+            <w:r>
+              <w:rPr>
+                <w:noProof/>
+                <w:webHidden/>
+              </w:rPr>
+              <w:fldChar w:fldCharType="separate"/>
+            </w:r>
+            <w:r>
+              <w:rPr>
+                <w:noProof/>
+                <w:webHidden/>
+              </w:rPr>
+              <w:t>15</w:t>
+            </w:r>
+            <w:r>
+              <w:rPr>
+                <w:noProof/>
+                <w:webHidden/>
+              </w:rPr>
+              <w:fldChar w:fldCharType="end"/>
+            </w:r>
+          </w:hyperlink>
+        </w:p>
+        <w:p>
+          <w:pPr>
+            <w:pStyle w:val="TOC2"/>
+            <w:tabs>
+              <w:tab w:val="right" w:leader="dot" w:pos="9350"/>
+            </w:tabs>
+            <w:rPr>
+              <w:noProof/>
+              <w:lang w:eastAsia="en-US"/>
+            </w:rPr>
+          </w:pPr>
+          <w:hyperlink w:anchor="_Toc437223878" w:history="1">
+            <w:r>
+              <w:rPr>
+                <w:rStyle w:val="Hyperlink"/>
+                <w:noProof/>
+              </w:rPr>
+              <w:t>User Interface Guidelines</w:t>
+            </w:r>
+            <w:r>
+              <w:rPr>
+                <w:noProof/>
+                <w:webHidden/>
+              </w:rPr>
+              <w:tab/>
+            </w:r>
+            <w:r>
+              <w:rPr>
+                <w:noProof/>
+                <w:webHidden/>
+              </w:rPr>
+              <w:fldChar w:fldCharType="begin"/>
+            </w:r>
+            <w:r>
+              <w:rPr>
+                <w:noProof/>
+                <w:webHidden/>
+              </w:rPr>
+              <w:instrText xml:space="preserve"> PAGEREF _Toc437223878 \h </w:instrText>
+            </w:r>
+            <w:r>
+              <w:rPr>
+                <w:noProof/>
+                <w:webHidden/>
+              </w:rPr>
+            </w:r>
+            <w:r>
+              <w:rPr>
+                <w:noProof/>
+                <w:webHidden/>
+              </w:rPr>
+              <w:fldChar w:fldCharType="separate"/>
+            </w:r>
+            <w:r>
+              <w:rPr>
+                <w:noProof/>
+                <w:webHidden/>
+              </w:rPr>
+              <w:t>15</w:t>
+            </w:r>
+            <w:r>
+              <w:rPr>
+                <w:noProof/>
+                <w:webHidden/>
+              </w:rPr>
+              <w:fldChar w:fldCharType="end"/>
+            </w:r>
+          </w:hyperlink>
+        </w:p>
+        <w:p>
+          <w:pPr>
+            <w:pStyle w:val="TOC2"/>
+            <w:tabs>
+              <w:tab w:val="right" w:leader="dot" w:pos="9350"/>
+            </w:tabs>
+            <w:rPr>
+              <w:noProof/>
+              <w:lang w:eastAsia="en-US"/>
+            </w:rPr>
+          </w:pPr>
+          <w:hyperlink w:anchor="_Toc437223879" w:history="1">
+            <w:r>
+              <w:rPr>
+                <w:rStyle w:val="Hyperlink"/>
+                <w:noProof/>
+              </w:rPr>
+              <w:t>Change Control Process</w:t>
+            </w:r>
+            <w:r>
+              <w:rPr>
+                <w:noProof/>
+                <w:webHidden/>
+              </w:rPr>
+              <w:tab/>
+            </w:r>
+            <w:r>
+              <w:rPr>
+                <w:noProof/>
+                <w:webHidden/>
+              </w:rPr>
+              <w:fldChar w:fldCharType="begin"/>
+            </w:r>
+            <w:r>
+              <w:rPr>
+                <w:noProof/>
+                <w:webHidden/>
+              </w:rPr>
+              <w:instrText xml:space="preserve"> PAGEREF _Toc437223879 \h </w:instrText>
+            </w:r>
+            <w:r>
+              <w:rPr>
+                <w:noProof/>
+                <w:webHidden/>
+              </w:rPr>
+            </w:r>
+            <w:r>
+              <w:rPr>
+                <w:noProof/>
+                <w:webHidden/>
+              </w:rPr>
+              <w:fldChar w:fldCharType="separate"/>
+            </w:r>
+            <w:r>
+              <w:rPr>
+                <w:noProof/>
+                <w:webHidden/>
+              </w:rPr>
+              <w:t>15</w:t>
+            </w:r>
+            <w:r>
+              <w:rPr>
+                <w:noProof/>
+                <w:webHidden/>
+              </w:rPr>
+              <w:fldChar w:fldCharType="end"/>
+            </w:r>
+          </w:hyperlink>
+        </w:p>
+        <w:p>
+          <w:pPr>
+            <w:pStyle w:val="TOC2"/>
+            <w:tabs>
+              <w:tab w:val="right" w:leader="dot" w:pos="9350"/>
+            </w:tabs>
+            <w:rPr>
+              <w:noProof/>
+              <w:lang w:eastAsia="en-US"/>
+            </w:rPr>
+          </w:pPr>
+          <w:hyperlink w:anchor="_Toc437223880" w:history="1">
+            <w:r>
+              <w:rPr>
+                <w:rStyle w:val="Hyperlink"/>
+                <w:noProof/>
+              </w:rPr>
+              <w:t>Testing Process</w:t>
+            </w:r>
+            <w:r>
+              <w:rPr>
+                <w:noProof/>
+                <w:webHidden/>
+              </w:rPr>
+              <w:tab/>
+            </w:r>
+            <w:r>
+              <w:rPr>
+                <w:noProof/>
+                <w:webHidden/>
+              </w:rPr>
+              <w:fldChar w:fldCharType="begin"/>
+            </w:r>
+            <w:r>
+              <w:rPr>
+                <w:noProof/>
+                <w:webHidden/>
+              </w:rPr>
+              <w:instrText xml:space="preserve"> PAGEREF _Toc437223880 \h </w:instrText>
+            </w:r>
+            <w:r>
+              <w:rPr>
+                <w:noProof/>
+                <w:webHidden/>
+              </w:rPr>
+            </w:r>
+            <w:r>
+              <w:rPr>
+                <w:noProof/>
+                <w:webHidden/>
+              </w:rPr>
+              <w:fldChar w:fldCharType="separate"/>
+            </w:r>
+            <w:r>
+              <w:rPr>
+                <w:noProof/>
+                <w:webHidden/>
+              </w:rPr>
+              <w:t>15</w:t>
+            </w:r>
+            <w:r>
+              <w:rPr>
+                <w:noProof/>
+                <w:webHidden/>
+              </w:rPr>
+              <w:fldChar w:fldCharType="end"/>
+            </w:r>
+          </w:hyperlink>
+        </w:p>
+        <w:p>
+          <w:pPr>
+            <w:pStyle w:val="TOC1"/>
+            <w:tabs>
+              <w:tab w:val="right" w:leader="dot" w:pos="9350"/>
+            </w:tabs>
+            <w:rPr>
+              <w:noProof/>
+              <w:lang w:eastAsia="en-US"/>
+            </w:rPr>
+          </w:pPr>
+          <w:hyperlink w:anchor="_Toc437223881" w:history="1">
+            <w:r>
+              <w:rPr>
+                <w:rStyle w:val="Hyperlink"/>
+                <w:noProof/>
+              </w:rPr>
               <w:t>Conclusion</w:t>
             </w:r>
             <w:r>
@@ -1939,7 +2358,7 @@
                 <w:noProof/>
                 <w:webHidden/>
               </w:rPr>
-              <w:instrText xml:space="preserve"> PAGEREF _Toc435467963 \h </w:instrText>
+              <w:instrText xml:space="preserve"> PAGEREF _Toc437223881 \h </w:instrText>
             </w:r>
             <w:r>
               <w:rPr>
@@ -1959,7 +2378,7 @@
                 <w:noProof/>
                 <w:webHidden/>
               </w:rPr>
-              <w:t>13</w:t>
+              <w:t>16</w:t>
             </w:r>
             <w:r>
               <w:rPr>
@@ -2002,12 +2421,12 @@
         <w:pStyle w:val="Heading1"/>
         <w:spacing w:before="0" w:after="100" w:afterAutospacing="1" w:line="240" w:lineRule="auto"/>
       </w:pPr>
-      <w:bookmarkStart w:id="0" w:name="_Toc435467939"/>
+      <w:bookmarkStart w:id="1" w:name="_Toc437223851"/>
       <w:r>
         <w:lastRenderedPageBreak/>
         <w:t>Introduction</w:t>
       </w:r>
-      <w:bookmarkEnd w:id="0"/>
+      <w:bookmarkEnd w:id="1"/>
     </w:p>
     <w:p>
       <w:pPr>
@@ -2069,11 +2488,11 @@
         <w:pStyle w:val="Heading1"/>
         <w:spacing w:before="0" w:after="100" w:afterAutospacing="1" w:line="240" w:lineRule="auto"/>
       </w:pPr>
-      <w:bookmarkStart w:id="1" w:name="_Toc435467940"/>
+      <w:bookmarkStart w:id="2" w:name="_Toc437223852"/>
       <w:r>
         <w:t>Website</w:t>
       </w:r>
-      <w:bookmarkEnd w:id="1"/>
+      <w:bookmarkEnd w:id="2"/>
     </w:p>
     <w:p>
       <w:pPr>
@@ -2096,21 +2515,21 @@
         <w:pStyle w:val="Heading1"/>
         <w:spacing w:before="0" w:after="100" w:afterAutospacing="1" w:line="240" w:lineRule="auto"/>
       </w:pPr>
-      <w:bookmarkStart w:id="2" w:name="_Toc435467941"/>
+      <w:bookmarkStart w:id="3" w:name="_Toc437223853"/>
       <w:r>
         <w:t>Project Overview</w:t>
       </w:r>
-      <w:bookmarkEnd w:id="2"/>
+      <w:bookmarkEnd w:id="3"/>
     </w:p>
     <w:p>
       <w:pPr>
         <w:pStyle w:val="Heading2"/>
       </w:pPr>
-      <w:bookmarkStart w:id="3" w:name="_Toc435467942"/>
+      <w:bookmarkStart w:id="4" w:name="_Toc437223854"/>
       <w:r>
         <w:t>Project Summary</w:t>
       </w:r>
-      <w:bookmarkEnd w:id="3"/>
+      <w:bookmarkEnd w:id="4"/>
     </w:p>
     <w:p>
       <w:pPr>
@@ -2139,11 +2558,11 @@
       <w:pPr>
         <w:pStyle w:val="Heading2"/>
       </w:pPr>
-      <w:bookmarkStart w:id="4" w:name="_Toc435467943"/>
+      <w:bookmarkStart w:id="5" w:name="_Toc437223855"/>
       <w:r>
         <w:t>Project Client and Stakeholders</w:t>
       </w:r>
-      <w:bookmarkEnd w:id="4"/>
+      <w:bookmarkEnd w:id="5"/>
     </w:p>
     <w:p>
       <w:pPr>
@@ -2172,11 +2591,11 @@
       <w:pPr>
         <w:pStyle w:val="Heading2"/>
       </w:pPr>
-      <w:bookmarkStart w:id="5" w:name="_Toc435467944"/>
+      <w:bookmarkStart w:id="6" w:name="_Toc437223856"/>
       <w:r>
         <w:t>Project Scope</w:t>
       </w:r>
-      <w:bookmarkEnd w:id="5"/>
+      <w:bookmarkEnd w:id="6"/>
     </w:p>
     <w:p>
       <w:pPr>
@@ -2194,208 +2613,277 @@
         <w:pStyle w:val="Heading1"/>
         <w:spacing w:before="0" w:after="100" w:afterAutospacing="1" w:line="240" w:lineRule="auto"/>
       </w:pPr>
-      <w:bookmarkStart w:id="6" w:name="_Toc435467945"/>
-      <w:r>
-        <w:t>Quality Assurance Plan</w:t>
-      </w:r>
-    </w:p>
-    <w:p>
-      <w:r>
-        <w:t>Document Standards</w:t>
-      </w:r>
-    </w:p>
-    <w:p>
+      <w:bookmarkStart w:id="7" w:name="_Toc437223857"/>
+      <w:r>
+        <w:t>Project Management Plan</w:t>
+      </w:r>
+      <w:bookmarkEnd w:id="7"/>
+    </w:p>
+    <w:p>
+      <w:pPr>
+        <w:pStyle w:val="Heading2"/>
+      </w:pPr>
+      <w:bookmarkStart w:id="8" w:name="_Toc437223858"/>
+      <w:r>
+        <w:t>Project Organization</w:t>
+      </w:r>
+      <w:bookmarkEnd w:id="8"/>
+    </w:p>
+    <w:p>
+      <w:pPr>
+        <w:spacing w:after="100" w:afterAutospacing="1" w:line="240" w:lineRule="auto"/>
+      </w:pPr>
+      <w:r>
+        <w:tab/>
+      </w:r>
+      <w:r>
+        <w:t xml:space="preserve">We have chosen to use </w:t>
+      </w:r>
+      <w:r>
+        <w:t xml:space="preserve">the </w:t>
+      </w:r>
+      <w:r>
+        <w:t xml:space="preserve">agile software development process.  Consisting of a series of short iterations, each ending with an update of some form delivered to the client.  The agile process will allow </w:t>
+      </w:r>
       <w:r>
         <w:lastRenderedPageBreak/>
+        <w:t xml:space="preserve">flexibility and easy change while all team members are on the same page, equally informed and applicable for effective risk management.  </w:t>
+      </w:r>
+    </w:p>
+    <w:p>
+      <w:pPr>
+        <w:spacing w:after="100" w:afterAutospacing="1" w:line="240" w:lineRule="auto"/>
+      </w:pPr>
+      <w:r>
         <w:tab/>
-        <w:t>The document standards extend the styles and format currently expelified by this document. The primary font for our team is “</w:t>
-      </w:r>
-      <w:r>
-        <w:t>Rockwell (Headings)</w:t>
-      </w:r>
-      <w:r>
-        <w:t>”</w:t>
-      </w:r>
-      <w:r>
-        <w:t xml:space="preserve">. The font size for documents is 12 point for content, 14 point for sub headings and 18 point for headings. </w:t>
-      </w:r>
-    </w:p>
-    <w:p>
-      <w:r>
-        <w:t>Presentation</w:t>
-      </w:r>
-      <w:r>
-        <w:t>s share</w:t>
-      </w:r>
-      <w:r>
-        <w:t xml:space="preserve"> the documentation font but not the font sizes. </w:t>
-      </w:r>
-      <w:r>
-        <w:t xml:space="preserve">The font size for </w:t>
-      </w:r>
-      <w:r>
-        <w:t>presentations</w:t>
-      </w:r>
-      <w:r>
-        <w:t xml:space="preserve"> is var</w:t>
-      </w:r>
-      <w:r>
-        <w:t>iable</w:t>
-      </w:r>
-      <w:r>
-        <w:t xml:space="preserve"> as to maximize the readability</w:t>
+      </w:r>
+      <w:r>
+        <w:t>The</w:t>
+      </w:r>
+      <w:r>
+        <w:t xml:space="preserve"> Hamburg</w:t>
+      </w:r>
+      <w:r>
+        <w:t>er</w:t>
+      </w:r>
+      <w:r>
+        <w:t>ler</w:t>
+      </w:r>
+      <w:r>
+        <w:t>’</w:t>
+      </w:r>
+      <w:r>
+        <w:t>s consists of Team Lead Kevin Haro, Q</w:t>
+      </w:r>
+      <w:r>
+        <w:t xml:space="preserve">uality </w:t>
+      </w:r>
+      <w:r>
+        <w:t>A</w:t>
+      </w:r>
+      <w:r>
+        <w:t>ssurance</w:t>
+      </w:r>
+      <w:r>
+        <w:t xml:space="preserve"> Lead Jonathan Hammond, Documentation Lead Alec Miche</w:t>
+      </w:r>
+      <w:r>
+        <w:t>l, and Design Lead Luis Garcia.</w:t>
+      </w:r>
+      <w:r>
+        <w:t xml:space="preserve"> We will meet as a team for twenty minutes three times a week, and two scrum meetings for an hour.  </w:t>
+      </w:r>
+    </w:p>
+    <w:p>
+      <w:pPr>
+        <w:spacing w:after="100" w:afterAutospacing="1" w:line="240" w:lineRule="auto"/>
+      </w:pPr>
+      <w:r>
+        <w:tab/>
+      </w:r>
+      <w:r>
+        <w:t>Our longer meetings will consist of working individually, planning, troubleshooting, and announcing other issues that are needed.</w:t>
+      </w:r>
+    </w:p>
+    <w:p>
+      <w:pPr>
+        <w:pStyle w:val="Heading2"/>
+      </w:pPr>
+      <w:bookmarkStart w:id="9" w:name="_Toc437223859"/>
+      <w:r>
+        <w:t>Risk Management</w:t>
+      </w:r>
+      <w:bookmarkEnd w:id="9"/>
+    </w:p>
+    <w:p>
+      <w:pPr>
+        <w:spacing w:after="100" w:afterAutospacing="1" w:line="240" w:lineRule="auto"/>
+      </w:pPr>
+      <w:r>
+        <w:tab/>
+      </w:r>
+      <w:r>
+        <w:t>We have chosen to use the tips for managing risks as outlined in Practical Tips for Software-Intensive Student Projects.  The risks presented are clear, comprehensive, and have good pointers for mitigation</w:t>
+      </w:r>
+    </w:p>
+    <w:p>
+      <w:pPr>
+        <w:pStyle w:val="Heading2"/>
+      </w:pPr>
+      <w:bookmarkStart w:id="10" w:name="_Toc437223860"/>
+      <w:r>
+        <w:t>Cost Risks</w:t>
+      </w:r>
+      <w:bookmarkEnd w:id="10"/>
+    </w:p>
+    <w:p>
+      <w:pPr>
+        <w:spacing w:after="100" w:afterAutospacing="1" w:line="240" w:lineRule="auto"/>
+      </w:pPr>
+      <w:r>
+        <w:tab/>
+      </w:r>
+      <w:r>
+        <w:t xml:space="preserve">The likely hood of risk around cost will be understood by exploring the places our project incurs a cost, and determine our situation.   We will clarify with the client, if a budget for web hosting and server space will be planned accordingly.  The damage of these risks is very low, </w:t>
+      </w:r>
+      <w:r>
+        <w:t xml:space="preserve">since we know what to expect.  </w:t>
+      </w:r>
+    </w:p>
+    <w:p>
+      <w:pPr>
+        <w:pStyle w:val="Heading2"/>
+      </w:pPr>
+      <w:bookmarkStart w:id="11" w:name="_Toc437223861"/>
+      <w:r>
+        <w:t>Scheduling Risks</w:t>
+      </w:r>
+      <w:bookmarkEnd w:id="11"/>
+    </w:p>
+    <w:p>
+      <w:pPr>
+        <w:spacing w:after="100" w:afterAutospacing="1" w:line="240" w:lineRule="auto"/>
+      </w:pPr>
+      <w:r>
+        <w:tab/>
+        <w:t>For scheduling, the team has come up with meeting on a daily to weekly basis.  Thus communication ca</w:t>
+      </w:r>
+      <w:r>
+        <w:t xml:space="preserve">n be easily accessed verbally. </w:t>
+      </w:r>
+      <w:r>
+        <w:t xml:space="preserve"> Questions and concerns are appropriately addressed throughout each meeting.  However, the only current plan for dealing with the complete absence of a team </w:t>
+      </w:r>
+      <w:r>
+        <w:t>member</w:t>
+      </w:r>
+      <w:r>
+        <w:t xml:space="preserve"> is to split the members work among the others.   This would be a challenging situation, which is why all team members are strongly informed of each other’s progress.  The likelihood of a complete absence risk is low, since work can be completed separately from the group.  But the impact is high since there are only four members on the team.  </w:t>
+      </w:r>
+    </w:p>
+    <w:p>
+      <w:pPr>
+        <w:pStyle w:val="Heading2"/>
+      </w:pPr>
+      <w:bookmarkStart w:id="12" w:name="_Toc437223862"/>
+      <w:r>
+        <w:t>Programmatic Risks</w:t>
+      </w:r>
+      <w:bookmarkEnd w:id="12"/>
+    </w:p>
+    <w:p>
+      <w:pPr>
+        <w:spacing w:after="100" w:afterAutospacing="1" w:line="240" w:lineRule="auto"/>
+      </w:pPr>
+      <w:r>
+        <w:tab/>
+      </w:r>
+      <w:r>
+        <w:t>Programmatic</w:t>
+      </w:r>
+      <w:r>
+        <w:t xml:space="preserve"> risks are relatively low, since it is a small group project.  Group expectations, faculty advising and clients requirements are strongly and clearly stated.  </w:t>
+      </w:r>
+    </w:p>
+    <w:p>
+      <w:pPr>
+        <w:pStyle w:val="Heading2"/>
+      </w:pPr>
+      <w:bookmarkStart w:id="13" w:name="_Toc437223863"/>
+      <w:r>
+        <w:t>Hazy Vision</w:t>
+      </w:r>
+      <w:bookmarkEnd w:id="13"/>
+    </w:p>
+    <w:p>
+      <w:pPr>
+        <w:spacing w:after="100" w:afterAutospacing="1" w:line="240" w:lineRule="auto"/>
+      </w:pPr>
+      <w:r>
+        <w:tab/>
+        <w:t xml:space="preserve">The risk of building the wrong project is medium.  Although the requirements are well-established, the risk lies within the complexity of our project.  Since the team is working off of a previous projects work, the results of the previous project are different from this current project.  That is why contact with the client is critical for a clear understanding.  </w:t>
+      </w:r>
+    </w:p>
+    <w:p>
+      <w:pPr>
+        <w:pStyle w:val="Heading2"/>
+      </w:pPr>
+      <w:bookmarkStart w:id="14" w:name="_Toc437223864"/>
+      <w:r>
+        <w:t>Team Issues</w:t>
+      </w:r>
+      <w:bookmarkEnd w:id="14"/>
+    </w:p>
+    <w:p>
+      <w:pPr>
+        <w:spacing w:after="100" w:afterAutospacing="1" w:line="240" w:lineRule="auto"/>
+      </w:pPr>
+      <w:r>
+        <w:tab/>
+        <w:t>The risk of problematic team members is high.  The team has done very well to reduce the risk.  Our team is well open to communication, and has agreed to be open to change.  But the main problem is the size of the team.  A mere four-person group is very small for a project of this unknown proportion.  This means that team members will need to pull their own weight.  This is how controversy arises when</w:t>
       </w:r>
       <w:r>
         <w:t xml:space="preserve"> </w:t>
       </w:r>
       <w:r>
-        <w:t xml:space="preserve">for </w:t>
-      </w:r>
-      <w:r>
-        <w:t xml:space="preserve">the audience. </w:t>
-      </w:r>
-      <w:r>
-        <w:t>In addition to readability, key principles of presentations are consistency, emphasis on illustrations</w:t>
-      </w:r>
-      <w:r>
-        <w:t>, and</w:t>
-      </w:r>
-      <w:r>
-        <w:t xml:space="preserve"> </w:t>
-      </w:r>
-      <w:r>
-        <w:t>an active narrative.</w:t>
-      </w:r>
-    </w:p>
-    <w:p>
-      <w:r>
-        <w:t>Coding Standards</w:t>
-      </w:r>
-    </w:p>
-    <w:p>
-      <w:r>
-        <w:tab/>
-        <w:t>Google general coding standards</w:t>
-      </w:r>
-    </w:p>
-    <w:p>
-      <w:r>
-        <w:tab/>
-        <w:t>Android specific coding standards</w:t>
-      </w:r>
-    </w:p>
-    <w:p>
-      <w:r>
-        <w:tab/>
-      </w:r>
-    </w:p>
-    <w:p>
-      <w:r>
-        <w:t>User Interface</w:t>
-      </w:r>
-      <w:r>
-        <w:t xml:space="preserve"> Guidelines</w:t>
-      </w:r>
-    </w:p>
-    <w:p>
-      <w:r>
-        <w:tab/>
-        <w:t>Replicate iOS Burgerator</w:t>
-      </w:r>
-    </w:p>
-    <w:p>
-      <w:pPr>
+        <w:lastRenderedPageBreak/>
+        <w:t xml:space="preserve">a </w:t>
+      </w:r>
+      <w:r>
+        <w:t>m</w:t>
+      </w:r>
+      <w:r>
+        <w:t>em</w:t>
+      </w:r>
+      <w:r>
+        <w:t xml:space="preserve">ber feels like they are doing more work than the others, etc.   The plan is to pair program as needed, so that each team member can work to the best that they can.   </w:t>
+      </w:r>
+    </w:p>
+    <w:p>
+      <w:pPr>
+        <w:spacing w:after="100" w:afterAutospacing="1" w:line="240" w:lineRule="auto"/>
+      </w:pPr>
+      <w:r>
+        <w:t xml:space="preserve">These are the main risks addressed.  Overall, the team is open to confronting new risks that develop.  </w:t>
+      </w:r>
+    </w:p>
+    <w:p>
+      <w:pPr>
+        <w:pStyle w:val="Heading2"/>
+      </w:pPr>
+      <w:bookmarkStart w:id="15" w:name="_Toc437223865"/>
+      <w:r>
+        <w:t>Software Development Tools</w:t>
+      </w:r>
+      <w:bookmarkEnd w:id="15"/>
+    </w:p>
+    <w:p>
+      <w:pPr>
+        <w:spacing w:after="100" w:afterAutospacing="1" w:line="240" w:lineRule="auto"/>
         <w:ind w:firstLine="720"/>
       </w:pPr>
       <w:r>
-        <w:t>Simplicity</w:t>
-      </w:r>
-    </w:p>
-    <w:p>
-      <w:pPr>
-        <w:ind w:firstLine="720"/>
-      </w:pPr>
-      <w:r>
-        <w:t>Consistency</w:t>
-      </w:r>
-    </w:p>
-    <w:p>
-      <w:r>
-        <w:t>Change Control Process</w:t>
-      </w:r>
-    </w:p>
-    <w:p>
-      <w:r>
-        <w:tab/>
-        <w:t xml:space="preserve">Change is natural and encouraged in an agile </w:t>
-      </w:r>
-      <w:r>
-        <w:t xml:space="preserve">methodology </w:t>
-      </w:r>
-      <w:r>
-        <w:t xml:space="preserve">such as ours. Because of this, the plan to adapt to change is to talk about changes as a group and definitively step in a direction based on the change discussion. The plan of attack against requirement, or scope, creep is to </w:t>
-      </w:r>
-      <w:r>
-        <w:t xml:space="preserve">properly define the boundaries of the levels of out platform specified in the requirements section. </w:t>
-      </w:r>
-    </w:p>
-    <w:p>
-      <w:r>
-        <w:t>Testing Process</w:t>
-      </w:r>
-    </w:p>
-    <w:p>
-      <w:r>
-        <w:tab/>
-        <w:t xml:space="preserve">The testing methodologies our group employs are ad hoc testing, system testing, and unit testing for any code developed by our team. Third party libraries will not be tested. </w:t>
-      </w:r>
-    </w:p>
-    <w:p>
-      <w:r>
-        <w:tab/>
-        <w:t>Methods for ad hoc</w:t>
-      </w:r>
-      <w:r>
-        <w:t xml:space="preserve"> testing will be used to identify obvious bugs. Our ad hoc testing procedures will consist of distributing the current application to the development team and attempting to identify bugs with the application.</w:t>
-      </w:r>
-    </w:p>
-    <w:p>
-      <w:r>
-        <w:tab/>
-        <w:t>Methods for system testing</w:t>
-      </w:r>
-      <w:r>
-        <w:t xml:space="preserve"> will include testing the different modules in the Burgerator system. Specifically, this is ensuring that the Burgerator engine can handle user authorization, database connectivity, and yelp API connectivity.</w:t>
-      </w:r>
-    </w:p>
-    <w:p>
-      <w:r>
-        <w:tab/>
-        <w:t xml:space="preserve">Methods for </w:t>
-      </w:r>
-      <w:r>
-        <w:t>unit t</w:t>
-      </w:r>
-      <w:r>
-        <w:t>esting</w:t>
-      </w:r>
-      <w:r>
-        <w:t xml:space="preserve"> will include testing all source code written by our development team at a unit level. This will be facilitated by the use of </w:t>
-      </w:r>
-      <w:r>
-        <w:t xml:space="preserve">java testing suites such as jUnit testing. </w:t>
-      </w:r>
-      <w:bookmarkStart w:id="7" w:name="_GoBack"/>
-      <w:bookmarkEnd w:id="7"/>
-    </w:p>
-    <w:p>
-      <w:r>
-        <w:lastRenderedPageBreak/>
-        <w:tab/>
-        <w:t xml:space="preserve">Client acceptance testing will be </w:t>
-      </w:r>
-      <w:r>
-        <w:t>incrementally evaluated via content demonstrations. The demonstrations will occur as frequently as our client would like, or tri weekly.</w:t>
+        <w:t xml:space="preserve">The Team is using Trello for issue tracking with a Kanban method of focus, GitHub for version control, Trello and DropBox for document sharing, and Facebook for project scheduling.  Current knowledge, simplicity and easy access are reasons why the team chose these development tools.  Trello and Facebook are particularly easy to access, since they have mobile apps that come with the tool.  </w:t>
       </w:r>
     </w:p>
     <w:p>
@@ -2403,26 +2891,21 @@
         <w:pStyle w:val="Heading1"/>
         <w:spacing w:before="0" w:after="100" w:afterAutospacing="1" w:line="240" w:lineRule="auto"/>
       </w:pPr>
-    </w:p>
-    <w:p>
-      <w:pPr>
-        <w:pStyle w:val="Heading1"/>
-        <w:spacing w:before="0" w:after="100" w:afterAutospacing="1" w:line="240" w:lineRule="auto"/>
-      </w:pPr>
-      <w:r>
-        <w:t>Project Management Plan</w:t>
-      </w:r>
-      <w:bookmarkEnd w:id="6"/>
+      <w:bookmarkStart w:id="16" w:name="_Toc437223866"/>
+      <w:r>
+        <w:t>Requirements</w:t>
+      </w:r>
+      <w:bookmarkEnd w:id="16"/>
     </w:p>
     <w:p>
       <w:pPr>
         <w:pStyle w:val="Heading2"/>
       </w:pPr>
-      <w:bookmarkStart w:id="8" w:name="_Toc435467946"/>
-      <w:r>
-        <w:t>Project Organization</w:t>
-      </w:r>
-      <w:bookmarkEnd w:id="8"/>
+      <w:bookmarkStart w:id="17" w:name="_Toc437223867"/>
+      <w:r>
+        <w:t>Development, Operation, and Maintenance Environments</w:t>
+      </w:r>
+      <w:bookmarkEnd w:id="17"/>
     </w:p>
     <w:p>
       <w:pPr>
@@ -2432,303 +2915,29 @@
         <w:tab/>
       </w:r>
       <w:r>
-        <w:t xml:space="preserve">We have chosen to use </w:t>
-      </w:r>
-      <w:r>
-        <w:t xml:space="preserve">the </w:t>
-      </w:r>
-      <w:r>
-        <w:t xml:space="preserve">agile software development process.  Consisting of a series of short iterations, each ending with an update of some form delivered to the client.  The agile process will allow flexibility and easy change while all team members are on the same page, equally informed and applicable for effective risk management.  </w:t>
-      </w:r>
-    </w:p>
-    <w:p>
-      <w:pPr>
-        <w:spacing w:after="100" w:afterAutospacing="1" w:line="240" w:lineRule="auto"/>
-      </w:pPr>
-      <w:r>
-        <w:tab/>
-      </w:r>
-      <w:r>
-        <w:t>The</w:t>
-      </w:r>
-      <w:r>
-        <w:t xml:space="preserve"> Hamburg</w:t>
-      </w:r>
-      <w:r>
-        <w:t>er</w:t>
-      </w:r>
-      <w:r>
-        <w:t>ler</w:t>
-      </w:r>
-      <w:r>
-        <w:t>’</w:t>
-      </w:r>
-      <w:r>
-        <w:t>s consists of Team Lead Kevin Haro, Q</w:t>
-      </w:r>
-      <w:r>
-        <w:t xml:space="preserve">uality </w:t>
-      </w:r>
-      <w:r>
-        <w:t>A</w:t>
-      </w:r>
-      <w:r>
-        <w:t>ssurance</w:t>
-      </w:r>
-      <w:r>
-        <w:t xml:space="preserve"> Lead Jonathan Hammond, Documentation Lead Alec Miche</w:t>
-      </w:r>
-      <w:r>
-        <w:t>l, and Design Lead Luis Garcia.</w:t>
-      </w:r>
-      <w:r>
-        <w:t xml:space="preserve"> We will meet as a team for twenty minutes three times a week, and two scrum meetings for an hour.  </w:t>
-      </w:r>
-    </w:p>
-    <w:p>
-      <w:pPr>
-        <w:spacing w:after="100" w:afterAutospacing="1" w:line="240" w:lineRule="auto"/>
-      </w:pPr>
-      <w:r>
-        <w:tab/>
-      </w:r>
-      <w:r>
-        <w:t>Our longer meetings will consist of working individually, planning, troubleshooting, and announcing other issues that are needed.</w:t>
+        <w:t>Android Burgerator will run as a native Android application on Android devices. Development, operation, and maintenance will utilize physical Android phones as wel</w:t>
+      </w:r>
+      <w:r>
+        <w:t xml:space="preserve">l as virtual Android emulators. Minimum and target </w:t>
+      </w:r>
+      <w:r>
+        <w:t>Android</w:t>
+      </w:r>
+      <w:r>
+        <w:t xml:space="preserve"> API’s will change based on the technological needs of the application </w:t>
+      </w:r>
+      <w:r>
+        <w:t>combined with maintaining</w:t>
+      </w:r>
+      <w:r>
+        <w:t xml:space="preserve"> the maximum possible user base.  </w:t>
       </w:r>
     </w:p>
     <w:p>
       <w:pPr>
         <w:pStyle w:val="Heading2"/>
       </w:pPr>
-      <w:bookmarkStart w:id="9" w:name="_Toc435467947"/>
-      <w:r>
-        <w:t>Risk Management</w:t>
-      </w:r>
-      <w:bookmarkEnd w:id="9"/>
-    </w:p>
-    <w:p>
-      <w:pPr>
-        <w:spacing w:after="100" w:afterAutospacing="1" w:line="240" w:lineRule="auto"/>
-      </w:pPr>
-      <w:r>
-        <w:tab/>
-      </w:r>
-      <w:r>
-        <w:t>We have chosen to use the tips for managing risks as outlined in Practical Tips for Software-Intensive Student Projects.  The risks presented are clear, comprehensive, and have good pointers for mitigation</w:t>
-      </w:r>
-    </w:p>
-    <w:p>
-      <w:pPr>
-        <w:pStyle w:val="Heading2"/>
-      </w:pPr>
-      <w:bookmarkStart w:id="10" w:name="_Toc435467948"/>
-      <w:r>
-        <w:t>Cost Risks</w:t>
-      </w:r>
-      <w:bookmarkEnd w:id="10"/>
-    </w:p>
-    <w:p>
-      <w:pPr>
-        <w:spacing w:after="100" w:afterAutospacing="1" w:line="240" w:lineRule="auto"/>
-      </w:pPr>
-      <w:r>
-        <w:tab/>
-      </w:r>
-      <w:r>
-        <w:t xml:space="preserve">The likely hood of risk around cost will be understood by exploring the places our project incurs a cost, and determine our situation.   We will clarify with the client, if a budget for web hosting and server space will be planned accordingly.  The damage of these risks is very low, </w:t>
-      </w:r>
-      <w:r>
-        <w:t xml:space="preserve">since we know what to expect.  </w:t>
-      </w:r>
-    </w:p>
-    <w:p>
-      <w:pPr>
-        <w:pStyle w:val="Heading2"/>
-      </w:pPr>
-      <w:bookmarkStart w:id="11" w:name="_Toc435467949"/>
-      <w:r>
-        <w:t>Scheduling Risks</w:t>
-      </w:r>
-      <w:bookmarkEnd w:id="11"/>
-    </w:p>
-    <w:p>
-      <w:pPr>
-        <w:spacing w:after="100" w:afterAutospacing="1" w:line="240" w:lineRule="auto"/>
-      </w:pPr>
-      <w:r>
-        <w:tab/>
-        <w:t>For scheduling, the team has come up with meeting on a daily to weekly basis.  Thus communication ca</w:t>
-      </w:r>
-      <w:r>
-        <w:t xml:space="preserve">n be easily accessed verbally. </w:t>
-      </w:r>
-      <w:r>
-        <w:t xml:space="preserve"> Questions and concerns are appropriately addressed throughout each meeting.  However, the only current plan for dealing with the complete absence of a team </w:t>
-      </w:r>
-      <w:r>
-        <w:t>member</w:t>
-      </w:r>
-      <w:r>
-        <w:t xml:space="preserve"> is to split the members work among the others.   This would be a challenging situation, which is why all team members are strongly informed of each other’s progress.  The likelihood of a complete absence risk is low, since work can be completed separately from the group.  But the impact is high since there are only four members on the team.  </w:t>
-      </w:r>
-    </w:p>
-    <w:p>
-      <w:pPr>
-        <w:pStyle w:val="Heading2"/>
-      </w:pPr>
-      <w:bookmarkStart w:id="12" w:name="_Toc435467950"/>
-      <w:r>
-        <w:t>Programmatic Risks</w:t>
-      </w:r>
-      <w:bookmarkEnd w:id="12"/>
-    </w:p>
-    <w:p>
-      <w:pPr>
-        <w:spacing w:after="100" w:afterAutospacing="1" w:line="240" w:lineRule="auto"/>
-      </w:pPr>
-      <w:r>
-        <w:tab/>
-      </w:r>
-      <w:r>
-        <w:t>Programmatic</w:t>
-      </w:r>
-      <w:r>
-        <w:t xml:space="preserve"> risks are relatively low, since it is a small group project.  Group expectations, faculty advising and clients requirements are strongly and clearly stated.  </w:t>
-      </w:r>
-    </w:p>
-    <w:p>
-      <w:pPr>
-        <w:pStyle w:val="Heading2"/>
-      </w:pPr>
-      <w:bookmarkStart w:id="13" w:name="_Toc435467951"/>
-      <w:r>
-        <w:t>Hazy Vision</w:t>
-      </w:r>
-      <w:bookmarkEnd w:id="13"/>
-    </w:p>
-    <w:p>
-      <w:pPr>
-        <w:spacing w:after="100" w:afterAutospacing="1" w:line="240" w:lineRule="auto"/>
-      </w:pPr>
-      <w:r>
-        <w:lastRenderedPageBreak/>
-        <w:tab/>
-        <w:t xml:space="preserve">The risk of building the wrong project is medium.  Although the requirements are well-established, the risk lies within the complexity of our project.  Since the team is working off of a previous projects work, the results of the previous project are different from this current project.  That is why contact with the client is critical for a clear understanding.  </w:t>
-      </w:r>
-    </w:p>
-    <w:p>
-      <w:pPr>
-        <w:pStyle w:val="Heading2"/>
-      </w:pPr>
-      <w:bookmarkStart w:id="14" w:name="_Toc435467952"/>
-      <w:r>
-        <w:t>Team Issues</w:t>
-      </w:r>
-      <w:bookmarkEnd w:id="14"/>
-    </w:p>
-    <w:p>
-      <w:pPr>
-        <w:spacing w:after="100" w:afterAutospacing="1" w:line="240" w:lineRule="auto"/>
-      </w:pPr>
-      <w:r>
-        <w:tab/>
-        <w:t>The risk of problematic team members is high.  The team has done very well to reduce the risk.  Our team is well open to communication, and has agreed to be open to change.  But the main problem is the size of the team.  A mere four-person group is very small for a project of this unknown proportion.  This means that team members will need to pull their own weight.  This is how controversy arises when</w:t>
-      </w:r>
-      <w:r>
-        <w:t xml:space="preserve"> </w:t>
-      </w:r>
-      <w:r>
-        <w:t xml:space="preserve">a </w:t>
-      </w:r>
-      <w:r>
-        <w:t>m</w:t>
-      </w:r>
-      <w:r>
-        <w:t>em</w:t>
-      </w:r>
-      <w:r>
-        <w:t xml:space="preserve">ber feels like they are doing more work than the others, etc.   The plan is to pair program as needed, so that each team member can work to the best that they can.   </w:t>
-      </w:r>
-    </w:p>
-    <w:p>
-      <w:pPr>
-        <w:spacing w:after="100" w:afterAutospacing="1" w:line="240" w:lineRule="auto"/>
-      </w:pPr>
-      <w:r>
-        <w:t xml:space="preserve">These are the main risks addressed.  Overall, the team is open to confronting new risks that develop.  </w:t>
-      </w:r>
-    </w:p>
-    <w:p>
-      <w:pPr>
-        <w:pStyle w:val="Heading2"/>
-      </w:pPr>
-      <w:bookmarkStart w:id="15" w:name="_Toc435467953"/>
-      <w:r>
-        <w:t>Software Development Tools</w:t>
-      </w:r>
-      <w:bookmarkEnd w:id="15"/>
-    </w:p>
-    <w:p>
-      <w:pPr>
-        <w:spacing w:after="100" w:afterAutospacing="1" w:line="240" w:lineRule="auto"/>
-        <w:ind w:firstLine="720"/>
-      </w:pPr>
-      <w:r>
-        <w:t xml:space="preserve">The Team is using Trello for issue tracking with a Kanban method of focus, GitHub for version control, Trello and DropBox for document sharing, and Facebook for project scheduling.  Current knowledge, simplicity and easy access are reasons why the team chose these development tools.  Trello and Facebook are particularly easy to access, since they have mobile apps that come with the tool.  </w:t>
-      </w:r>
-    </w:p>
-    <w:p>
-      <w:pPr>
-        <w:pStyle w:val="Heading1"/>
-        <w:spacing w:before="0" w:after="100" w:afterAutospacing="1" w:line="240" w:lineRule="auto"/>
-      </w:pPr>
-      <w:bookmarkStart w:id="16" w:name="_Toc435467954"/>
-      <w:r>
-        <w:t>Requirements</w:t>
-      </w:r>
-      <w:bookmarkEnd w:id="16"/>
-    </w:p>
-    <w:p>
-      <w:pPr>
-        <w:pStyle w:val="Heading2"/>
-      </w:pPr>
-      <w:bookmarkStart w:id="17" w:name="_Toc435467955"/>
-      <w:r>
-        <w:t>Development, Operation, and Maintenance Environments</w:t>
-      </w:r>
-      <w:bookmarkEnd w:id="17"/>
-    </w:p>
-    <w:p>
-      <w:pPr>
-        <w:spacing w:after="100" w:afterAutospacing="1" w:line="240" w:lineRule="auto"/>
-      </w:pPr>
-      <w:r>
-        <w:tab/>
-      </w:r>
-      <w:r>
-        <w:t>Android Burgerator will run as a native Android application on Android devices. Development, operation, and maintenance will utilize physical Android phones as wel</w:t>
-      </w:r>
-      <w:r>
-        <w:t xml:space="preserve">l as virtual Android emulators. Minimum and target </w:t>
-      </w:r>
-      <w:r>
-        <w:t>Android</w:t>
-      </w:r>
-      <w:r>
-        <w:t xml:space="preserve"> API’s will change based on the technological needs of the application </w:t>
-      </w:r>
-      <w:r>
-        <w:t>combined with maintaining</w:t>
-      </w:r>
-      <w:r>
-        <w:t xml:space="preserve"> the maximum possible user base.  </w:t>
-      </w:r>
-    </w:p>
-    <w:p>
-      <w:pPr>
-        <w:pStyle w:val="Heading2"/>
-      </w:pPr>
-      <w:bookmarkStart w:id="18" w:name="_Toc435467956"/>
+      <w:bookmarkStart w:id="18" w:name="_Toc437223868"/>
       <w:r>
         <w:t>System Model</w:t>
       </w:r>
@@ -2788,10 +2997,10 @@
             <v:path o:extrusionok="f" gradientshapeok="t" o:connecttype="rect"/>
             <o:lock v:ext="edit" aspectratio="t"/>
           </v:shapetype>
-          <v:shape id="_x0000_i1026" type="#_x0000_t75" style="width:408.75pt;height:287.25pt" o:ole="">
+          <v:shape id="_x0000_i1026" type="#_x0000_t75" style="width:408.6pt;height:287.05pt" o:ole="">
             <v:imagedata r:id="rId10" o:title=""/>
           </v:shape>
-          <o:OLEObject Type="Embed" ProgID="Visio.Drawing.15" ShapeID="_x0000_i1026" DrawAspect="Content" ObjectID="_1510754153" r:id="rId11"/>
+          <o:OLEObject Type="Embed" ProgID="Visio.Drawing.15" ShapeID="_x0000_i1026" DrawAspect="Content" ObjectID="_1510965727" r:id="rId11"/>
         </w:object>
       </w:r>
     </w:p>
@@ -2883,7 +3092,7 @@
         <mc:AlternateContent>
           <mc:Choice Requires="wps">
             <w:drawing>
-              <wp:anchor distT="0" distB="0" distL="114300" distR="114300" simplePos="0" relativeHeight="251657216" behindDoc="0" locked="0" layoutInCell="1" allowOverlap="1" wp14:anchorId="00EDF89D" wp14:editId="446741A7">
+              <wp:anchor distT="0" distB="0" distL="114300" distR="114300" simplePos="0" relativeHeight="251656192" behindDoc="0" locked="0" layoutInCell="1" allowOverlap="1" wp14:anchorId="00EDF89D" wp14:editId="446741A7">
                 <wp:simplePos x="0" y="0"/>
                 <wp:positionH relativeFrom="column">
                   <wp:posOffset>1076325</wp:posOffset>
@@ -2955,7 +3164,7 @@
           </mc:Choice>
           <mc:Fallback>
             <w:pict>
-              <v:rect w14:anchorId="00EDF89D" id="Rectangle 2" o:spid="_x0000_s1026" style="position:absolute;left:0;text-align:left;margin-left:84.75pt;margin-top:1.45pt;width:129.75pt;height:23.25pt;z-index:251657216;visibility:visible;mso-wrap-style:square;mso-width-percent:0;mso-height-percent:0;mso-wrap-distance-left:9pt;mso-wrap-distance-top:0;mso-wrap-distance-right:9pt;mso-wrap-distance-bottom:0;mso-position-horizontal:absolute;mso-position-horizontal-relative:text;mso-position-vertical:absolute;mso-position-vertical-relative:text;mso-width-percent:0;mso-height-percent:0;mso-width-relative:margin;mso-height-relative:margin;v-text-anchor:middle" o:gfxdata="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" fillcolor="white [3201]" strokecolor="#c0504d [3205]" strokeweight="2pt">
+              <v:rect w14:anchorId="00EDF89D" id="Rectangle 2" o:spid="_x0000_s1026" style="position:absolute;left:0;text-align:left;margin-left:84.75pt;margin-top:1.45pt;width:129.75pt;height:23.25pt;z-index:251656192;visibility:visible;mso-wrap-style:square;mso-width-percent:0;mso-height-percent:0;mso-wrap-distance-left:9pt;mso-wrap-distance-top:0;mso-wrap-distance-right:9pt;mso-wrap-distance-bottom:0;mso-position-horizontal:absolute;mso-position-horizontal-relative:text;mso-position-vertical:absolute;mso-position-vertical-relative:text;mso-width-percent:0;mso-height-percent:0;mso-width-relative:margin;mso-height-relative:margin;v-text-anchor:middle" o:gfxdata="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" fillcolor="white [3201]" strokecolor="#c0504d [3205]" strokeweight="2pt">
                 <v:textbox>
                   <w:txbxContent>
                     <w:p>
@@ -2980,7 +3189,7 @@
         <mc:AlternateContent>
           <mc:Choice Requires="wps">
             <w:drawing>
-              <wp:anchor distT="0" distB="0" distL="114300" distR="114300" simplePos="0" relativeHeight="251660288" behindDoc="0" locked="0" layoutInCell="1" allowOverlap="1" wp14:anchorId="3BC4946A" wp14:editId="7F7E7900">
+              <wp:anchor distT="0" distB="0" distL="114300" distR="114300" simplePos="0" relativeHeight="251663360" behindDoc="0" locked="0" layoutInCell="1" allowOverlap="1" wp14:anchorId="3BC4946A" wp14:editId="7F7E7900">
                 <wp:simplePos x="0" y="0"/>
                 <wp:positionH relativeFrom="column">
                   <wp:posOffset>3248024</wp:posOffset>
@@ -3049,7 +3258,7 @@
           </mc:Choice>
           <mc:Fallback>
             <w:pict>
-              <v:shape w14:anchorId="3BC4946A" id="Round Diagonal Corner Rectangle 3" o:spid="_x0000_s1027" style="position:absolute;left:0;text-align:left;margin-left:255.75pt;margin-top:.7pt;width:131.25pt;height:24pt;z-index:251660288;visibility:visible;mso-wrap-style:square;mso-width-percent:0;mso-height-percent:0;mso-wrap-distance-left:9pt;mso-wrap-distance-top:0;mso-wrap-distance-right:9pt;mso-wrap-distance-bottom:0;mso-position-horizontal:absolute;mso-position-horizontal-relative:text;mso-position-vertical:absolute;mso-position-vertical-relative:text;mso-width-percent:0;mso-height-percent:0;mso-width-relative:margin;mso-height-relative:margin;v-text-anchor:middle" coordsize="1666875,304800" o:spt="100" o:gfxdata="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" adj="-11796480,,5400" path="m50801,l1666875,r,l1666875,253999v,28057,-22744,50801,-50801,50801l,304800r,l,50801c,22744,22744,,50801,xe" fillcolor="white [3201]" strokecolor="#f79646 [3209]" strokeweight="2pt">
+              <v:shape w14:anchorId="3BC4946A" id="Round Diagonal Corner Rectangle 3" o:spid="_x0000_s1027" style="position:absolute;left:0;text-align:left;margin-left:255.75pt;margin-top:.7pt;width:131.25pt;height:24pt;z-index:251663360;visibility:visible;mso-wrap-style:square;mso-width-percent:0;mso-height-percent:0;mso-wrap-distance-left:9pt;mso-wrap-distance-top:0;mso-wrap-distance-right:9pt;mso-wrap-distance-bottom:0;mso-position-horizontal:absolute;mso-position-horizontal-relative:text;mso-position-vertical:absolute;mso-position-vertical-relative:text;mso-width-percent:0;mso-height-percent:0;mso-width-relative:margin;mso-height-relative:margin;v-text-anchor:middle" coordsize="1666875,304800" o:spt="100" o:gfxdata="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" adj="-11796480,,5400" path="m50801,l1666875,r,l1666875,253999v,28057,-22744,50801,-50801,50801l,304800r,l,50801c,22744,22744,,50801,xe" fillcolor="white [3201]" strokecolor="#f79646 [3209]" strokeweight="2pt">
                 <v:stroke joinstyle="miter"/>
                 <v:formulas/>
                 <v:path arrowok="t" o:connecttype="custom" o:connectlocs="50801,0;1666875,0;1666875,0;1666875,253999;1616074,304800;0,304800;0,304800;0,50801;50801,0" o:connectangles="0,0,0,0,0,0,0,0,0" textboxrect="0,0,1666875,304800"/>
@@ -3099,7 +3308,7 @@
       <w:pPr>
         <w:pStyle w:val="Heading2"/>
       </w:pPr>
-      <w:bookmarkStart w:id="19" w:name="_Toc435467957"/>
+      <w:bookmarkStart w:id="19" w:name="_Toc437223869"/>
       <w:r>
         <w:t>User Interaction</w:t>
       </w:r>
@@ -3158,7 +3367,6 @@
         <w:ind w:left="1080"/>
       </w:pPr>
       <w:r>
-        <w:lastRenderedPageBreak/>
         <w:t>The use-case diagram</w:t>
       </w:r>
       <w:r>
@@ -3202,7 +3410,7 @@
       <w:pPr>
         <w:pStyle w:val="Heading2"/>
       </w:pPr>
-      <w:bookmarkStart w:id="20" w:name="_Toc435467958"/>
+      <w:bookmarkStart w:id="20" w:name="_Toc437223870"/>
       <w:r>
         <w:t>Functional Requirements</w:t>
       </w:r>
@@ -3407,7 +3615,7 @@
       <w:pPr>
         <w:pStyle w:val="Heading2"/>
       </w:pPr>
-      <w:bookmarkStart w:id="21" w:name="_Toc435467959"/>
+      <w:bookmarkStart w:id="21" w:name="_Toc437223871"/>
       <w:r>
         <w:t xml:space="preserve">Nonfunctional </w:t>
       </w:r>
@@ -3426,6 +3634,7 @@
         <w:ind w:left="1080"/>
       </w:pPr>
       <w:r>
+        <w:lastRenderedPageBreak/>
         <w:t xml:space="preserve">Given that Burgerator is location based, there must be access to location or a manual way to enter the location. </w:t>
       </w:r>
     </w:p>
@@ -3484,7 +3693,7 @@
       <w:pPr>
         <w:pStyle w:val="Heading2"/>
       </w:pPr>
-      <w:bookmarkStart w:id="22" w:name="_Toc435467960"/>
+      <w:bookmarkStart w:id="22" w:name="_Toc437223872"/>
       <w:r>
         <w:t>Feasibility</w:t>
       </w:r>
@@ -3527,10 +3736,10 @@
       </w:pPr>
       <w:r>
         <w:object w:dxaOrig="8671" w:dyaOrig="5865">
-          <v:shape id="_x0000_i1027" type="#_x0000_t75" style="width:432.75pt;height:292.5pt" o:ole="">
+          <v:shape id="_x0000_i1027" type="#_x0000_t75" style="width:432.95pt;height:292.7pt" o:ole="">
             <v:imagedata r:id="rId12" o:title=""/>
           </v:shape>
-          <o:OLEObject Type="Embed" ProgID="Visio.Drawing.15" ShapeID="_x0000_i1027" DrawAspect="Content" ObjectID="_1510754154" r:id="rId13"/>
+          <o:OLEObject Type="Embed" ProgID="Visio.Drawing.15" ShapeID="_x0000_i1027" DrawAspect="Content" ObjectID="_1510965728" r:id="rId13"/>
         </w:object>
       </w:r>
     </w:p>
@@ -3560,7 +3769,7 @@
       <w:pPr>
         <w:pStyle w:val="Heading2"/>
       </w:pPr>
-      <w:bookmarkStart w:id="23" w:name="_Toc435467961"/>
+      <w:bookmarkStart w:id="23" w:name="_Toc437223873"/>
       <w:r>
         <w:lastRenderedPageBreak/>
         <w:t>Use Case Diagram</w:t>
@@ -3578,10 +3787,10 @@
       </w:pPr>
       <w:r>
         <w:object w:dxaOrig="8041" w:dyaOrig="9976">
-          <v:shape id="_x0000_i1028" type="#_x0000_t75" style="width:402pt;height:498pt" o:ole="">
+          <v:shape id="_x0000_i1028" type="#_x0000_t75" style="width:402.1pt;height:497.45pt" o:ole="">
             <v:imagedata r:id="rId14" o:title=""/>
           </v:shape>
-          <o:OLEObject Type="Embed" ProgID="Visio.Drawing.15" ShapeID="_x0000_i1028" DrawAspect="Content" ObjectID="_1510754155" r:id="rId15"/>
+          <o:OLEObject Type="Embed" ProgID="Visio.Drawing.15" ShapeID="_x0000_i1028" DrawAspect="Content" ObjectID="_1510965729" r:id="rId15"/>
         </w:object>
       </w:r>
     </w:p>
@@ -3611,7 +3820,7 @@
       <w:pPr>
         <w:pStyle w:val="Heading1"/>
       </w:pPr>
-      <w:bookmarkStart w:id="24" w:name="_Toc435467962"/>
+      <w:bookmarkStart w:id="24" w:name="_Toc437223874"/>
       <w:r>
         <w:t>Use Case Scenarios</w:t>
       </w:r>
@@ -6089,11 +6298,298 @@
         <w:pStyle w:val="Heading1"/>
         <w:spacing w:before="0" w:after="100" w:afterAutospacing="1" w:line="240" w:lineRule="auto"/>
       </w:pPr>
-      <w:bookmarkStart w:id="25" w:name="_Toc435467963"/>
+      <w:bookmarkStart w:id="25" w:name="_Toc437223875"/>
+      <w:r>
+        <w:t>Quality Assurance Plan</w:t>
+      </w:r>
+      <w:bookmarkEnd w:id="25"/>
+    </w:p>
+    <w:p>
+      <w:pPr>
+        <w:pStyle w:val="Heading2"/>
+      </w:pPr>
+      <w:bookmarkStart w:id="26" w:name="_Toc437223876"/>
+      <w:r>
+        <w:t>Document Standards</w:t>
+      </w:r>
+      <w:bookmarkEnd w:id="26"/>
+    </w:p>
+    <w:p>
+      <w:r>
+        <w:tab/>
+        <w:t xml:space="preserve">The document standards extend the styles and format currently </w:t>
+      </w:r>
+      <w:r>
+        <w:t>demonstrated</w:t>
+      </w:r>
+      <w:r>
+        <w:t xml:space="preserve"> by this document. The </w:t>
+      </w:r>
+      <w:r>
+        <w:t xml:space="preserve">heading </w:t>
+      </w:r>
+      <w:r>
+        <w:t>font for our team is “</w:t>
+      </w:r>
+      <w:r>
+        <w:t>Rockwell (Headings)</w:t>
+      </w:r>
+      <w:r>
+        <w:t xml:space="preserve">”. </w:t>
+      </w:r>
+      <w:r>
+        <w:t xml:space="preserve">Headings have 18 point font and subheadings have 14 point font. </w:t>
+      </w:r>
+      <w:r>
+        <w:t xml:space="preserve">The font size for documents </w:t>
+      </w:r>
+      <w:r>
+        <w:t xml:space="preserve">content </w:t>
+      </w:r>
+      <w:r>
+        <w:t xml:space="preserve">is 12 point </w:t>
+      </w:r>
+      <w:r>
+        <w:t>with a font of “Calibri (Body)”</w:t>
+      </w:r>
+      <w:r>
+        <w:t xml:space="preserve">. </w:t>
+      </w:r>
+    </w:p>
+    <w:p>
+      <w:pPr>
+        <w:ind w:firstLine="720"/>
+      </w:pPr>
+      <w:r>
+        <w:lastRenderedPageBreak/>
+        <w:t xml:space="preserve">Presentations share the documentation font </w:t>
+      </w:r>
+      <w:r>
+        <w:t xml:space="preserve">styles </w:t>
+      </w:r>
+      <w:r>
+        <w:t>but not the font sizes. The font size for presentations is variable as to maximize the readability for the audience. In addition to readability, key principles of presentations are consistency, emphasis on illustrations, and an active narrative.</w:t>
+      </w:r>
+    </w:p>
+    <w:p>
+      <w:pPr>
+        <w:pStyle w:val="Heading2"/>
+      </w:pPr>
+      <w:bookmarkStart w:id="27" w:name="_Toc437223877"/>
+      <w:r>
+        <w:t>Coding Standards</w:t>
+      </w:r>
+      <w:bookmarkEnd w:id="27"/>
+    </w:p>
+    <w:p>
+      <w:r>
+        <w:tab/>
+        <w:t>The following hyperlinks embody the practices that this development team strives for. Because the Android platform is written in the programming language Java, we must have excellent Java proficiency. Furthermore, the Android platform has its own coding standards, project guidelines, and development design patterns that must be considered when developing a mobile application in Android.</w:t>
+      </w:r>
+    </w:p>
+    <w:p>
+      <w:r>
+        <w:tab/>
+      </w:r>
+      <w:hyperlink r:id="rId16" w:history="1">
+        <w:r>
+          <w:rPr>
+            <w:rStyle w:val="Hyperlink"/>
+          </w:rPr>
+          <w:t xml:space="preserve">Google </w:t>
+        </w:r>
+        <w:r>
+          <w:rPr>
+            <w:rStyle w:val="Hyperlink"/>
+          </w:rPr>
+          <w:t xml:space="preserve">Java </w:t>
+        </w:r>
+        <w:r>
+          <w:rPr>
+            <w:rStyle w:val="Hyperlink"/>
+          </w:rPr>
+          <w:t>general coding standards</w:t>
+        </w:r>
+      </w:hyperlink>
+      <w:r>
+        <w:tab/>
+      </w:r>
+      <w:r>
+        <w:tab/>
+      </w:r>
+      <w:r>
+        <w:tab/>
+        <w:t xml:space="preserve">             </w:t>
+      </w:r>
+      <w:hyperlink r:id="rId17" w:history="1">
+        <w:r>
+          <w:rPr>
+            <w:rStyle w:val="Hyperlink"/>
+          </w:rPr>
+          <w:t>Android coding standards</w:t>
+        </w:r>
+      </w:hyperlink>
+    </w:p>
+    <w:p>
+      <w:r>
+        <w:tab/>
+      </w:r>
+      <w:hyperlink r:id="rId18" w:history="1">
+        <w:r>
+          <w:rPr>
+            <w:rStyle w:val="Hyperlink"/>
+          </w:rPr>
+          <w:t>Android project guidelines</w:t>
+        </w:r>
+      </w:hyperlink>
+      <w:r>
+        <w:tab/>
+      </w:r>
+      <w:r>
+        <w:tab/>
+      </w:r>
+      <w:r>
+        <w:tab/>
+        <w:t xml:space="preserve">   </w:t>
+      </w:r>
+      <w:r>
+        <w:tab/>
+        <w:t xml:space="preserve">             </w:t>
+      </w:r>
+      <w:hyperlink r:id="rId19" w:history="1">
+        <w:r>
+          <w:rPr>
+            <w:rStyle w:val="Hyperlink"/>
+          </w:rPr>
+          <w:t>Android development guidelines</w:t>
+        </w:r>
+      </w:hyperlink>
+    </w:p>
+    <w:p>
+      <w:pPr>
+        <w:pStyle w:val="Heading2"/>
+      </w:pPr>
+      <w:bookmarkStart w:id="28" w:name="_Toc437223878"/>
+      <w:r>
+        <w:t>User Interface Guidelines</w:t>
+      </w:r>
+      <w:bookmarkEnd w:id="28"/>
+    </w:p>
+    <w:p>
+      <w:pPr>
+        <w:ind w:firstLine="720"/>
+      </w:pPr>
+      <w:r>
+        <w:t>In addition to the reference links below, some user interface principles to abide by are simplicity, consistency, and to maintain the custom user interface aesthetic presented in iOS Burgerator.</w:t>
+      </w:r>
+    </w:p>
+    <w:p>
+      <w:pPr>
+        <w:ind w:firstLine="720"/>
+      </w:pPr>
+      <w:hyperlink r:id="rId20" w:history="1">
+        <w:r>
+          <w:rPr>
+            <w:rStyle w:val="Hyperlink"/>
+          </w:rPr>
+          <w:t>Android user interface best practices</w:t>
+        </w:r>
+      </w:hyperlink>
+      <w:r>
+        <w:tab/>
+      </w:r>
+      <w:r>
+        <w:tab/>
+      </w:r>
+      <w:r>
+        <w:tab/>
+        <w:t xml:space="preserve">             </w:t>
+      </w:r>
+      <w:hyperlink r:id="rId21" w:history="1">
+        <w:r>
+          <w:rPr>
+            <w:rStyle w:val="Hyperlink"/>
+          </w:rPr>
+          <w:t>Android user interface design</w:t>
+        </w:r>
+      </w:hyperlink>
+    </w:p>
+    <w:p>
+      <w:pPr>
+        <w:pStyle w:val="Heading2"/>
+      </w:pPr>
+      <w:bookmarkStart w:id="29" w:name="_Toc437223879"/>
+      <w:r>
+        <w:t>Change Control Process</w:t>
+      </w:r>
+      <w:bookmarkEnd w:id="29"/>
+    </w:p>
+    <w:p>
+      <w:r>
+        <w:tab/>
+        <w:t xml:space="preserve">Change is natural and encouraged in an agile methodology such as ours. Because of this, the plan to adapt to change is to talk about changes as a group and definitively step in a direction based on the change discussion. The plan of attack against requirement, or scope, creep is to properly define the boundaries of the levels of out platform specified in the requirements section. </w:t>
+      </w:r>
+      <w:r>
+        <w:t>These guidelines will be presented to the development group until a unanimous agreement on concrete requirements has been achieved.</w:t>
+      </w:r>
+    </w:p>
+    <w:p>
+      <w:pPr>
+        <w:pStyle w:val="Heading2"/>
+      </w:pPr>
+      <w:bookmarkStart w:id="30" w:name="_Toc437223880"/>
+      <w:r>
+        <w:t>Testing Process</w:t>
+      </w:r>
+      <w:bookmarkEnd w:id="30"/>
+    </w:p>
+    <w:p>
+      <w:r>
+        <w:tab/>
+        <w:t xml:space="preserve">The testing methodologies our group employs are ad hoc testing, system testing, and unit testing for any code developed by our team. Third party libraries will not be tested. </w:t>
+      </w:r>
+    </w:p>
+    <w:p>
+      <w:r>
+        <w:tab/>
+        <w:t>Methods for ad hoc testing will be used to identify obvious bugs. Our ad hoc testing procedures will consist of distributing the current application to the development team and attempting to identify bugs with the application.</w:t>
+      </w:r>
+      <w:r>
+        <w:t xml:space="preserve"> The bugs will be found by testing all existing use cases and use case scenarios.</w:t>
+      </w:r>
+    </w:p>
+    <w:p>
+      <w:r>
+        <w:tab/>
+        <w:t>Methods for system testing will include testing the different modules in the Burgerator system. Specifically, this is ensuring that the Burgerator engine can handle user authorization, database connectivity, and yelp API connectivity.</w:t>
+      </w:r>
+      <w:r>
+        <w:t xml:space="preserve"> This system level testing will take place on physical and nonphysical devices.</w:t>
+      </w:r>
+    </w:p>
+    <w:p>
+      <w:r>
+        <w:tab/>
+        <w:t xml:space="preserve">Methods for unit testing will include testing all source code written by our development team at a unit level. This will be facilitated by the use of java testing suites such as jUnit testing. </w:t>
+      </w:r>
+    </w:p>
+    <w:p>
+      <w:r>
+        <w:lastRenderedPageBreak/>
+        <w:tab/>
+        <w:t>Client acceptance testing will be incrementally evaluated via content demonstrations. The demonstrations will occur as frequently as our client would like, or tri weekly.</w:t>
+      </w:r>
+    </w:p>
+    <w:p>
+      <w:pPr>
+        <w:pStyle w:val="Heading1"/>
+        <w:spacing w:before="0" w:after="100" w:afterAutospacing="1" w:line="240" w:lineRule="auto"/>
+      </w:pPr>
+      <w:bookmarkStart w:id="31" w:name="_Toc437223881"/>
       <w:r>
         <w:t>Conclusion</w:t>
       </w:r>
-      <w:bookmarkEnd w:id="25"/>
+      <w:bookmarkEnd w:id="31"/>
     </w:p>
     <w:p>
       <w:r>
@@ -6103,32 +6599,42 @@
         <w:t xml:space="preserve">In conclusion, Team Hamburgerler </w:t>
       </w:r>
       <w:r>
-        <w:t xml:space="preserve">is off to a good start. This project is a big one, and started out a bit slow due to having to </w:t>
-      </w:r>
-      <w:r>
-        <w:t xml:space="preserve">learn the basics of Objective C, and sorting through a codebase with little to no documentation. However, the team has done well with that and is maintaining cohesion. </w:t>
+        <w:t>has much work ahead. We need to identify how to connect to the Burgerator database, and how to connect to the Yelp API Database.</w:t>
+      </w:r>
+      <w:r>
+        <w:t xml:space="preserve"> I</w:t>
+      </w:r>
+      <w:r>
+        <w:t>n addition to these requirements, we need to also learn how to authorize users with their favorite social media accounts like Facebook and Twitter.</w:t>
+      </w:r>
+      <w:r>
+        <w:t xml:space="preserve"> The user interface in the application also needs to be recreated to replicate the iOS Burgerator application.</w:t>
       </w:r>
     </w:p>
     <w:p>
       <w:r>
         <w:tab/>
-        <w:t xml:space="preserve">There are some potential trouble areas such as maintaining accountability, and scheduling conflicts. Additionally, more time will likely need to be allotted for the project than what is currently being designated. The technology that has to be learned in order to succeed is somewhat high. There </w:t>
-      </w:r>
-      <w:r>
-        <w:lastRenderedPageBreak/>
-        <w:t>are several APIs we must familiarize ourselves wit</w:t>
-      </w:r>
-      <w:r>
-        <w:t>h, in addition to learning the A</w:t>
-      </w:r>
-      <w:r>
-        <w:t xml:space="preserve">ndroid API. However, we will push through and make a great app for our client Ammar. </w:t>
+      </w:r>
+      <w:r>
+        <w:t>Scheduling conflicts have been minimal but not negligible. Looking forward, it would be ideal for development to maintain momentum and for team meeting to happen when scheduled. Also, more concrete guidelines will be established as prototype development continues.</w:t>
       </w:r>
     </w:p>
     <w:p>
       <w:r>
         <w:tab/>
-        <w:t>All in all, this project is starting to come together and we look forward to the result.</w:t>
+        <w:t xml:space="preserve">All in all, this project is </w:t>
+      </w:r>
+      <w:r>
+        <w:t xml:space="preserve">just beginning but </w:t>
+      </w:r>
+      <w:r>
+        <w:t xml:space="preserve">we look forward to </w:t>
+      </w:r>
+      <w:r>
+        <w:t>having a prototype in the next few weeks</w:t>
+      </w:r>
+      <w:r>
+        <w:t>.</w:t>
       </w:r>
     </w:p>
     <w:p>
@@ -8530,7 +9036,7 @@
 </file>
 
 <file path=customXml/itemProps1.xml><?xml version="1.0" encoding="utf-8"?>
-<ds:datastoreItem xmlns:ds="http://schemas.openxmlformats.org/officeDocument/2006/customXml" ds:itemID="{C828828C-D50C-4A83-817E-5E44C2CF34A9}">
+<ds:datastoreItem xmlns:ds="http://schemas.openxmlformats.org/officeDocument/2006/customXml" ds:itemID="{2DFA60ED-7E30-481A-B8F0-21C0A540EE06}">
   <ds:schemaRefs>
     <ds:schemaRef ds:uri="http://schemas.openxmlformats.org/officeDocument/2006/bibliography"/>
   </ds:schemaRefs>

</xml_diff>

<commit_message>
Added nav chart .jpg files; updated iteration report 2 - added appendix with nav imgs
</commit_message>
<xml_diff>
--- a/docs/design docs/Iteration Reports/Iteration Report 2/Iteration_report_2-MASTER.docx
+++ b/docs/design docs/Iteration Reports/Iteration Report 2/Iteration_report_2-MASTER.docx
@@ -272,8 +272,6 @@
             </w:tabs>
             <w:rPr>
               <w:noProof/>
-              <w:sz w:val="20"/>
-              <w:szCs w:val="20"/>
               <w:lang w:eastAsia="en-US"/>
             </w:rPr>
           </w:pPr>
@@ -286,13 +284,11 @@
           <w:r>
             <w:fldChar w:fldCharType="separate"/>
           </w:r>
-          <w:hyperlink w:anchor="_Toc437368522" w:history="1">
+          <w:hyperlink w:anchor="_Toc437374775" w:history="1">
             <w:r>
               <w:rPr>
                 <w:rStyle w:val="Hyperlink"/>
                 <w:noProof/>
-                <w:sz w:val="20"/>
-                <w:szCs w:val="20"/>
               </w:rPr>
               <w:t>Introduction</w:t>
             </w:r>
@@ -300,8 +296,6 @@
               <w:rPr>
                 <w:noProof/>
                 <w:webHidden/>
-                <w:sz w:val="20"/>
-                <w:szCs w:val="20"/>
               </w:rPr>
               <w:tab/>
             </w:r>
@@ -309,8 +303,6 @@
               <w:rPr>
                 <w:noProof/>
                 <w:webHidden/>
-                <w:sz w:val="20"/>
-                <w:szCs w:val="20"/>
               </w:rPr>
               <w:fldChar w:fldCharType="begin"/>
             </w:r>
@@ -318,25 +310,19 @@
               <w:rPr>
                 <w:noProof/>
                 <w:webHidden/>
-                <w:sz w:val="20"/>
-                <w:szCs w:val="20"/>
-              </w:rPr>
-              <w:instrText xml:space="preserve"> PAGEREF _Toc437368522 \h </w:instrText>
-            </w:r>
-            <w:r>
-              <w:rPr>
-                <w:noProof/>
-                <w:webHidden/>
-                <w:sz w:val="20"/>
-                <w:szCs w:val="20"/>
-              </w:rPr>
-            </w:r>
-            <w:r>
-              <w:rPr>
-                <w:noProof/>
-                <w:webHidden/>
-                <w:sz w:val="20"/>
-                <w:szCs w:val="20"/>
+              </w:rPr>
+              <w:instrText xml:space="preserve"> PAGEREF _Toc437374775 \h </w:instrText>
+            </w:r>
+            <w:r>
+              <w:rPr>
+                <w:noProof/>
+                <w:webHidden/>
+              </w:rPr>
+            </w:r>
+            <w:r>
+              <w:rPr>
+                <w:noProof/>
+                <w:webHidden/>
               </w:rPr>
               <w:fldChar w:fldCharType="separate"/>
             </w:r>
@@ -344,17 +330,13 @@
               <w:rPr>
                 <w:noProof/>
                 <w:webHidden/>
-                <w:sz w:val="20"/>
-                <w:szCs w:val="20"/>
-              </w:rPr>
-              <w:t>3</w:t>
-            </w:r>
-            <w:r>
-              <w:rPr>
-                <w:noProof/>
-                <w:webHidden/>
-                <w:sz w:val="20"/>
-                <w:szCs w:val="20"/>
+              </w:rPr>
+              <w:t>4</w:t>
+            </w:r>
+            <w:r>
+              <w:rPr>
+                <w:noProof/>
+                <w:webHidden/>
               </w:rPr>
               <w:fldChar w:fldCharType="end"/>
             </w:r>
@@ -368,18 +350,14 @@
             </w:tabs>
             <w:rPr>
               <w:noProof/>
-              <w:sz w:val="20"/>
-              <w:szCs w:val="20"/>
               <w:lang w:eastAsia="en-US"/>
             </w:rPr>
           </w:pPr>
-          <w:hyperlink w:anchor="_Toc437368523" w:history="1">
+          <w:hyperlink w:anchor="_Toc437374776" w:history="1">
             <w:r>
               <w:rPr>
                 <w:rStyle w:val="Hyperlink"/>
                 <w:noProof/>
-                <w:sz w:val="20"/>
-                <w:szCs w:val="20"/>
               </w:rPr>
               <w:t>Website</w:t>
             </w:r>
@@ -387,8 +365,6 @@
               <w:rPr>
                 <w:noProof/>
                 <w:webHidden/>
-                <w:sz w:val="20"/>
-                <w:szCs w:val="20"/>
               </w:rPr>
               <w:tab/>
             </w:r>
@@ -396,8 +372,6 @@
               <w:rPr>
                 <w:noProof/>
                 <w:webHidden/>
-                <w:sz w:val="20"/>
-                <w:szCs w:val="20"/>
               </w:rPr>
               <w:fldChar w:fldCharType="begin"/>
             </w:r>
@@ -405,25 +379,19 @@
               <w:rPr>
                 <w:noProof/>
                 <w:webHidden/>
-                <w:sz w:val="20"/>
-                <w:szCs w:val="20"/>
-              </w:rPr>
-              <w:instrText xml:space="preserve"> PAGEREF _Toc437368523 \h </w:instrText>
-            </w:r>
-            <w:r>
-              <w:rPr>
-                <w:noProof/>
-                <w:webHidden/>
-                <w:sz w:val="20"/>
-                <w:szCs w:val="20"/>
-              </w:rPr>
-            </w:r>
-            <w:r>
-              <w:rPr>
-                <w:noProof/>
-                <w:webHidden/>
-                <w:sz w:val="20"/>
-                <w:szCs w:val="20"/>
+              </w:rPr>
+              <w:instrText xml:space="preserve"> PAGEREF _Toc437374776 \h </w:instrText>
+            </w:r>
+            <w:r>
+              <w:rPr>
+                <w:noProof/>
+                <w:webHidden/>
+              </w:rPr>
+            </w:r>
+            <w:r>
+              <w:rPr>
+                <w:noProof/>
+                <w:webHidden/>
               </w:rPr>
               <w:fldChar w:fldCharType="separate"/>
             </w:r>
@@ -431,17 +399,13 @@
               <w:rPr>
                 <w:noProof/>
                 <w:webHidden/>
-                <w:sz w:val="20"/>
-                <w:szCs w:val="20"/>
-              </w:rPr>
-              <w:t>3</w:t>
-            </w:r>
-            <w:r>
-              <w:rPr>
-                <w:noProof/>
-                <w:webHidden/>
-                <w:sz w:val="20"/>
-                <w:szCs w:val="20"/>
+              </w:rPr>
+              <w:t>4</w:t>
+            </w:r>
+            <w:r>
+              <w:rPr>
+                <w:noProof/>
+                <w:webHidden/>
               </w:rPr>
               <w:fldChar w:fldCharType="end"/>
             </w:r>
@@ -455,18 +419,14 @@
             </w:tabs>
             <w:rPr>
               <w:noProof/>
-              <w:sz w:val="20"/>
-              <w:szCs w:val="20"/>
               <w:lang w:eastAsia="en-US"/>
             </w:rPr>
           </w:pPr>
-          <w:hyperlink w:anchor="_Toc437368524" w:history="1">
+          <w:hyperlink w:anchor="_Toc437374777" w:history="1">
             <w:r>
               <w:rPr>
                 <w:rStyle w:val="Hyperlink"/>
                 <w:noProof/>
-                <w:sz w:val="20"/>
-                <w:szCs w:val="20"/>
               </w:rPr>
               <w:t>Project Overview</w:t>
             </w:r>
@@ -474,8 +434,6 @@
               <w:rPr>
                 <w:noProof/>
                 <w:webHidden/>
-                <w:sz w:val="20"/>
-                <w:szCs w:val="20"/>
               </w:rPr>
               <w:tab/>
             </w:r>
@@ -483,8 +441,6 @@
               <w:rPr>
                 <w:noProof/>
                 <w:webHidden/>
-                <w:sz w:val="20"/>
-                <w:szCs w:val="20"/>
               </w:rPr>
               <w:fldChar w:fldCharType="begin"/>
             </w:r>
@@ -492,25 +448,19 @@
               <w:rPr>
                 <w:noProof/>
                 <w:webHidden/>
-                <w:sz w:val="20"/>
-                <w:szCs w:val="20"/>
-              </w:rPr>
-              <w:instrText xml:space="preserve"> PAGEREF _Toc437368524 \h </w:instrText>
-            </w:r>
-            <w:r>
-              <w:rPr>
-                <w:noProof/>
-                <w:webHidden/>
-                <w:sz w:val="20"/>
-                <w:szCs w:val="20"/>
-              </w:rPr>
-            </w:r>
-            <w:r>
-              <w:rPr>
-                <w:noProof/>
-                <w:webHidden/>
-                <w:sz w:val="20"/>
-                <w:szCs w:val="20"/>
+              </w:rPr>
+              <w:instrText xml:space="preserve"> PAGEREF _Toc437374777 \h </w:instrText>
+            </w:r>
+            <w:r>
+              <w:rPr>
+                <w:noProof/>
+                <w:webHidden/>
+              </w:rPr>
+            </w:r>
+            <w:r>
+              <w:rPr>
+                <w:noProof/>
+                <w:webHidden/>
               </w:rPr>
               <w:fldChar w:fldCharType="separate"/>
             </w:r>
@@ -518,17 +468,13 @@
               <w:rPr>
                 <w:noProof/>
                 <w:webHidden/>
-                <w:sz w:val="20"/>
-                <w:szCs w:val="20"/>
-              </w:rPr>
-              <w:t>3</w:t>
-            </w:r>
-            <w:r>
-              <w:rPr>
-                <w:noProof/>
-                <w:webHidden/>
-                <w:sz w:val="20"/>
-                <w:szCs w:val="20"/>
+              </w:rPr>
+              <w:t>4</w:t>
+            </w:r>
+            <w:r>
+              <w:rPr>
+                <w:noProof/>
+                <w:webHidden/>
               </w:rPr>
               <w:fldChar w:fldCharType="end"/>
             </w:r>
@@ -542,18 +488,14 @@
             </w:tabs>
             <w:rPr>
               <w:noProof/>
-              <w:sz w:val="20"/>
-              <w:szCs w:val="20"/>
               <w:lang w:eastAsia="en-US"/>
             </w:rPr>
           </w:pPr>
-          <w:hyperlink w:anchor="_Toc437368525" w:history="1">
+          <w:hyperlink w:anchor="_Toc437374778" w:history="1">
             <w:r>
               <w:rPr>
                 <w:rStyle w:val="Hyperlink"/>
                 <w:noProof/>
-                <w:sz w:val="20"/>
-                <w:szCs w:val="20"/>
               </w:rPr>
               <w:t>Project Summary</w:t>
             </w:r>
@@ -561,8 +503,6 @@
               <w:rPr>
                 <w:noProof/>
                 <w:webHidden/>
-                <w:sz w:val="20"/>
-                <w:szCs w:val="20"/>
               </w:rPr>
               <w:tab/>
             </w:r>
@@ -570,8 +510,6 @@
               <w:rPr>
                 <w:noProof/>
                 <w:webHidden/>
-                <w:sz w:val="20"/>
-                <w:szCs w:val="20"/>
               </w:rPr>
               <w:fldChar w:fldCharType="begin"/>
             </w:r>
@@ -579,25 +517,19 @@
               <w:rPr>
                 <w:noProof/>
                 <w:webHidden/>
-                <w:sz w:val="20"/>
-                <w:szCs w:val="20"/>
-              </w:rPr>
-              <w:instrText xml:space="preserve"> PAGEREF _Toc437368525 \h </w:instrText>
-            </w:r>
-            <w:r>
-              <w:rPr>
-                <w:noProof/>
-                <w:webHidden/>
-                <w:sz w:val="20"/>
-                <w:szCs w:val="20"/>
-              </w:rPr>
-            </w:r>
-            <w:r>
-              <w:rPr>
-                <w:noProof/>
-                <w:webHidden/>
-                <w:sz w:val="20"/>
-                <w:szCs w:val="20"/>
+              </w:rPr>
+              <w:instrText xml:space="preserve"> PAGEREF _Toc437374778 \h </w:instrText>
+            </w:r>
+            <w:r>
+              <w:rPr>
+                <w:noProof/>
+                <w:webHidden/>
+              </w:rPr>
+            </w:r>
+            <w:r>
+              <w:rPr>
+                <w:noProof/>
+                <w:webHidden/>
               </w:rPr>
               <w:fldChar w:fldCharType="separate"/>
             </w:r>
@@ -605,17 +537,13 @@
               <w:rPr>
                 <w:noProof/>
                 <w:webHidden/>
-                <w:sz w:val="20"/>
-                <w:szCs w:val="20"/>
-              </w:rPr>
-              <w:t>3</w:t>
-            </w:r>
-            <w:r>
-              <w:rPr>
-                <w:noProof/>
-                <w:webHidden/>
-                <w:sz w:val="20"/>
-                <w:szCs w:val="20"/>
+              </w:rPr>
+              <w:t>4</w:t>
+            </w:r>
+            <w:r>
+              <w:rPr>
+                <w:noProof/>
+                <w:webHidden/>
               </w:rPr>
               <w:fldChar w:fldCharType="end"/>
             </w:r>
@@ -629,18 +557,14 @@
             </w:tabs>
             <w:rPr>
               <w:noProof/>
-              <w:sz w:val="20"/>
-              <w:szCs w:val="20"/>
               <w:lang w:eastAsia="en-US"/>
             </w:rPr>
           </w:pPr>
-          <w:hyperlink w:anchor="_Toc437368526" w:history="1">
+          <w:hyperlink w:anchor="_Toc437374779" w:history="1">
             <w:r>
               <w:rPr>
                 <w:rStyle w:val="Hyperlink"/>
                 <w:noProof/>
-                <w:sz w:val="20"/>
-                <w:szCs w:val="20"/>
               </w:rPr>
               <w:t>Project Client and Stakeholders</w:t>
             </w:r>
@@ -648,8 +572,6 @@
               <w:rPr>
                 <w:noProof/>
                 <w:webHidden/>
-                <w:sz w:val="20"/>
-                <w:szCs w:val="20"/>
               </w:rPr>
               <w:tab/>
             </w:r>
@@ -657,8 +579,6 @@
               <w:rPr>
                 <w:noProof/>
                 <w:webHidden/>
-                <w:sz w:val="20"/>
-                <w:szCs w:val="20"/>
               </w:rPr>
               <w:fldChar w:fldCharType="begin"/>
             </w:r>
@@ -666,25 +586,19 @@
               <w:rPr>
                 <w:noProof/>
                 <w:webHidden/>
-                <w:sz w:val="20"/>
-                <w:szCs w:val="20"/>
-              </w:rPr>
-              <w:instrText xml:space="preserve"> PAGEREF _Toc437368526 \h </w:instrText>
-            </w:r>
-            <w:r>
-              <w:rPr>
-                <w:noProof/>
-                <w:webHidden/>
-                <w:sz w:val="20"/>
-                <w:szCs w:val="20"/>
-              </w:rPr>
-            </w:r>
-            <w:r>
-              <w:rPr>
-                <w:noProof/>
-                <w:webHidden/>
-                <w:sz w:val="20"/>
-                <w:szCs w:val="20"/>
+              </w:rPr>
+              <w:instrText xml:space="preserve"> PAGEREF _Toc437374779 \h </w:instrText>
+            </w:r>
+            <w:r>
+              <w:rPr>
+                <w:noProof/>
+                <w:webHidden/>
+              </w:rPr>
+            </w:r>
+            <w:r>
+              <w:rPr>
+                <w:noProof/>
+                <w:webHidden/>
               </w:rPr>
               <w:fldChar w:fldCharType="separate"/>
             </w:r>
@@ -692,17 +606,13 @@
               <w:rPr>
                 <w:noProof/>
                 <w:webHidden/>
-                <w:sz w:val="20"/>
-                <w:szCs w:val="20"/>
-              </w:rPr>
-              <w:t>3</w:t>
-            </w:r>
-            <w:r>
-              <w:rPr>
-                <w:noProof/>
-                <w:webHidden/>
-                <w:sz w:val="20"/>
-                <w:szCs w:val="20"/>
+              </w:rPr>
+              <w:t>4</w:t>
+            </w:r>
+            <w:r>
+              <w:rPr>
+                <w:noProof/>
+                <w:webHidden/>
               </w:rPr>
               <w:fldChar w:fldCharType="end"/>
             </w:r>
@@ -716,18 +626,14 @@
             </w:tabs>
             <w:rPr>
               <w:noProof/>
-              <w:sz w:val="20"/>
-              <w:szCs w:val="20"/>
               <w:lang w:eastAsia="en-US"/>
             </w:rPr>
           </w:pPr>
-          <w:hyperlink w:anchor="_Toc437368527" w:history="1">
+          <w:hyperlink w:anchor="_Toc437374780" w:history="1">
             <w:r>
               <w:rPr>
                 <w:rStyle w:val="Hyperlink"/>
                 <w:noProof/>
-                <w:sz w:val="20"/>
-                <w:szCs w:val="20"/>
               </w:rPr>
               <w:t>Project Scope</w:t>
             </w:r>
@@ -735,8 +641,6 @@
               <w:rPr>
                 <w:noProof/>
                 <w:webHidden/>
-                <w:sz w:val="20"/>
-                <w:szCs w:val="20"/>
               </w:rPr>
               <w:tab/>
             </w:r>
@@ -744,8 +648,6 @@
               <w:rPr>
                 <w:noProof/>
                 <w:webHidden/>
-                <w:sz w:val="20"/>
-                <w:szCs w:val="20"/>
               </w:rPr>
               <w:fldChar w:fldCharType="begin"/>
             </w:r>
@@ -753,25 +655,19 @@
               <w:rPr>
                 <w:noProof/>
                 <w:webHidden/>
-                <w:sz w:val="20"/>
-                <w:szCs w:val="20"/>
-              </w:rPr>
-              <w:instrText xml:space="preserve"> PAGEREF _Toc437368527 \h </w:instrText>
-            </w:r>
-            <w:r>
-              <w:rPr>
-                <w:noProof/>
-                <w:webHidden/>
-                <w:sz w:val="20"/>
-                <w:szCs w:val="20"/>
-              </w:rPr>
-            </w:r>
-            <w:r>
-              <w:rPr>
-                <w:noProof/>
-                <w:webHidden/>
-                <w:sz w:val="20"/>
-                <w:szCs w:val="20"/>
+              </w:rPr>
+              <w:instrText xml:space="preserve"> PAGEREF _Toc437374780 \h </w:instrText>
+            </w:r>
+            <w:r>
+              <w:rPr>
+                <w:noProof/>
+                <w:webHidden/>
+              </w:rPr>
+            </w:r>
+            <w:r>
+              <w:rPr>
+                <w:noProof/>
+                <w:webHidden/>
               </w:rPr>
               <w:fldChar w:fldCharType="separate"/>
             </w:r>
@@ -779,17 +675,13 @@
               <w:rPr>
                 <w:noProof/>
                 <w:webHidden/>
-                <w:sz w:val="20"/>
-                <w:szCs w:val="20"/>
-              </w:rPr>
-              <w:t>3</w:t>
-            </w:r>
-            <w:r>
-              <w:rPr>
-                <w:noProof/>
-                <w:webHidden/>
-                <w:sz w:val="20"/>
-                <w:szCs w:val="20"/>
+              </w:rPr>
+              <w:t>4</w:t>
+            </w:r>
+            <w:r>
+              <w:rPr>
+                <w:noProof/>
+                <w:webHidden/>
               </w:rPr>
               <w:fldChar w:fldCharType="end"/>
             </w:r>
@@ -803,18 +695,14 @@
             </w:tabs>
             <w:rPr>
               <w:noProof/>
-              <w:sz w:val="20"/>
-              <w:szCs w:val="20"/>
               <w:lang w:eastAsia="en-US"/>
             </w:rPr>
           </w:pPr>
-          <w:hyperlink w:anchor="_Toc437368528" w:history="1">
+          <w:hyperlink w:anchor="_Toc437374781" w:history="1">
             <w:r>
               <w:rPr>
                 <w:rStyle w:val="Hyperlink"/>
                 <w:noProof/>
-                <w:sz w:val="20"/>
-                <w:szCs w:val="20"/>
               </w:rPr>
               <w:t>Project Management Plan</w:t>
             </w:r>
@@ -822,8 +710,6 @@
               <w:rPr>
                 <w:noProof/>
                 <w:webHidden/>
-                <w:sz w:val="20"/>
-                <w:szCs w:val="20"/>
               </w:rPr>
               <w:tab/>
             </w:r>
@@ -831,8 +717,6 @@
               <w:rPr>
                 <w:noProof/>
                 <w:webHidden/>
-                <w:sz w:val="20"/>
-                <w:szCs w:val="20"/>
               </w:rPr>
               <w:fldChar w:fldCharType="begin"/>
             </w:r>
@@ -840,25 +724,19 @@
               <w:rPr>
                 <w:noProof/>
                 <w:webHidden/>
-                <w:sz w:val="20"/>
-                <w:szCs w:val="20"/>
-              </w:rPr>
-              <w:instrText xml:space="preserve"> PAGEREF _Toc437368528 \h </w:instrText>
-            </w:r>
-            <w:r>
-              <w:rPr>
-                <w:noProof/>
-                <w:webHidden/>
-                <w:sz w:val="20"/>
-                <w:szCs w:val="20"/>
-              </w:rPr>
-            </w:r>
-            <w:r>
-              <w:rPr>
-                <w:noProof/>
-                <w:webHidden/>
-                <w:sz w:val="20"/>
-                <w:szCs w:val="20"/>
+              </w:rPr>
+              <w:instrText xml:space="preserve"> PAGEREF _Toc437374781 \h </w:instrText>
+            </w:r>
+            <w:r>
+              <w:rPr>
+                <w:noProof/>
+                <w:webHidden/>
+              </w:rPr>
+            </w:r>
+            <w:r>
+              <w:rPr>
+                <w:noProof/>
+                <w:webHidden/>
               </w:rPr>
               <w:fldChar w:fldCharType="separate"/>
             </w:r>
@@ -866,17 +744,13 @@
               <w:rPr>
                 <w:noProof/>
                 <w:webHidden/>
-                <w:sz w:val="20"/>
-                <w:szCs w:val="20"/>
-              </w:rPr>
-              <w:t>4</w:t>
-            </w:r>
-            <w:r>
-              <w:rPr>
-                <w:noProof/>
-                <w:webHidden/>
-                <w:sz w:val="20"/>
-                <w:szCs w:val="20"/>
+              </w:rPr>
+              <w:t>5</w:t>
+            </w:r>
+            <w:r>
+              <w:rPr>
+                <w:noProof/>
+                <w:webHidden/>
               </w:rPr>
               <w:fldChar w:fldCharType="end"/>
             </w:r>
@@ -890,18 +764,14 @@
             </w:tabs>
             <w:rPr>
               <w:noProof/>
-              <w:sz w:val="20"/>
-              <w:szCs w:val="20"/>
               <w:lang w:eastAsia="en-US"/>
             </w:rPr>
           </w:pPr>
-          <w:hyperlink w:anchor="_Toc437368529" w:history="1">
+          <w:hyperlink w:anchor="_Toc437374782" w:history="1">
             <w:r>
               <w:rPr>
                 <w:rStyle w:val="Hyperlink"/>
                 <w:noProof/>
-                <w:sz w:val="20"/>
-                <w:szCs w:val="20"/>
               </w:rPr>
               <w:t>Project Organization</w:t>
             </w:r>
@@ -909,8 +779,6 @@
               <w:rPr>
                 <w:noProof/>
                 <w:webHidden/>
-                <w:sz w:val="20"/>
-                <w:szCs w:val="20"/>
               </w:rPr>
               <w:tab/>
             </w:r>
@@ -918,8 +786,6 @@
               <w:rPr>
                 <w:noProof/>
                 <w:webHidden/>
-                <w:sz w:val="20"/>
-                <w:szCs w:val="20"/>
               </w:rPr>
               <w:fldChar w:fldCharType="begin"/>
             </w:r>
@@ -927,25 +793,19 @@
               <w:rPr>
                 <w:noProof/>
                 <w:webHidden/>
-                <w:sz w:val="20"/>
-                <w:szCs w:val="20"/>
-              </w:rPr>
-              <w:instrText xml:space="preserve"> PAGEREF _Toc437368529 \h </w:instrText>
-            </w:r>
-            <w:r>
-              <w:rPr>
-                <w:noProof/>
-                <w:webHidden/>
-                <w:sz w:val="20"/>
-                <w:szCs w:val="20"/>
-              </w:rPr>
-            </w:r>
-            <w:r>
-              <w:rPr>
-                <w:noProof/>
-                <w:webHidden/>
-                <w:sz w:val="20"/>
-                <w:szCs w:val="20"/>
+              </w:rPr>
+              <w:instrText xml:space="preserve"> PAGEREF _Toc437374782 \h </w:instrText>
+            </w:r>
+            <w:r>
+              <w:rPr>
+                <w:noProof/>
+                <w:webHidden/>
+              </w:rPr>
+            </w:r>
+            <w:r>
+              <w:rPr>
+                <w:noProof/>
+                <w:webHidden/>
               </w:rPr>
               <w:fldChar w:fldCharType="separate"/>
             </w:r>
@@ -953,17 +813,13 @@
               <w:rPr>
                 <w:noProof/>
                 <w:webHidden/>
-                <w:sz w:val="20"/>
-                <w:szCs w:val="20"/>
-              </w:rPr>
-              <w:t>4</w:t>
-            </w:r>
-            <w:r>
-              <w:rPr>
-                <w:noProof/>
-                <w:webHidden/>
-                <w:sz w:val="20"/>
-                <w:szCs w:val="20"/>
+              </w:rPr>
+              <w:t>5</w:t>
+            </w:r>
+            <w:r>
+              <w:rPr>
+                <w:noProof/>
+                <w:webHidden/>
               </w:rPr>
               <w:fldChar w:fldCharType="end"/>
             </w:r>
@@ -977,18 +833,14 @@
             </w:tabs>
             <w:rPr>
               <w:noProof/>
-              <w:sz w:val="20"/>
-              <w:szCs w:val="20"/>
               <w:lang w:eastAsia="en-US"/>
             </w:rPr>
           </w:pPr>
-          <w:hyperlink w:anchor="_Toc437368530" w:history="1">
+          <w:hyperlink w:anchor="_Toc437374783" w:history="1">
             <w:r>
               <w:rPr>
                 <w:rStyle w:val="Hyperlink"/>
                 <w:noProof/>
-                <w:sz w:val="20"/>
-                <w:szCs w:val="20"/>
               </w:rPr>
               <w:t>Risk Management</w:t>
             </w:r>
@@ -996,8 +848,6 @@
               <w:rPr>
                 <w:noProof/>
                 <w:webHidden/>
-                <w:sz w:val="20"/>
-                <w:szCs w:val="20"/>
               </w:rPr>
               <w:tab/>
             </w:r>
@@ -1005,8 +855,6 @@
               <w:rPr>
                 <w:noProof/>
                 <w:webHidden/>
-                <w:sz w:val="20"/>
-                <w:szCs w:val="20"/>
               </w:rPr>
               <w:fldChar w:fldCharType="begin"/>
             </w:r>
@@ -1014,25 +862,19 @@
               <w:rPr>
                 <w:noProof/>
                 <w:webHidden/>
-                <w:sz w:val="20"/>
-                <w:szCs w:val="20"/>
-              </w:rPr>
-              <w:instrText xml:space="preserve"> PAGEREF _Toc437368530 \h </w:instrText>
-            </w:r>
-            <w:r>
-              <w:rPr>
-                <w:noProof/>
-                <w:webHidden/>
-                <w:sz w:val="20"/>
-                <w:szCs w:val="20"/>
-              </w:rPr>
-            </w:r>
-            <w:r>
-              <w:rPr>
-                <w:noProof/>
-                <w:webHidden/>
-                <w:sz w:val="20"/>
-                <w:szCs w:val="20"/>
+              </w:rPr>
+              <w:instrText xml:space="preserve"> PAGEREF _Toc437374783 \h </w:instrText>
+            </w:r>
+            <w:r>
+              <w:rPr>
+                <w:noProof/>
+                <w:webHidden/>
+              </w:rPr>
+            </w:r>
+            <w:r>
+              <w:rPr>
+                <w:noProof/>
+                <w:webHidden/>
               </w:rPr>
               <w:fldChar w:fldCharType="separate"/>
             </w:r>
@@ -1040,17 +882,13 @@
               <w:rPr>
                 <w:noProof/>
                 <w:webHidden/>
-                <w:sz w:val="20"/>
-                <w:szCs w:val="20"/>
-              </w:rPr>
-              <w:t>4</w:t>
-            </w:r>
-            <w:r>
-              <w:rPr>
-                <w:noProof/>
-                <w:webHidden/>
-                <w:sz w:val="20"/>
-                <w:szCs w:val="20"/>
+              </w:rPr>
+              <w:t>5</w:t>
+            </w:r>
+            <w:r>
+              <w:rPr>
+                <w:noProof/>
+                <w:webHidden/>
               </w:rPr>
               <w:fldChar w:fldCharType="end"/>
             </w:r>
@@ -1064,18 +902,14 @@
             </w:tabs>
             <w:rPr>
               <w:noProof/>
-              <w:sz w:val="20"/>
-              <w:szCs w:val="20"/>
               <w:lang w:eastAsia="en-US"/>
             </w:rPr>
           </w:pPr>
-          <w:hyperlink w:anchor="_Toc437368531" w:history="1">
+          <w:hyperlink w:anchor="_Toc437374784" w:history="1">
             <w:r>
               <w:rPr>
                 <w:rStyle w:val="Hyperlink"/>
                 <w:noProof/>
-                <w:sz w:val="20"/>
-                <w:szCs w:val="20"/>
               </w:rPr>
               <w:t>Cost Risks</w:t>
             </w:r>
@@ -1083,8 +917,6 @@
               <w:rPr>
                 <w:noProof/>
                 <w:webHidden/>
-                <w:sz w:val="20"/>
-                <w:szCs w:val="20"/>
               </w:rPr>
               <w:tab/>
             </w:r>
@@ -1092,8 +924,6 @@
               <w:rPr>
                 <w:noProof/>
                 <w:webHidden/>
-                <w:sz w:val="20"/>
-                <w:szCs w:val="20"/>
               </w:rPr>
               <w:fldChar w:fldCharType="begin"/>
             </w:r>
@@ -1101,25 +931,19 @@
               <w:rPr>
                 <w:noProof/>
                 <w:webHidden/>
-                <w:sz w:val="20"/>
-                <w:szCs w:val="20"/>
-              </w:rPr>
-              <w:instrText xml:space="preserve"> PAGEREF _Toc437368531 \h </w:instrText>
-            </w:r>
-            <w:r>
-              <w:rPr>
-                <w:noProof/>
-                <w:webHidden/>
-                <w:sz w:val="20"/>
-                <w:szCs w:val="20"/>
-              </w:rPr>
-            </w:r>
-            <w:r>
-              <w:rPr>
-                <w:noProof/>
-                <w:webHidden/>
-                <w:sz w:val="20"/>
-                <w:szCs w:val="20"/>
+              </w:rPr>
+              <w:instrText xml:space="preserve"> PAGEREF _Toc437374784 \h </w:instrText>
+            </w:r>
+            <w:r>
+              <w:rPr>
+                <w:noProof/>
+                <w:webHidden/>
+              </w:rPr>
+            </w:r>
+            <w:r>
+              <w:rPr>
+                <w:noProof/>
+                <w:webHidden/>
               </w:rPr>
               <w:fldChar w:fldCharType="separate"/>
             </w:r>
@@ -1127,17 +951,13 @@
               <w:rPr>
                 <w:noProof/>
                 <w:webHidden/>
-                <w:sz w:val="20"/>
-                <w:szCs w:val="20"/>
-              </w:rPr>
-              <w:t>4</w:t>
-            </w:r>
-            <w:r>
-              <w:rPr>
-                <w:noProof/>
-                <w:webHidden/>
-                <w:sz w:val="20"/>
-                <w:szCs w:val="20"/>
+              </w:rPr>
+              <w:t>5</w:t>
+            </w:r>
+            <w:r>
+              <w:rPr>
+                <w:noProof/>
+                <w:webHidden/>
               </w:rPr>
               <w:fldChar w:fldCharType="end"/>
             </w:r>
@@ -1151,18 +971,14 @@
             </w:tabs>
             <w:rPr>
               <w:noProof/>
-              <w:sz w:val="20"/>
-              <w:szCs w:val="20"/>
               <w:lang w:eastAsia="en-US"/>
             </w:rPr>
           </w:pPr>
-          <w:hyperlink w:anchor="_Toc437368532" w:history="1">
+          <w:hyperlink w:anchor="_Toc437374785" w:history="1">
             <w:r>
               <w:rPr>
                 <w:rStyle w:val="Hyperlink"/>
                 <w:noProof/>
-                <w:sz w:val="20"/>
-                <w:szCs w:val="20"/>
               </w:rPr>
               <w:t>Scheduling Risks</w:t>
             </w:r>
@@ -1170,8 +986,6 @@
               <w:rPr>
                 <w:noProof/>
                 <w:webHidden/>
-                <w:sz w:val="20"/>
-                <w:szCs w:val="20"/>
               </w:rPr>
               <w:tab/>
             </w:r>
@@ -1179,8 +993,6 @@
               <w:rPr>
                 <w:noProof/>
                 <w:webHidden/>
-                <w:sz w:val="20"/>
-                <w:szCs w:val="20"/>
               </w:rPr>
               <w:fldChar w:fldCharType="begin"/>
             </w:r>
@@ -1188,25 +1000,19 @@
               <w:rPr>
                 <w:noProof/>
                 <w:webHidden/>
-                <w:sz w:val="20"/>
-                <w:szCs w:val="20"/>
-              </w:rPr>
-              <w:instrText xml:space="preserve"> PAGEREF _Toc437368532 \h </w:instrText>
-            </w:r>
-            <w:r>
-              <w:rPr>
-                <w:noProof/>
-                <w:webHidden/>
-                <w:sz w:val="20"/>
-                <w:szCs w:val="20"/>
-              </w:rPr>
-            </w:r>
-            <w:r>
-              <w:rPr>
-                <w:noProof/>
-                <w:webHidden/>
-                <w:sz w:val="20"/>
-                <w:szCs w:val="20"/>
+              </w:rPr>
+              <w:instrText xml:space="preserve"> PAGEREF _Toc437374785 \h </w:instrText>
+            </w:r>
+            <w:r>
+              <w:rPr>
+                <w:noProof/>
+                <w:webHidden/>
+              </w:rPr>
+            </w:r>
+            <w:r>
+              <w:rPr>
+                <w:noProof/>
+                <w:webHidden/>
               </w:rPr>
               <w:fldChar w:fldCharType="separate"/>
             </w:r>
@@ -1214,17 +1020,13 @@
               <w:rPr>
                 <w:noProof/>
                 <w:webHidden/>
-                <w:sz w:val="20"/>
-                <w:szCs w:val="20"/>
-              </w:rPr>
-              <w:t>4</w:t>
-            </w:r>
-            <w:r>
-              <w:rPr>
-                <w:noProof/>
-                <w:webHidden/>
-                <w:sz w:val="20"/>
-                <w:szCs w:val="20"/>
+              </w:rPr>
+              <w:t>5</w:t>
+            </w:r>
+            <w:r>
+              <w:rPr>
+                <w:noProof/>
+                <w:webHidden/>
               </w:rPr>
               <w:fldChar w:fldCharType="end"/>
             </w:r>
@@ -1238,18 +1040,14 @@
             </w:tabs>
             <w:rPr>
               <w:noProof/>
-              <w:sz w:val="20"/>
-              <w:szCs w:val="20"/>
               <w:lang w:eastAsia="en-US"/>
             </w:rPr>
           </w:pPr>
-          <w:hyperlink w:anchor="_Toc437368533" w:history="1">
+          <w:hyperlink w:anchor="_Toc437374786" w:history="1">
             <w:r>
               <w:rPr>
                 <w:rStyle w:val="Hyperlink"/>
                 <w:noProof/>
-                <w:sz w:val="20"/>
-                <w:szCs w:val="20"/>
               </w:rPr>
               <w:t>Programmatic Risks</w:t>
             </w:r>
@@ -1257,8 +1055,6 @@
               <w:rPr>
                 <w:noProof/>
                 <w:webHidden/>
-                <w:sz w:val="20"/>
-                <w:szCs w:val="20"/>
               </w:rPr>
               <w:tab/>
             </w:r>
@@ -1266,8 +1062,6 @@
               <w:rPr>
                 <w:noProof/>
                 <w:webHidden/>
-                <w:sz w:val="20"/>
-                <w:szCs w:val="20"/>
               </w:rPr>
               <w:fldChar w:fldCharType="begin"/>
             </w:r>
@@ -1275,25 +1069,19 @@
               <w:rPr>
                 <w:noProof/>
                 <w:webHidden/>
-                <w:sz w:val="20"/>
-                <w:szCs w:val="20"/>
-              </w:rPr>
-              <w:instrText xml:space="preserve"> PAGEREF _Toc437368533 \h </w:instrText>
-            </w:r>
-            <w:r>
-              <w:rPr>
-                <w:noProof/>
-                <w:webHidden/>
-                <w:sz w:val="20"/>
-                <w:szCs w:val="20"/>
-              </w:rPr>
-            </w:r>
-            <w:r>
-              <w:rPr>
-                <w:noProof/>
-                <w:webHidden/>
-                <w:sz w:val="20"/>
-                <w:szCs w:val="20"/>
+              </w:rPr>
+              <w:instrText xml:space="preserve"> PAGEREF _Toc437374786 \h </w:instrText>
+            </w:r>
+            <w:r>
+              <w:rPr>
+                <w:noProof/>
+                <w:webHidden/>
+              </w:rPr>
+            </w:r>
+            <w:r>
+              <w:rPr>
+                <w:noProof/>
+                <w:webHidden/>
               </w:rPr>
               <w:fldChar w:fldCharType="separate"/>
             </w:r>
@@ -1301,17 +1089,13 @@
               <w:rPr>
                 <w:noProof/>
                 <w:webHidden/>
-                <w:sz w:val="20"/>
-                <w:szCs w:val="20"/>
-              </w:rPr>
-              <w:t>4</w:t>
-            </w:r>
-            <w:r>
-              <w:rPr>
-                <w:noProof/>
-                <w:webHidden/>
-                <w:sz w:val="20"/>
-                <w:szCs w:val="20"/>
+              </w:rPr>
+              <w:t>5</w:t>
+            </w:r>
+            <w:r>
+              <w:rPr>
+                <w:noProof/>
+                <w:webHidden/>
               </w:rPr>
               <w:fldChar w:fldCharType="end"/>
             </w:r>
@@ -1325,18 +1109,14 @@
             </w:tabs>
             <w:rPr>
               <w:noProof/>
-              <w:sz w:val="20"/>
-              <w:szCs w:val="20"/>
               <w:lang w:eastAsia="en-US"/>
             </w:rPr>
           </w:pPr>
-          <w:hyperlink w:anchor="_Toc437368534" w:history="1">
+          <w:hyperlink w:anchor="_Toc437374787" w:history="1">
             <w:r>
               <w:rPr>
                 <w:rStyle w:val="Hyperlink"/>
                 <w:noProof/>
-                <w:sz w:val="20"/>
-                <w:szCs w:val="20"/>
               </w:rPr>
               <w:t>Hazy Vision</w:t>
             </w:r>
@@ -1344,8 +1124,6 @@
               <w:rPr>
                 <w:noProof/>
                 <w:webHidden/>
-                <w:sz w:val="20"/>
-                <w:szCs w:val="20"/>
               </w:rPr>
               <w:tab/>
             </w:r>
@@ -1353,8 +1131,6 @@
               <w:rPr>
                 <w:noProof/>
                 <w:webHidden/>
-                <w:sz w:val="20"/>
-                <w:szCs w:val="20"/>
               </w:rPr>
               <w:fldChar w:fldCharType="begin"/>
             </w:r>
@@ -1362,25 +1138,19 @@
               <w:rPr>
                 <w:noProof/>
                 <w:webHidden/>
-                <w:sz w:val="20"/>
-                <w:szCs w:val="20"/>
-              </w:rPr>
-              <w:instrText xml:space="preserve"> PAGEREF _Toc437368534 \h </w:instrText>
-            </w:r>
-            <w:r>
-              <w:rPr>
-                <w:noProof/>
-                <w:webHidden/>
-                <w:sz w:val="20"/>
-                <w:szCs w:val="20"/>
-              </w:rPr>
-            </w:r>
-            <w:r>
-              <w:rPr>
-                <w:noProof/>
-                <w:webHidden/>
-                <w:sz w:val="20"/>
-                <w:szCs w:val="20"/>
+              </w:rPr>
+              <w:instrText xml:space="preserve"> PAGEREF _Toc437374787 \h </w:instrText>
+            </w:r>
+            <w:r>
+              <w:rPr>
+                <w:noProof/>
+                <w:webHidden/>
+              </w:rPr>
+            </w:r>
+            <w:r>
+              <w:rPr>
+                <w:noProof/>
+                <w:webHidden/>
               </w:rPr>
               <w:fldChar w:fldCharType="separate"/>
             </w:r>
@@ -1388,17 +1158,13 @@
               <w:rPr>
                 <w:noProof/>
                 <w:webHidden/>
-                <w:sz w:val="20"/>
-                <w:szCs w:val="20"/>
-              </w:rPr>
-              <w:t>4</w:t>
-            </w:r>
-            <w:r>
-              <w:rPr>
-                <w:noProof/>
-                <w:webHidden/>
-                <w:sz w:val="20"/>
-                <w:szCs w:val="20"/>
+              </w:rPr>
+              <w:t>5</w:t>
+            </w:r>
+            <w:r>
+              <w:rPr>
+                <w:noProof/>
+                <w:webHidden/>
               </w:rPr>
               <w:fldChar w:fldCharType="end"/>
             </w:r>
@@ -1412,18 +1178,14 @@
             </w:tabs>
             <w:rPr>
               <w:noProof/>
-              <w:sz w:val="20"/>
-              <w:szCs w:val="20"/>
               <w:lang w:eastAsia="en-US"/>
             </w:rPr>
           </w:pPr>
-          <w:hyperlink w:anchor="_Toc437368535" w:history="1">
+          <w:hyperlink w:anchor="_Toc437374788" w:history="1">
             <w:r>
               <w:rPr>
                 <w:rStyle w:val="Hyperlink"/>
                 <w:noProof/>
-                <w:sz w:val="20"/>
-                <w:szCs w:val="20"/>
               </w:rPr>
               <w:t>Team Issues</w:t>
             </w:r>
@@ -1431,8 +1193,6 @@
               <w:rPr>
                 <w:noProof/>
                 <w:webHidden/>
-                <w:sz w:val="20"/>
-                <w:szCs w:val="20"/>
               </w:rPr>
               <w:tab/>
             </w:r>
@@ -1440,8 +1200,6 @@
               <w:rPr>
                 <w:noProof/>
                 <w:webHidden/>
-                <w:sz w:val="20"/>
-                <w:szCs w:val="20"/>
               </w:rPr>
               <w:fldChar w:fldCharType="begin"/>
             </w:r>
@@ -1449,25 +1207,19 @@
               <w:rPr>
                 <w:noProof/>
                 <w:webHidden/>
-                <w:sz w:val="20"/>
-                <w:szCs w:val="20"/>
-              </w:rPr>
-              <w:instrText xml:space="preserve"> PAGEREF _Toc437368535 \h </w:instrText>
-            </w:r>
-            <w:r>
-              <w:rPr>
-                <w:noProof/>
-                <w:webHidden/>
-                <w:sz w:val="20"/>
-                <w:szCs w:val="20"/>
-              </w:rPr>
-            </w:r>
-            <w:r>
-              <w:rPr>
-                <w:noProof/>
-                <w:webHidden/>
-                <w:sz w:val="20"/>
-                <w:szCs w:val="20"/>
+              </w:rPr>
+              <w:instrText xml:space="preserve"> PAGEREF _Toc437374788 \h </w:instrText>
+            </w:r>
+            <w:r>
+              <w:rPr>
+                <w:noProof/>
+                <w:webHidden/>
+              </w:rPr>
+            </w:r>
+            <w:r>
+              <w:rPr>
+                <w:noProof/>
+                <w:webHidden/>
               </w:rPr>
               <w:fldChar w:fldCharType="separate"/>
             </w:r>
@@ -1475,17 +1227,13 @@
               <w:rPr>
                 <w:noProof/>
                 <w:webHidden/>
-                <w:sz w:val="20"/>
-                <w:szCs w:val="20"/>
-              </w:rPr>
-              <w:t>5</w:t>
-            </w:r>
-            <w:r>
-              <w:rPr>
-                <w:noProof/>
-                <w:webHidden/>
-                <w:sz w:val="20"/>
-                <w:szCs w:val="20"/>
+              </w:rPr>
+              <w:t>6</w:t>
+            </w:r>
+            <w:r>
+              <w:rPr>
+                <w:noProof/>
+                <w:webHidden/>
               </w:rPr>
               <w:fldChar w:fldCharType="end"/>
             </w:r>
@@ -1499,18 +1247,14 @@
             </w:tabs>
             <w:rPr>
               <w:noProof/>
-              <w:sz w:val="20"/>
-              <w:szCs w:val="20"/>
               <w:lang w:eastAsia="en-US"/>
             </w:rPr>
           </w:pPr>
-          <w:hyperlink w:anchor="_Toc437368536" w:history="1">
+          <w:hyperlink w:anchor="_Toc437374789" w:history="1">
             <w:r>
               <w:rPr>
                 <w:rStyle w:val="Hyperlink"/>
                 <w:noProof/>
-                <w:sz w:val="20"/>
-                <w:szCs w:val="20"/>
               </w:rPr>
               <w:t>Software Development Tools</w:t>
             </w:r>
@@ -1518,8 +1262,6 @@
               <w:rPr>
                 <w:noProof/>
                 <w:webHidden/>
-                <w:sz w:val="20"/>
-                <w:szCs w:val="20"/>
               </w:rPr>
               <w:tab/>
             </w:r>
@@ -1527,8 +1269,6 @@
               <w:rPr>
                 <w:noProof/>
                 <w:webHidden/>
-                <w:sz w:val="20"/>
-                <w:szCs w:val="20"/>
               </w:rPr>
               <w:fldChar w:fldCharType="begin"/>
             </w:r>
@@ -1536,25 +1276,19 @@
               <w:rPr>
                 <w:noProof/>
                 <w:webHidden/>
-                <w:sz w:val="20"/>
-                <w:szCs w:val="20"/>
-              </w:rPr>
-              <w:instrText xml:space="preserve"> PAGEREF _Toc437368536 \h </w:instrText>
-            </w:r>
-            <w:r>
-              <w:rPr>
-                <w:noProof/>
-                <w:webHidden/>
-                <w:sz w:val="20"/>
-                <w:szCs w:val="20"/>
-              </w:rPr>
-            </w:r>
-            <w:r>
-              <w:rPr>
-                <w:noProof/>
-                <w:webHidden/>
-                <w:sz w:val="20"/>
-                <w:szCs w:val="20"/>
+              </w:rPr>
+              <w:instrText xml:space="preserve"> PAGEREF _Toc437374789 \h </w:instrText>
+            </w:r>
+            <w:r>
+              <w:rPr>
+                <w:noProof/>
+                <w:webHidden/>
+              </w:rPr>
+            </w:r>
+            <w:r>
+              <w:rPr>
+                <w:noProof/>
+                <w:webHidden/>
               </w:rPr>
               <w:fldChar w:fldCharType="separate"/>
             </w:r>
@@ -1562,17 +1296,13 @@
               <w:rPr>
                 <w:noProof/>
                 <w:webHidden/>
-                <w:sz w:val="20"/>
-                <w:szCs w:val="20"/>
-              </w:rPr>
-              <w:t>5</w:t>
-            </w:r>
-            <w:r>
-              <w:rPr>
-                <w:noProof/>
-                <w:webHidden/>
-                <w:sz w:val="20"/>
-                <w:szCs w:val="20"/>
+              </w:rPr>
+              <w:t>6</w:t>
+            </w:r>
+            <w:r>
+              <w:rPr>
+                <w:noProof/>
+                <w:webHidden/>
               </w:rPr>
               <w:fldChar w:fldCharType="end"/>
             </w:r>
@@ -1586,18 +1316,14 @@
             </w:tabs>
             <w:rPr>
               <w:noProof/>
-              <w:sz w:val="20"/>
-              <w:szCs w:val="20"/>
               <w:lang w:eastAsia="en-US"/>
             </w:rPr>
           </w:pPr>
-          <w:hyperlink w:anchor="_Toc437368537" w:history="1">
+          <w:hyperlink w:anchor="_Toc437374790" w:history="1">
             <w:r>
               <w:rPr>
                 <w:rStyle w:val="Hyperlink"/>
                 <w:noProof/>
-                <w:sz w:val="20"/>
-                <w:szCs w:val="20"/>
               </w:rPr>
               <w:t>Requirements</w:t>
             </w:r>
@@ -1605,8 +1331,6 @@
               <w:rPr>
                 <w:noProof/>
                 <w:webHidden/>
-                <w:sz w:val="20"/>
-                <w:szCs w:val="20"/>
               </w:rPr>
               <w:tab/>
             </w:r>
@@ -1614,8 +1338,6 @@
               <w:rPr>
                 <w:noProof/>
                 <w:webHidden/>
-                <w:sz w:val="20"/>
-                <w:szCs w:val="20"/>
               </w:rPr>
               <w:fldChar w:fldCharType="begin"/>
             </w:r>
@@ -1623,25 +1345,19 @@
               <w:rPr>
                 <w:noProof/>
                 <w:webHidden/>
-                <w:sz w:val="20"/>
-                <w:szCs w:val="20"/>
-              </w:rPr>
-              <w:instrText xml:space="preserve"> PAGEREF _Toc437368537 \h </w:instrText>
-            </w:r>
-            <w:r>
-              <w:rPr>
-                <w:noProof/>
-                <w:webHidden/>
-                <w:sz w:val="20"/>
-                <w:szCs w:val="20"/>
-              </w:rPr>
-            </w:r>
-            <w:r>
-              <w:rPr>
-                <w:noProof/>
-                <w:webHidden/>
-                <w:sz w:val="20"/>
-                <w:szCs w:val="20"/>
+              </w:rPr>
+              <w:instrText xml:space="preserve"> PAGEREF _Toc437374790 \h </w:instrText>
+            </w:r>
+            <w:r>
+              <w:rPr>
+                <w:noProof/>
+                <w:webHidden/>
+              </w:rPr>
+            </w:r>
+            <w:r>
+              <w:rPr>
+                <w:noProof/>
+                <w:webHidden/>
               </w:rPr>
               <w:fldChar w:fldCharType="separate"/>
             </w:r>
@@ -1649,17 +1365,13 @@
               <w:rPr>
                 <w:noProof/>
                 <w:webHidden/>
-                <w:sz w:val="20"/>
-                <w:szCs w:val="20"/>
-              </w:rPr>
-              <w:t>6</w:t>
-            </w:r>
-            <w:r>
-              <w:rPr>
-                <w:noProof/>
-                <w:webHidden/>
-                <w:sz w:val="20"/>
-                <w:szCs w:val="20"/>
+              </w:rPr>
+              <w:t>7</w:t>
+            </w:r>
+            <w:r>
+              <w:rPr>
+                <w:noProof/>
+                <w:webHidden/>
               </w:rPr>
               <w:fldChar w:fldCharType="end"/>
             </w:r>
@@ -1673,18 +1385,14 @@
             </w:tabs>
             <w:rPr>
               <w:noProof/>
-              <w:sz w:val="20"/>
-              <w:szCs w:val="20"/>
               <w:lang w:eastAsia="en-US"/>
             </w:rPr>
           </w:pPr>
-          <w:hyperlink w:anchor="_Toc437368538" w:history="1">
+          <w:hyperlink w:anchor="_Toc437374791" w:history="1">
             <w:r>
               <w:rPr>
                 <w:rStyle w:val="Hyperlink"/>
                 <w:noProof/>
-                <w:sz w:val="20"/>
-                <w:szCs w:val="20"/>
               </w:rPr>
               <w:t>Development, Operation, and Maintenance Environments</w:t>
             </w:r>
@@ -1692,8 +1400,6 @@
               <w:rPr>
                 <w:noProof/>
                 <w:webHidden/>
-                <w:sz w:val="20"/>
-                <w:szCs w:val="20"/>
               </w:rPr>
               <w:tab/>
             </w:r>
@@ -1701,8 +1407,6 @@
               <w:rPr>
                 <w:noProof/>
                 <w:webHidden/>
-                <w:sz w:val="20"/>
-                <w:szCs w:val="20"/>
               </w:rPr>
               <w:fldChar w:fldCharType="begin"/>
             </w:r>
@@ -1710,25 +1414,19 @@
               <w:rPr>
                 <w:noProof/>
                 <w:webHidden/>
-                <w:sz w:val="20"/>
-                <w:szCs w:val="20"/>
-              </w:rPr>
-              <w:instrText xml:space="preserve"> PAGEREF _Toc437368538 \h </w:instrText>
-            </w:r>
-            <w:r>
-              <w:rPr>
-                <w:noProof/>
-                <w:webHidden/>
-                <w:sz w:val="20"/>
-                <w:szCs w:val="20"/>
-              </w:rPr>
-            </w:r>
-            <w:r>
-              <w:rPr>
-                <w:noProof/>
-                <w:webHidden/>
-                <w:sz w:val="20"/>
-                <w:szCs w:val="20"/>
+              </w:rPr>
+              <w:instrText xml:space="preserve"> PAGEREF _Toc437374791 \h </w:instrText>
+            </w:r>
+            <w:r>
+              <w:rPr>
+                <w:noProof/>
+                <w:webHidden/>
+              </w:rPr>
+            </w:r>
+            <w:r>
+              <w:rPr>
+                <w:noProof/>
+                <w:webHidden/>
               </w:rPr>
               <w:fldChar w:fldCharType="separate"/>
             </w:r>
@@ -1736,17 +1434,13 @@
               <w:rPr>
                 <w:noProof/>
                 <w:webHidden/>
-                <w:sz w:val="20"/>
-                <w:szCs w:val="20"/>
-              </w:rPr>
-              <w:t>6</w:t>
-            </w:r>
-            <w:r>
-              <w:rPr>
-                <w:noProof/>
-                <w:webHidden/>
-                <w:sz w:val="20"/>
-                <w:szCs w:val="20"/>
+              </w:rPr>
+              <w:t>7</w:t>
+            </w:r>
+            <w:r>
+              <w:rPr>
+                <w:noProof/>
+                <w:webHidden/>
               </w:rPr>
               <w:fldChar w:fldCharType="end"/>
             </w:r>
@@ -1760,18 +1454,14 @@
             </w:tabs>
             <w:rPr>
               <w:noProof/>
-              <w:sz w:val="20"/>
-              <w:szCs w:val="20"/>
               <w:lang w:eastAsia="en-US"/>
             </w:rPr>
           </w:pPr>
-          <w:hyperlink w:anchor="_Toc437368539" w:history="1">
+          <w:hyperlink w:anchor="_Toc437374792" w:history="1">
             <w:r>
               <w:rPr>
                 <w:rStyle w:val="Hyperlink"/>
                 <w:noProof/>
-                <w:sz w:val="20"/>
-                <w:szCs w:val="20"/>
               </w:rPr>
               <w:t>System Model</w:t>
             </w:r>
@@ -1779,8 +1469,6 @@
               <w:rPr>
                 <w:noProof/>
                 <w:webHidden/>
-                <w:sz w:val="20"/>
-                <w:szCs w:val="20"/>
               </w:rPr>
               <w:tab/>
             </w:r>
@@ -1788,8 +1476,6 @@
               <w:rPr>
                 <w:noProof/>
                 <w:webHidden/>
-                <w:sz w:val="20"/>
-                <w:szCs w:val="20"/>
               </w:rPr>
               <w:fldChar w:fldCharType="begin"/>
             </w:r>
@@ -1797,25 +1483,19 @@
               <w:rPr>
                 <w:noProof/>
                 <w:webHidden/>
-                <w:sz w:val="20"/>
-                <w:szCs w:val="20"/>
-              </w:rPr>
-              <w:instrText xml:space="preserve"> PAGEREF _Toc437368539 \h </w:instrText>
-            </w:r>
-            <w:r>
-              <w:rPr>
-                <w:noProof/>
-                <w:webHidden/>
-                <w:sz w:val="20"/>
-                <w:szCs w:val="20"/>
-              </w:rPr>
-            </w:r>
-            <w:r>
-              <w:rPr>
-                <w:noProof/>
-                <w:webHidden/>
-                <w:sz w:val="20"/>
-                <w:szCs w:val="20"/>
+              </w:rPr>
+              <w:instrText xml:space="preserve"> PAGEREF _Toc437374792 \h </w:instrText>
+            </w:r>
+            <w:r>
+              <w:rPr>
+                <w:noProof/>
+                <w:webHidden/>
+              </w:rPr>
+            </w:r>
+            <w:r>
+              <w:rPr>
+                <w:noProof/>
+                <w:webHidden/>
               </w:rPr>
               <w:fldChar w:fldCharType="separate"/>
             </w:r>
@@ -1823,17 +1503,13 @@
               <w:rPr>
                 <w:noProof/>
                 <w:webHidden/>
-                <w:sz w:val="20"/>
-                <w:szCs w:val="20"/>
-              </w:rPr>
-              <w:t>6</w:t>
-            </w:r>
-            <w:r>
-              <w:rPr>
-                <w:noProof/>
-                <w:webHidden/>
-                <w:sz w:val="20"/>
-                <w:szCs w:val="20"/>
+              </w:rPr>
+              <w:t>7</w:t>
+            </w:r>
+            <w:r>
+              <w:rPr>
+                <w:noProof/>
+                <w:webHidden/>
               </w:rPr>
               <w:fldChar w:fldCharType="end"/>
             </w:r>
@@ -1847,18 +1523,14 @@
             </w:tabs>
             <w:rPr>
               <w:noProof/>
-              <w:sz w:val="20"/>
-              <w:szCs w:val="20"/>
               <w:lang w:eastAsia="en-US"/>
             </w:rPr>
           </w:pPr>
-          <w:hyperlink w:anchor="_Toc437368540" w:history="1">
+          <w:hyperlink w:anchor="_Toc437374793" w:history="1">
             <w:r>
               <w:rPr>
                 <w:rStyle w:val="Hyperlink"/>
                 <w:noProof/>
-                <w:sz w:val="20"/>
-                <w:szCs w:val="20"/>
               </w:rPr>
               <w:t>User Interaction</w:t>
             </w:r>
@@ -1866,8 +1538,6 @@
               <w:rPr>
                 <w:noProof/>
                 <w:webHidden/>
-                <w:sz w:val="20"/>
-                <w:szCs w:val="20"/>
               </w:rPr>
               <w:tab/>
             </w:r>
@@ -1875,8 +1545,6 @@
               <w:rPr>
                 <w:noProof/>
                 <w:webHidden/>
-                <w:sz w:val="20"/>
-                <w:szCs w:val="20"/>
               </w:rPr>
               <w:fldChar w:fldCharType="begin"/>
             </w:r>
@@ -1884,25 +1552,19 @@
               <w:rPr>
                 <w:noProof/>
                 <w:webHidden/>
-                <w:sz w:val="20"/>
-                <w:szCs w:val="20"/>
-              </w:rPr>
-              <w:instrText xml:space="preserve"> PAGEREF _Toc437368540 \h </w:instrText>
-            </w:r>
-            <w:r>
-              <w:rPr>
-                <w:noProof/>
-                <w:webHidden/>
-                <w:sz w:val="20"/>
-                <w:szCs w:val="20"/>
-              </w:rPr>
-            </w:r>
-            <w:r>
-              <w:rPr>
-                <w:noProof/>
-                <w:webHidden/>
-                <w:sz w:val="20"/>
-                <w:szCs w:val="20"/>
+              </w:rPr>
+              <w:instrText xml:space="preserve"> PAGEREF _Toc437374793 \h </w:instrText>
+            </w:r>
+            <w:r>
+              <w:rPr>
+                <w:noProof/>
+                <w:webHidden/>
+              </w:rPr>
+            </w:r>
+            <w:r>
+              <w:rPr>
+                <w:noProof/>
+                <w:webHidden/>
               </w:rPr>
               <w:fldChar w:fldCharType="separate"/>
             </w:r>
@@ -1910,17 +1572,13 @@
               <w:rPr>
                 <w:noProof/>
                 <w:webHidden/>
-                <w:sz w:val="20"/>
-                <w:szCs w:val="20"/>
-              </w:rPr>
-              <w:t>7</w:t>
-            </w:r>
-            <w:r>
-              <w:rPr>
-                <w:noProof/>
-                <w:webHidden/>
-                <w:sz w:val="20"/>
-                <w:szCs w:val="20"/>
+              </w:rPr>
+              <w:t>8</w:t>
+            </w:r>
+            <w:r>
+              <w:rPr>
+                <w:noProof/>
+                <w:webHidden/>
               </w:rPr>
               <w:fldChar w:fldCharType="end"/>
             </w:r>
@@ -1934,18 +1592,14 @@
             </w:tabs>
             <w:rPr>
               <w:noProof/>
-              <w:sz w:val="20"/>
-              <w:szCs w:val="20"/>
               <w:lang w:eastAsia="en-US"/>
             </w:rPr>
           </w:pPr>
-          <w:hyperlink w:anchor="_Toc437368541" w:history="1">
+          <w:hyperlink w:anchor="_Toc437374794" w:history="1">
             <w:r>
               <w:rPr>
                 <w:rStyle w:val="Hyperlink"/>
                 <w:noProof/>
-                <w:sz w:val="20"/>
-                <w:szCs w:val="20"/>
               </w:rPr>
               <w:t>Functional Requirements</w:t>
             </w:r>
@@ -1953,8 +1607,6 @@
               <w:rPr>
                 <w:noProof/>
                 <w:webHidden/>
-                <w:sz w:val="20"/>
-                <w:szCs w:val="20"/>
               </w:rPr>
               <w:tab/>
             </w:r>
@@ -1962,8 +1614,6 @@
               <w:rPr>
                 <w:noProof/>
                 <w:webHidden/>
-                <w:sz w:val="20"/>
-                <w:szCs w:val="20"/>
               </w:rPr>
               <w:fldChar w:fldCharType="begin"/>
             </w:r>
@@ -1971,25 +1621,19 @@
               <w:rPr>
                 <w:noProof/>
                 <w:webHidden/>
-                <w:sz w:val="20"/>
-                <w:szCs w:val="20"/>
-              </w:rPr>
-              <w:instrText xml:space="preserve"> PAGEREF _Toc437368541 \h </w:instrText>
-            </w:r>
-            <w:r>
-              <w:rPr>
-                <w:noProof/>
-                <w:webHidden/>
-                <w:sz w:val="20"/>
-                <w:szCs w:val="20"/>
-              </w:rPr>
-            </w:r>
-            <w:r>
-              <w:rPr>
-                <w:noProof/>
-                <w:webHidden/>
-                <w:sz w:val="20"/>
-                <w:szCs w:val="20"/>
+              </w:rPr>
+              <w:instrText xml:space="preserve"> PAGEREF _Toc437374794 \h </w:instrText>
+            </w:r>
+            <w:r>
+              <w:rPr>
+                <w:noProof/>
+                <w:webHidden/>
+              </w:rPr>
+            </w:r>
+            <w:r>
+              <w:rPr>
+                <w:noProof/>
+                <w:webHidden/>
               </w:rPr>
               <w:fldChar w:fldCharType="separate"/>
             </w:r>
@@ -1997,17 +1641,13 @@
               <w:rPr>
                 <w:noProof/>
                 <w:webHidden/>
-                <w:sz w:val="20"/>
-                <w:szCs w:val="20"/>
-              </w:rPr>
-              <w:t>7</w:t>
-            </w:r>
-            <w:r>
-              <w:rPr>
-                <w:noProof/>
-                <w:webHidden/>
-                <w:sz w:val="20"/>
-                <w:szCs w:val="20"/>
+              </w:rPr>
+              <w:t>8</w:t>
+            </w:r>
+            <w:r>
+              <w:rPr>
+                <w:noProof/>
+                <w:webHidden/>
               </w:rPr>
               <w:fldChar w:fldCharType="end"/>
             </w:r>
@@ -2021,18 +1661,14 @@
             </w:tabs>
             <w:rPr>
               <w:noProof/>
-              <w:sz w:val="20"/>
-              <w:szCs w:val="20"/>
               <w:lang w:eastAsia="en-US"/>
             </w:rPr>
           </w:pPr>
-          <w:hyperlink w:anchor="_Toc437368542" w:history="1">
+          <w:hyperlink w:anchor="_Toc437374795" w:history="1">
             <w:r>
               <w:rPr>
                 <w:rStyle w:val="Hyperlink"/>
                 <w:noProof/>
-                <w:sz w:val="20"/>
-                <w:szCs w:val="20"/>
               </w:rPr>
               <w:t>Nonfunctional Requirements</w:t>
             </w:r>
@@ -2040,8 +1676,6 @@
               <w:rPr>
                 <w:noProof/>
                 <w:webHidden/>
-                <w:sz w:val="20"/>
-                <w:szCs w:val="20"/>
               </w:rPr>
               <w:tab/>
             </w:r>
@@ -2049,8 +1683,6 @@
               <w:rPr>
                 <w:noProof/>
                 <w:webHidden/>
-                <w:sz w:val="20"/>
-                <w:szCs w:val="20"/>
               </w:rPr>
               <w:fldChar w:fldCharType="begin"/>
             </w:r>
@@ -2058,25 +1690,19 @@
               <w:rPr>
                 <w:noProof/>
                 <w:webHidden/>
-                <w:sz w:val="20"/>
-                <w:szCs w:val="20"/>
-              </w:rPr>
-              <w:instrText xml:space="preserve"> PAGEREF _Toc437368542 \h </w:instrText>
-            </w:r>
-            <w:r>
-              <w:rPr>
-                <w:noProof/>
-                <w:webHidden/>
-                <w:sz w:val="20"/>
-                <w:szCs w:val="20"/>
-              </w:rPr>
-            </w:r>
-            <w:r>
-              <w:rPr>
-                <w:noProof/>
-                <w:webHidden/>
-                <w:sz w:val="20"/>
-                <w:szCs w:val="20"/>
+              </w:rPr>
+              <w:instrText xml:space="preserve"> PAGEREF _Toc437374795 \h </w:instrText>
+            </w:r>
+            <w:r>
+              <w:rPr>
+                <w:noProof/>
+                <w:webHidden/>
+              </w:rPr>
+            </w:r>
+            <w:r>
+              <w:rPr>
+                <w:noProof/>
+                <w:webHidden/>
               </w:rPr>
               <w:fldChar w:fldCharType="separate"/>
             </w:r>
@@ -2084,17 +1710,13 @@
               <w:rPr>
                 <w:noProof/>
                 <w:webHidden/>
-                <w:sz w:val="20"/>
-                <w:szCs w:val="20"/>
-              </w:rPr>
-              <w:t>7</w:t>
-            </w:r>
-            <w:r>
-              <w:rPr>
-                <w:noProof/>
-                <w:webHidden/>
-                <w:sz w:val="20"/>
-                <w:szCs w:val="20"/>
+              </w:rPr>
+              <w:t>8</w:t>
+            </w:r>
+            <w:r>
+              <w:rPr>
+                <w:noProof/>
+                <w:webHidden/>
               </w:rPr>
               <w:fldChar w:fldCharType="end"/>
             </w:r>
@@ -2108,18 +1730,14 @@
             </w:tabs>
             <w:rPr>
               <w:noProof/>
-              <w:sz w:val="20"/>
-              <w:szCs w:val="20"/>
               <w:lang w:eastAsia="en-US"/>
             </w:rPr>
           </w:pPr>
-          <w:hyperlink w:anchor="_Toc437368543" w:history="1">
+          <w:hyperlink w:anchor="_Toc437374796" w:history="1">
             <w:r>
               <w:rPr>
                 <w:rStyle w:val="Hyperlink"/>
                 <w:noProof/>
-                <w:sz w:val="20"/>
-                <w:szCs w:val="20"/>
               </w:rPr>
               <w:t>Feasibility</w:t>
             </w:r>
@@ -2127,8 +1745,6 @@
               <w:rPr>
                 <w:noProof/>
                 <w:webHidden/>
-                <w:sz w:val="20"/>
-                <w:szCs w:val="20"/>
               </w:rPr>
               <w:tab/>
             </w:r>
@@ -2136,8 +1752,6 @@
               <w:rPr>
                 <w:noProof/>
                 <w:webHidden/>
-                <w:sz w:val="20"/>
-                <w:szCs w:val="20"/>
               </w:rPr>
               <w:fldChar w:fldCharType="begin"/>
             </w:r>
@@ -2145,25 +1759,19 @@
               <w:rPr>
                 <w:noProof/>
                 <w:webHidden/>
-                <w:sz w:val="20"/>
-                <w:szCs w:val="20"/>
-              </w:rPr>
-              <w:instrText xml:space="preserve"> PAGEREF _Toc437368543 \h </w:instrText>
-            </w:r>
-            <w:r>
-              <w:rPr>
-                <w:noProof/>
-                <w:webHidden/>
-                <w:sz w:val="20"/>
-                <w:szCs w:val="20"/>
-              </w:rPr>
-            </w:r>
-            <w:r>
-              <w:rPr>
-                <w:noProof/>
-                <w:webHidden/>
-                <w:sz w:val="20"/>
-                <w:szCs w:val="20"/>
+              </w:rPr>
+              <w:instrText xml:space="preserve"> PAGEREF _Toc437374796 \h </w:instrText>
+            </w:r>
+            <w:r>
+              <w:rPr>
+                <w:noProof/>
+                <w:webHidden/>
+              </w:rPr>
+            </w:r>
+            <w:r>
+              <w:rPr>
+                <w:noProof/>
+                <w:webHidden/>
               </w:rPr>
               <w:fldChar w:fldCharType="separate"/>
             </w:r>
@@ -2171,17 +1779,13 @@
               <w:rPr>
                 <w:noProof/>
                 <w:webHidden/>
-                <w:sz w:val="20"/>
-                <w:szCs w:val="20"/>
-              </w:rPr>
-              <w:t>8</w:t>
-            </w:r>
-            <w:r>
-              <w:rPr>
-                <w:noProof/>
-                <w:webHidden/>
-                <w:sz w:val="20"/>
-                <w:szCs w:val="20"/>
+              </w:rPr>
+              <w:t>9</w:t>
+            </w:r>
+            <w:r>
+              <w:rPr>
+                <w:noProof/>
+                <w:webHidden/>
               </w:rPr>
               <w:fldChar w:fldCharType="end"/>
             </w:r>
@@ -2195,18 +1799,14 @@
             </w:tabs>
             <w:rPr>
               <w:noProof/>
-              <w:sz w:val="20"/>
-              <w:szCs w:val="20"/>
               <w:lang w:eastAsia="en-US"/>
             </w:rPr>
           </w:pPr>
-          <w:hyperlink w:anchor="_Toc437368544" w:history="1">
+          <w:hyperlink w:anchor="_Toc437374797" w:history="1">
             <w:r>
               <w:rPr>
                 <w:rStyle w:val="Hyperlink"/>
                 <w:noProof/>
-                <w:sz w:val="20"/>
-                <w:szCs w:val="20"/>
               </w:rPr>
               <w:t>Use Case Diagram:</w:t>
             </w:r>
@@ -2214,8 +1814,6 @@
               <w:rPr>
                 <w:noProof/>
                 <w:webHidden/>
-                <w:sz w:val="20"/>
-                <w:szCs w:val="20"/>
               </w:rPr>
               <w:tab/>
             </w:r>
@@ -2223,8 +1821,6 @@
               <w:rPr>
                 <w:noProof/>
                 <w:webHidden/>
-                <w:sz w:val="20"/>
-                <w:szCs w:val="20"/>
               </w:rPr>
               <w:fldChar w:fldCharType="begin"/>
             </w:r>
@@ -2232,25 +1828,19 @@
               <w:rPr>
                 <w:noProof/>
                 <w:webHidden/>
-                <w:sz w:val="20"/>
-                <w:szCs w:val="20"/>
-              </w:rPr>
-              <w:instrText xml:space="preserve"> PAGEREF _Toc437368544 \h </w:instrText>
-            </w:r>
-            <w:r>
-              <w:rPr>
-                <w:noProof/>
-                <w:webHidden/>
-                <w:sz w:val="20"/>
-                <w:szCs w:val="20"/>
-              </w:rPr>
-            </w:r>
-            <w:r>
-              <w:rPr>
-                <w:noProof/>
-                <w:webHidden/>
-                <w:sz w:val="20"/>
-                <w:szCs w:val="20"/>
+              </w:rPr>
+              <w:instrText xml:space="preserve"> PAGEREF _Toc437374797 \h </w:instrText>
+            </w:r>
+            <w:r>
+              <w:rPr>
+                <w:noProof/>
+                <w:webHidden/>
+              </w:rPr>
+            </w:r>
+            <w:r>
+              <w:rPr>
+                <w:noProof/>
+                <w:webHidden/>
               </w:rPr>
               <w:fldChar w:fldCharType="separate"/>
             </w:r>
@@ -2258,17 +1848,13 @@
               <w:rPr>
                 <w:noProof/>
                 <w:webHidden/>
-                <w:sz w:val="20"/>
-                <w:szCs w:val="20"/>
-              </w:rPr>
-              <w:t>9</w:t>
-            </w:r>
-            <w:r>
-              <w:rPr>
-                <w:noProof/>
-                <w:webHidden/>
-                <w:sz w:val="20"/>
-                <w:szCs w:val="20"/>
+              </w:rPr>
+              <w:t>10</w:t>
+            </w:r>
+            <w:r>
+              <w:rPr>
+                <w:noProof/>
+                <w:webHidden/>
               </w:rPr>
               <w:fldChar w:fldCharType="end"/>
             </w:r>
@@ -2282,18 +1868,14 @@
             </w:tabs>
             <w:rPr>
               <w:noProof/>
-              <w:sz w:val="20"/>
-              <w:szCs w:val="20"/>
               <w:lang w:eastAsia="en-US"/>
             </w:rPr>
           </w:pPr>
-          <w:hyperlink w:anchor="_Toc437368545" w:history="1">
+          <w:hyperlink w:anchor="_Toc437374798" w:history="1">
             <w:r>
               <w:rPr>
                 <w:rStyle w:val="Hyperlink"/>
                 <w:noProof/>
-                <w:sz w:val="20"/>
-                <w:szCs w:val="20"/>
               </w:rPr>
               <w:t>Use Case Scenarios</w:t>
             </w:r>
@@ -2301,8 +1883,6 @@
               <w:rPr>
                 <w:noProof/>
                 <w:webHidden/>
-                <w:sz w:val="20"/>
-                <w:szCs w:val="20"/>
               </w:rPr>
               <w:tab/>
             </w:r>
@@ -2310,8 +1890,6 @@
               <w:rPr>
                 <w:noProof/>
                 <w:webHidden/>
-                <w:sz w:val="20"/>
-                <w:szCs w:val="20"/>
               </w:rPr>
               <w:fldChar w:fldCharType="begin"/>
             </w:r>
@@ -2319,25 +1897,19 @@
               <w:rPr>
                 <w:noProof/>
                 <w:webHidden/>
-                <w:sz w:val="20"/>
-                <w:szCs w:val="20"/>
-              </w:rPr>
-              <w:instrText xml:space="preserve"> PAGEREF _Toc437368545 \h </w:instrText>
-            </w:r>
-            <w:r>
-              <w:rPr>
-                <w:noProof/>
-                <w:webHidden/>
-                <w:sz w:val="20"/>
-                <w:szCs w:val="20"/>
-              </w:rPr>
-            </w:r>
-            <w:r>
-              <w:rPr>
-                <w:noProof/>
-                <w:webHidden/>
-                <w:sz w:val="20"/>
-                <w:szCs w:val="20"/>
+              </w:rPr>
+              <w:instrText xml:space="preserve"> PAGEREF _Toc437374798 \h </w:instrText>
+            </w:r>
+            <w:r>
+              <w:rPr>
+                <w:noProof/>
+                <w:webHidden/>
+              </w:rPr>
+            </w:r>
+            <w:r>
+              <w:rPr>
+                <w:noProof/>
+                <w:webHidden/>
               </w:rPr>
               <w:fldChar w:fldCharType="separate"/>
             </w:r>
@@ -2345,17 +1917,13 @@
               <w:rPr>
                 <w:noProof/>
                 <w:webHidden/>
-                <w:sz w:val="20"/>
-                <w:szCs w:val="20"/>
-              </w:rPr>
-              <w:t>10</w:t>
-            </w:r>
-            <w:r>
-              <w:rPr>
-                <w:noProof/>
-                <w:webHidden/>
-                <w:sz w:val="20"/>
-                <w:szCs w:val="20"/>
+              </w:rPr>
+              <w:t>11</w:t>
+            </w:r>
+            <w:r>
+              <w:rPr>
+                <w:noProof/>
+                <w:webHidden/>
               </w:rPr>
               <w:fldChar w:fldCharType="end"/>
             </w:r>
@@ -2369,18 +1937,14 @@
             </w:tabs>
             <w:rPr>
               <w:noProof/>
-              <w:sz w:val="20"/>
-              <w:szCs w:val="20"/>
               <w:lang w:eastAsia="en-US"/>
             </w:rPr>
           </w:pPr>
-          <w:hyperlink w:anchor="_Toc437368546" w:history="1">
+          <w:hyperlink w:anchor="_Toc437374799" w:history="1">
             <w:r>
               <w:rPr>
                 <w:rStyle w:val="Hyperlink"/>
                 <w:noProof/>
-                <w:sz w:val="20"/>
-                <w:szCs w:val="20"/>
               </w:rPr>
               <w:t>Quality Assurance Plan</w:t>
             </w:r>
@@ -2388,8 +1952,6 @@
               <w:rPr>
                 <w:noProof/>
                 <w:webHidden/>
-                <w:sz w:val="20"/>
-                <w:szCs w:val="20"/>
               </w:rPr>
               <w:tab/>
             </w:r>
@@ -2397,8 +1959,6 @@
               <w:rPr>
                 <w:noProof/>
                 <w:webHidden/>
-                <w:sz w:val="20"/>
-                <w:szCs w:val="20"/>
               </w:rPr>
               <w:fldChar w:fldCharType="begin"/>
             </w:r>
@@ -2406,25 +1966,19 @@
               <w:rPr>
                 <w:noProof/>
                 <w:webHidden/>
-                <w:sz w:val="20"/>
-                <w:szCs w:val="20"/>
-              </w:rPr>
-              <w:instrText xml:space="preserve"> PAGEREF _Toc437368546 \h </w:instrText>
-            </w:r>
-            <w:r>
-              <w:rPr>
-                <w:noProof/>
-                <w:webHidden/>
-                <w:sz w:val="20"/>
-                <w:szCs w:val="20"/>
-              </w:rPr>
-            </w:r>
-            <w:r>
-              <w:rPr>
-                <w:noProof/>
-                <w:webHidden/>
-                <w:sz w:val="20"/>
-                <w:szCs w:val="20"/>
+              </w:rPr>
+              <w:instrText xml:space="preserve"> PAGEREF _Toc437374799 \h </w:instrText>
+            </w:r>
+            <w:r>
+              <w:rPr>
+                <w:noProof/>
+                <w:webHidden/>
+              </w:rPr>
+            </w:r>
+            <w:r>
+              <w:rPr>
+                <w:noProof/>
+                <w:webHidden/>
               </w:rPr>
               <w:fldChar w:fldCharType="separate"/>
             </w:r>
@@ -2432,17 +1986,13 @@
               <w:rPr>
                 <w:noProof/>
                 <w:webHidden/>
-                <w:sz w:val="20"/>
-                <w:szCs w:val="20"/>
-              </w:rPr>
-              <w:t>18</w:t>
-            </w:r>
-            <w:r>
-              <w:rPr>
-                <w:noProof/>
-                <w:webHidden/>
-                <w:sz w:val="20"/>
-                <w:szCs w:val="20"/>
+              </w:rPr>
+              <w:t>19</w:t>
+            </w:r>
+            <w:r>
+              <w:rPr>
+                <w:noProof/>
+                <w:webHidden/>
               </w:rPr>
               <w:fldChar w:fldCharType="end"/>
             </w:r>
@@ -2456,18 +2006,14 @@
             </w:tabs>
             <w:rPr>
               <w:noProof/>
-              <w:sz w:val="20"/>
-              <w:szCs w:val="20"/>
               <w:lang w:eastAsia="en-US"/>
             </w:rPr>
           </w:pPr>
-          <w:hyperlink w:anchor="_Toc437368547" w:history="1">
+          <w:hyperlink w:anchor="_Toc437374800" w:history="1">
             <w:r>
               <w:rPr>
                 <w:rStyle w:val="Hyperlink"/>
                 <w:noProof/>
-                <w:sz w:val="20"/>
-                <w:szCs w:val="20"/>
               </w:rPr>
               <w:t>Document Standards</w:t>
             </w:r>
@@ -2475,8 +2021,6 @@
               <w:rPr>
                 <w:noProof/>
                 <w:webHidden/>
-                <w:sz w:val="20"/>
-                <w:szCs w:val="20"/>
               </w:rPr>
               <w:tab/>
             </w:r>
@@ -2484,8 +2028,6 @@
               <w:rPr>
                 <w:noProof/>
                 <w:webHidden/>
-                <w:sz w:val="20"/>
-                <w:szCs w:val="20"/>
               </w:rPr>
               <w:fldChar w:fldCharType="begin"/>
             </w:r>
@@ -2493,25 +2035,19 @@
               <w:rPr>
                 <w:noProof/>
                 <w:webHidden/>
-                <w:sz w:val="20"/>
-                <w:szCs w:val="20"/>
-              </w:rPr>
-              <w:instrText xml:space="preserve"> PAGEREF _Toc437368547 \h </w:instrText>
-            </w:r>
-            <w:r>
-              <w:rPr>
-                <w:noProof/>
-                <w:webHidden/>
-                <w:sz w:val="20"/>
-                <w:szCs w:val="20"/>
-              </w:rPr>
-            </w:r>
-            <w:r>
-              <w:rPr>
-                <w:noProof/>
-                <w:webHidden/>
-                <w:sz w:val="20"/>
-                <w:szCs w:val="20"/>
+              </w:rPr>
+              <w:instrText xml:space="preserve"> PAGEREF _Toc437374800 \h </w:instrText>
+            </w:r>
+            <w:r>
+              <w:rPr>
+                <w:noProof/>
+                <w:webHidden/>
+              </w:rPr>
+            </w:r>
+            <w:r>
+              <w:rPr>
+                <w:noProof/>
+                <w:webHidden/>
               </w:rPr>
               <w:fldChar w:fldCharType="separate"/>
             </w:r>
@@ -2519,17 +2055,13 @@
               <w:rPr>
                 <w:noProof/>
                 <w:webHidden/>
-                <w:sz w:val="20"/>
-                <w:szCs w:val="20"/>
-              </w:rPr>
-              <w:t>18</w:t>
-            </w:r>
-            <w:r>
-              <w:rPr>
-                <w:noProof/>
-                <w:webHidden/>
-                <w:sz w:val="20"/>
-                <w:szCs w:val="20"/>
+              </w:rPr>
+              <w:t>19</w:t>
+            </w:r>
+            <w:r>
+              <w:rPr>
+                <w:noProof/>
+                <w:webHidden/>
               </w:rPr>
               <w:fldChar w:fldCharType="end"/>
             </w:r>
@@ -2543,18 +2075,14 @@
             </w:tabs>
             <w:rPr>
               <w:noProof/>
-              <w:sz w:val="20"/>
-              <w:szCs w:val="20"/>
               <w:lang w:eastAsia="en-US"/>
             </w:rPr>
           </w:pPr>
-          <w:hyperlink w:anchor="_Toc437368548" w:history="1">
+          <w:hyperlink w:anchor="_Toc437374801" w:history="1">
             <w:r>
               <w:rPr>
                 <w:rStyle w:val="Hyperlink"/>
                 <w:noProof/>
-                <w:sz w:val="20"/>
-                <w:szCs w:val="20"/>
               </w:rPr>
               <w:t>Coding Standards</w:t>
             </w:r>
@@ -2562,8 +2090,6 @@
               <w:rPr>
                 <w:noProof/>
                 <w:webHidden/>
-                <w:sz w:val="20"/>
-                <w:szCs w:val="20"/>
               </w:rPr>
               <w:tab/>
             </w:r>
@@ -2571,8 +2097,6 @@
               <w:rPr>
                 <w:noProof/>
                 <w:webHidden/>
-                <w:sz w:val="20"/>
-                <w:szCs w:val="20"/>
               </w:rPr>
               <w:fldChar w:fldCharType="begin"/>
             </w:r>
@@ -2580,25 +2104,19 @@
               <w:rPr>
                 <w:noProof/>
                 <w:webHidden/>
-                <w:sz w:val="20"/>
-                <w:szCs w:val="20"/>
-              </w:rPr>
-              <w:instrText xml:space="preserve"> PAGEREF _Toc437368548 \h </w:instrText>
-            </w:r>
-            <w:r>
-              <w:rPr>
-                <w:noProof/>
-                <w:webHidden/>
-                <w:sz w:val="20"/>
-                <w:szCs w:val="20"/>
-              </w:rPr>
-            </w:r>
-            <w:r>
-              <w:rPr>
-                <w:noProof/>
-                <w:webHidden/>
-                <w:sz w:val="20"/>
-                <w:szCs w:val="20"/>
+              </w:rPr>
+              <w:instrText xml:space="preserve"> PAGEREF _Toc437374801 \h </w:instrText>
+            </w:r>
+            <w:r>
+              <w:rPr>
+                <w:noProof/>
+                <w:webHidden/>
+              </w:rPr>
+            </w:r>
+            <w:r>
+              <w:rPr>
+                <w:noProof/>
+                <w:webHidden/>
               </w:rPr>
               <w:fldChar w:fldCharType="separate"/>
             </w:r>
@@ -2606,17 +2124,13 @@
               <w:rPr>
                 <w:noProof/>
                 <w:webHidden/>
-                <w:sz w:val="20"/>
-                <w:szCs w:val="20"/>
-              </w:rPr>
-              <w:t>18</w:t>
-            </w:r>
-            <w:r>
-              <w:rPr>
-                <w:noProof/>
-                <w:webHidden/>
-                <w:sz w:val="20"/>
-                <w:szCs w:val="20"/>
+              </w:rPr>
+              <w:t>19</w:t>
+            </w:r>
+            <w:r>
+              <w:rPr>
+                <w:noProof/>
+                <w:webHidden/>
               </w:rPr>
               <w:fldChar w:fldCharType="end"/>
             </w:r>
@@ -2630,18 +2144,14 @@
             </w:tabs>
             <w:rPr>
               <w:noProof/>
-              <w:sz w:val="20"/>
-              <w:szCs w:val="20"/>
               <w:lang w:eastAsia="en-US"/>
             </w:rPr>
           </w:pPr>
-          <w:hyperlink w:anchor="_Toc437368549" w:history="1">
+          <w:hyperlink w:anchor="_Toc437374802" w:history="1">
             <w:r>
               <w:rPr>
                 <w:rStyle w:val="Hyperlink"/>
                 <w:noProof/>
-                <w:sz w:val="20"/>
-                <w:szCs w:val="20"/>
               </w:rPr>
               <w:t>User Interface Guidelines</w:t>
             </w:r>
@@ -2649,8 +2159,6 @@
               <w:rPr>
                 <w:noProof/>
                 <w:webHidden/>
-                <w:sz w:val="20"/>
-                <w:szCs w:val="20"/>
               </w:rPr>
               <w:tab/>
             </w:r>
@@ -2658,8 +2166,6 @@
               <w:rPr>
                 <w:noProof/>
                 <w:webHidden/>
-                <w:sz w:val="20"/>
-                <w:szCs w:val="20"/>
               </w:rPr>
               <w:fldChar w:fldCharType="begin"/>
             </w:r>
@@ -2667,25 +2173,19 @@
               <w:rPr>
                 <w:noProof/>
                 <w:webHidden/>
-                <w:sz w:val="20"/>
-                <w:szCs w:val="20"/>
-              </w:rPr>
-              <w:instrText xml:space="preserve"> PAGEREF _Toc437368549 \h </w:instrText>
-            </w:r>
-            <w:r>
-              <w:rPr>
-                <w:noProof/>
-                <w:webHidden/>
-                <w:sz w:val="20"/>
-                <w:szCs w:val="20"/>
-              </w:rPr>
-            </w:r>
-            <w:r>
-              <w:rPr>
-                <w:noProof/>
-                <w:webHidden/>
-                <w:sz w:val="20"/>
-                <w:szCs w:val="20"/>
+              </w:rPr>
+              <w:instrText xml:space="preserve"> PAGEREF _Toc437374802 \h </w:instrText>
+            </w:r>
+            <w:r>
+              <w:rPr>
+                <w:noProof/>
+                <w:webHidden/>
+              </w:rPr>
+            </w:r>
+            <w:r>
+              <w:rPr>
+                <w:noProof/>
+                <w:webHidden/>
               </w:rPr>
               <w:fldChar w:fldCharType="separate"/>
             </w:r>
@@ -2693,17 +2193,13 @@
               <w:rPr>
                 <w:noProof/>
                 <w:webHidden/>
-                <w:sz w:val="20"/>
-                <w:szCs w:val="20"/>
-              </w:rPr>
-              <w:t>18</w:t>
-            </w:r>
-            <w:r>
-              <w:rPr>
-                <w:noProof/>
-                <w:webHidden/>
-                <w:sz w:val="20"/>
-                <w:szCs w:val="20"/>
+              </w:rPr>
+              <w:t>19</w:t>
+            </w:r>
+            <w:r>
+              <w:rPr>
+                <w:noProof/>
+                <w:webHidden/>
               </w:rPr>
               <w:fldChar w:fldCharType="end"/>
             </w:r>
@@ -2717,18 +2213,14 @@
             </w:tabs>
             <w:rPr>
               <w:noProof/>
-              <w:sz w:val="20"/>
-              <w:szCs w:val="20"/>
               <w:lang w:eastAsia="en-US"/>
             </w:rPr>
           </w:pPr>
-          <w:hyperlink w:anchor="_Toc437368550" w:history="1">
+          <w:hyperlink w:anchor="_Toc437374803" w:history="1">
             <w:r>
               <w:rPr>
                 <w:rStyle w:val="Hyperlink"/>
                 <w:noProof/>
-                <w:sz w:val="20"/>
-                <w:szCs w:val="20"/>
               </w:rPr>
               <w:t>Change Control Process</w:t>
             </w:r>
@@ -2736,8 +2228,6 @@
               <w:rPr>
                 <w:noProof/>
                 <w:webHidden/>
-                <w:sz w:val="20"/>
-                <w:szCs w:val="20"/>
               </w:rPr>
               <w:tab/>
             </w:r>
@@ -2745,8 +2235,6 @@
               <w:rPr>
                 <w:noProof/>
                 <w:webHidden/>
-                <w:sz w:val="20"/>
-                <w:szCs w:val="20"/>
               </w:rPr>
               <w:fldChar w:fldCharType="begin"/>
             </w:r>
@@ -2754,25 +2242,19 @@
               <w:rPr>
                 <w:noProof/>
                 <w:webHidden/>
-                <w:sz w:val="20"/>
-                <w:szCs w:val="20"/>
-              </w:rPr>
-              <w:instrText xml:space="preserve"> PAGEREF _Toc437368550 \h </w:instrText>
-            </w:r>
-            <w:r>
-              <w:rPr>
-                <w:noProof/>
-                <w:webHidden/>
-                <w:sz w:val="20"/>
-                <w:szCs w:val="20"/>
-              </w:rPr>
-            </w:r>
-            <w:r>
-              <w:rPr>
-                <w:noProof/>
-                <w:webHidden/>
-                <w:sz w:val="20"/>
-                <w:szCs w:val="20"/>
+              </w:rPr>
+              <w:instrText xml:space="preserve"> PAGEREF _Toc437374803 \h </w:instrText>
+            </w:r>
+            <w:r>
+              <w:rPr>
+                <w:noProof/>
+                <w:webHidden/>
+              </w:rPr>
+            </w:r>
+            <w:r>
+              <w:rPr>
+                <w:noProof/>
+                <w:webHidden/>
               </w:rPr>
               <w:fldChar w:fldCharType="separate"/>
             </w:r>
@@ -2780,17 +2262,13 @@
               <w:rPr>
                 <w:noProof/>
                 <w:webHidden/>
-                <w:sz w:val="20"/>
-                <w:szCs w:val="20"/>
-              </w:rPr>
-              <w:t>18</w:t>
-            </w:r>
-            <w:r>
-              <w:rPr>
-                <w:noProof/>
-                <w:webHidden/>
-                <w:sz w:val="20"/>
-                <w:szCs w:val="20"/>
+              </w:rPr>
+              <w:t>19</w:t>
+            </w:r>
+            <w:r>
+              <w:rPr>
+                <w:noProof/>
+                <w:webHidden/>
               </w:rPr>
               <w:fldChar w:fldCharType="end"/>
             </w:r>
@@ -2804,18 +2282,14 @@
             </w:tabs>
             <w:rPr>
               <w:noProof/>
-              <w:sz w:val="20"/>
-              <w:szCs w:val="20"/>
               <w:lang w:eastAsia="en-US"/>
             </w:rPr>
           </w:pPr>
-          <w:hyperlink w:anchor="_Toc437368551" w:history="1">
+          <w:hyperlink w:anchor="_Toc437374804" w:history="1">
             <w:r>
               <w:rPr>
                 <w:rStyle w:val="Hyperlink"/>
                 <w:noProof/>
-                <w:sz w:val="20"/>
-                <w:szCs w:val="20"/>
               </w:rPr>
               <w:t>Testing Process</w:t>
             </w:r>
@@ -2823,8 +2297,6 @@
               <w:rPr>
                 <w:noProof/>
                 <w:webHidden/>
-                <w:sz w:val="20"/>
-                <w:szCs w:val="20"/>
               </w:rPr>
               <w:tab/>
             </w:r>
@@ -2832,8 +2304,6 @@
               <w:rPr>
                 <w:noProof/>
                 <w:webHidden/>
-                <w:sz w:val="20"/>
-                <w:szCs w:val="20"/>
               </w:rPr>
               <w:fldChar w:fldCharType="begin"/>
             </w:r>
@@ -2841,25 +2311,19 @@
               <w:rPr>
                 <w:noProof/>
                 <w:webHidden/>
-                <w:sz w:val="20"/>
-                <w:szCs w:val="20"/>
-              </w:rPr>
-              <w:instrText xml:space="preserve"> PAGEREF _Toc437368551 \h </w:instrText>
-            </w:r>
-            <w:r>
-              <w:rPr>
-                <w:noProof/>
-                <w:webHidden/>
-                <w:sz w:val="20"/>
-                <w:szCs w:val="20"/>
-              </w:rPr>
-            </w:r>
-            <w:r>
-              <w:rPr>
-                <w:noProof/>
-                <w:webHidden/>
-                <w:sz w:val="20"/>
-                <w:szCs w:val="20"/>
+              </w:rPr>
+              <w:instrText xml:space="preserve"> PAGEREF _Toc437374804 \h </w:instrText>
+            </w:r>
+            <w:r>
+              <w:rPr>
+                <w:noProof/>
+                <w:webHidden/>
+              </w:rPr>
+            </w:r>
+            <w:r>
+              <w:rPr>
+                <w:noProof/>
+                <w:webHidden/>
               </w:rPr>
               <w:fldChar w:fldCharType="separate"/>
             </w:r>
@@ -2867,17 +2331,13 @@
               <w:rPr>
                 <w:noProof/>
                 <w:webHidden/>
-                <w:sz w:val="20"/>
-                <w:szCs w:val="20"/>
-              </w:rPr>
-              <w:t>18</w:t>
-            </w:r>
-            <w:r>
-              <w:rPr>
-                <w:noProof/>
-                <w:webHidden/>
-                <w:sz w:val="20"/>
-                <w:szCs w:val="20"/>
+              </w:rPr>
+              <w:t>19</w:t>
+            </w:r>
+            <w:r>
+              <w:rPr>
+                <w:noProof/>
+                <w:webHidden/>
               </w:rPr>
               <w:fldChar w:fldCharType="end"/>
             </w:r>
@@ -2891,18 +2351,14 @@
             </w:tabs>
             <w:rPr>
               <w:noProof/>
-              <w:sz w:val="20"/>
-              <w:szCs w:val="20"/>
               <w:lang w:eastAsia="en-US"/>
             </w:rPr>
           </w:pPr>
-          <w:hyperlink w:anchor="_Toc437368552" w:history="1">
+          <w:hyperlink w:anchor="_Toc437374805" w:history="1">
             <w:r>
               <w:rPr>
                 <w:rStyle w:val="Hyperlink"/>
                 <w:noProof/>
-                <w:sz w:val="20"/>
-                <w:szCs w:val="20"/>
               </w:rPr>
               <w:t>Conclusion</w:t>
             </w:r>
@@ -2910,8 +2366,6 @@
               <w:rPr>
                 <w:noProof/>
                 <w:webHidden/>
-                <w:sz w:val="20"/>
-                <w:szCs w:val="20"/>
               </w:rPr>
               <w:tab/>
             </w:r>
@@ -2919,8 +2373,6 @@
               <w:rPr>
                 <w:noProof/>
                 <w:webHidden/>
-                <w:sz w:val="20"/>
-                <w:szCs w:val="20"/>
               </w:rPr>
               <w:fldChar w:fldCharType="begin"/>
             </w:r>
@@ -2928,25 +2380,19 @@
               <w:rPr>
                 <w:noProof/>
                 <w:webHidden/>
-                <w:sz w:val="20"/>
-                <w:szCs w:val="20"/>
-              </w:rPr>
-              <w:instrText xml:space="preserve"> PAGEREF _Toc437368552 \h </w:instrText>
-            </w:r>
-            <w:r>
-              <w:rPr>
-                <w:noProof/>
-                <w:webHidden/>
-                <w:sz w:val="20"/>
-                <w:szCs w:val="20"/>
-              </w:rPr>
-            </w:r>
-            <w:r>
-              <w:rPr>
-                <w:noProof/>
-                <w:webHidden/>
-                <w:sz w:val="20"/>
-                <w:szCs w:val="20"/>
+              </w:rPr>
+              <w:instrText xml:space="preserve"> PAGEREF _Toc437374805 \h </w:instrText>
+            </w:r>
+            <w:r>
+              <w:rPr>
+                <w:noProof/>
+                <w:webHidden/>
+              </w:rPr>
+            </w:r>
+            <w:r>
+              <w:rPr>
+                <w:noProof/>
+                <w:webHidden/>
               </w:rPr>
               <w:fldChar w:fldCharType="separate"/>
             </w:r>
@@ -2954,17 +2400,151 @@
               <w:rPr>
                 <w:noProof/>
                 <w:webHidden/>
-                <w:sz w:val="20"/>
-                <w:szCs w:val="20"/>
-              </w:rPr>
-              <w:t>19</w:t>
-            </w:r>
-            <w:r>
-              <w:rPr>
-                <w:noProof/>
-                <w:webHidden/>
-                <w:sz w:val="20"/>
-                <w:szCs w:val="20"/>
+              </w:rPr>
+              <w:t>20</w:t>
+            </w:r>
+            <w:r>
+              <w:rPr>
+                <w:noProof/>
+                <w:webHidden/>
+              </w:rPr>
+              <w:fldChar w:fldCharType="end"/>
+            </w:r>
+          </w:hyperlink>
+        </w:p>
+        <w:p>
+          <w:pPr>
+            <w:pStyle w:val="TOC1"/>
+            <w:tabs>
+              <w:tab w:val="right" w:leader="dot" w:pos="9350"/>
+            </w:tabs>
+            <w:rPr>
+              <w:noProof/>
+              <w:lang w:eastAsia="en-US"/>
+            </w:rPr>
+          </w:pPr>
+          <w:hyperlink w:anchor="_Toc437374806" w:history="1">
+            <w:r>
+              <w:rPr>
+                <w:rStyle w:val="Hyperlink"/>
+                <w:noProof/>
+              </w:rPr>
+              <w:t>Appendices</w:t>
+            </w:r>
+            <w:r>
+              <w:rPr>
+                <w:noProof/>
+                <w:webHidden/>
+              </w:rPr>
+              <w:tab/>
+            </w:r>
+            <w:r>
+              <w:rPr>
+                <w:noProof/>
+                <w:webHidden/>
+              </w:rPr>
+              <w:fldChar w:fldCharType="begin"/>
+            </w:r>
+            <w:r>
+              <w:rPr>
+                <w:noProof/>
+                <w:webHidden/>
+              </w:rPr>
+              <w:instrText xml:space="preserve"> PAGEREF _Toc437374806 \h </w:instrText>
+            </w:r>
+            <w:r>
+              <w:rPr>
+                <w:noProof/>
+                <w:webHidden/>
+              </w:rPr>
+            </w:r>
+            <w:r>
+              <w:rPr>
+                <w:noProof/>
+                <w:webHidden/>
+              </w:rPr>
+              <w:fldChar w:fldCharType="separate"/>
+            </w:r>
+            <w:r>
+              <w:rPr>
+                <w:noProof/>
+                <w:webHidden/>
+              </w:rPr>
+              <w:t>21</w:t>
+            </w:r>
+            <w:r>
+              <w:rPr>
+                <w:noProof/>
+                <w:webHidden/>
+              </w:rPr>
+              <w:fldChar w:fldCharType="end"/>
+            </w:r>
+          </w:hyperlink>
+        </w:p>
+        <w:p>
+          <w:pPr>
+            <w:pStyle w:val="TOC2"/>
+            <w:tabs>
+              <w:tab w:val="right" w:leader="dot" w:pos="9350"/>
+            </w:tabs>
+            <w:rPr>
+              <w:noProof/>
+              <w:lang w:eastAsia="en-US"/>
+            </w:rPr>
+          </w:pPr>
+          <w:hyperlink w:anchor="_Toc437374807" w:history="1">
+            <w:r>
+              <w:rPr>
+                <w:rStyle w:val="Hyperlink"/>
+                <w:noProof/>
+              </w:rPr>
+              <w:t>Appendix A: Navigation</w:t>
+            </w:r>
+            <w:r>
+              <w:rPr>
+                <w:noProof/>
+                <w:webHidden/>
+              </w:rPr>
+              <w:tab/>
+            </w:r>
+            <w:r>
+              <w:rPr>
+                <w:noProof/>
+                <w:webHidden/>
+              </w:rPr>
+              <w:fldChar w:fldCharType="begin"/>
+            </w:r>
+            <w:r>
+              <w:rPr>
+                <w:noProof/>
+                <w:webHidden/>
+              </w:rPr>
+              <w:instrText xml:space="preserve"> PAGEREF _Toc437374807 \h </w:instrText>
+            </w:r>
+            <w:r>
+              <w:rPr>
+                <w:noProof/>
+                <w:webHidden/>
+              </w:rPr>
+            </w:r>
+            <w:r>
+              <w:rPr>
+                <w:noProof/>
+                <w:webHidden/>
+              </w:rPr>
+              <w:fldChar w:fldCharType="separate"/>
+            </w:r>
+            <w:r>
+              <w:rPr>
+                <w:noProof/>
+                <w:webHidden/>
+              </w:rPr>
+              <w:t>21</w:t>
+            </w:r>
+            <w:r>
+              <w:rPr>
+                <w:noProof/>
+                <w:webHidden/>
               </w:rPr>
               <w:fldChar w:fldCharType="end"/>
             </w:r>
@@ -2999,7 +2579,7 @@
       <w:r>
         <w:br w:type="page"/>
       </w:r>
-      <w:bookmarkStart w:id="0" w:name="_Toc437368522"/>
+      <w:bookmarkStart w:id="0" w:name="_Toc437374775"/>
       <w:r>
         <w:lastRenderedPageBreak/>
         <w:t>Introduction</w:t>
@@ -3087,7 +2667,7 @@
         <w:pStyle w:val="Heading1"/>
         <w:spacing w:before="0" w:after="100" w:afterAutospacing="1" w:line="240" w:lineRule="auto"/>
       </w:pPr>
-      <w:bookmarkStart w:id="1" w:name="_Toc437368523"/>
+      <w:bookmarkStart w:id="1" w:name="_Toc437374776"/>
       <w:r>
         <w:t>Website</w:t>
       </w:r>
@@ -3114,7 +2694,7 @@
         <w:pStyle w:val="Heading1"/>
         <w:spacing w:before="0" w:after="100" w:afterAutospacing="1" w:line="240" w:lineRule="auto"/>
       </w:pPr>
-      <w:bookmarkStart w:id="2" w:name="_Toc437368524"/>
+      <w:bookmarkStart w:id="2" w:name="_Toc437374777"/>
       <w:r>
         <w:t>Project Overview</w:t>
       </w:r>
@@ -3124,7 +2704,7 @@
       <w:pPr>
         <w:pStyle w:val="Heading2"/>
       </w:pPr>
-      <w:bookmarkStart w:id="3" w:name="_Toc437368525"/>
+      <w:bookmarkStart w:id="3" w:name="_Toc437374778"/>
       <w:r>
         <w:t>Project Summary</w:t>
       </w:r>
@@ -3157,7 +2737,7 @@
       <w:pPr>
         <w:pStyle w:val="Heading2"/>
       </w:pPr>
-      <w:bookmarkStart w:id="4" w:name="_Toc437368526"/>
+      <w:bookmarkStart w:id="4" w:name="_Toc437374779"/>
       <w:r>
         <w:t>Project Client and Stakeholders</w:t>
       </w:r>
@@ -3198,7 +2778,7 @@
       <w:pPr>
         <w:pStyle w:val="Heading2"/>
       </w:pPr>
-      <w:bookmarkStart w:id="5" w:name="_Toc437368527"/>
+      <w:bookmarkStart w:id="5" w:name="_Toc437374780"/>
       <w:r>
         <w:t>Project Scope</w:t>
       </w:r>
@@ -3254,7 +2834,7 @@
         <w:pStyle w:val="Heading1"/>
         <w:spacing w:before="0" w:after="100" w:afterAutospacing="1" w:line="240" w:lineRule="auto"/>
       </w:pPr>
-      <w:bookmarkStart w:id="6" w:name="_Toc437368528"/>
+      <w:bookmarkStart w:id="6" w:name="_Toc437374781"/>
       <w:r>
         <w:lastRenderedPageBreak/>
         <w:t>Project Management Plan</w:t>
@@ -3265,7 +2845,7 @@
       <w:pPr>
         <w:pStyle w:val="Heading2"/>
       </w:pPr>
-      <w:bookmarkStart w:id="7" w:name="_Toc437368529"/>
+      <w:bookmarkStart w:id="7" w:name="_Toc437374782"/>
       <w:r>
         <w:t>Project Organization</w:t>
       </w:r>
@@ -3363,7 +2943,7 @@
       <w:pPr>
         <w:pStyle w:val="Heading2"/>
       </w:pPr>
-      <w:bookmarkStart w:id="8" w:name="_Toc437368530"/>
+      <w:bookmarkStart w:id="8" w:name="_Toc437374783"/>
       <w:r>
         <w:t>Risk Management</w:t>
       </w:r>
@@ -3384,7 +2964,7 @@
       <w:pPr>
         <w:pStyle w:val="Heading2"/>
       </w:pPr>
-      <w:bookmarkStart w:id="9" w:name="_Toc437368531"/>
+      <w:bookmarkStart w:id="9" w:name="_Toc437374784"/>
       <w:r>
         <w:t>Cost Risks</w:t>
       </w:r>
@@ -3408,7 +2988,7 @@
       <w:pPr>
         <w:pStyle w:val="Heading2"/>
       </w:pPr>
-      <w:bookmarkStart w:id="10" w:name="_Toc437368532"/>
+      <w:bookmarkStart w:id="10" w:name="_Toc437374785"/>
       <w:r>
         <w:t>Scheduling Risks</w:t>
       </w:r>
@@ -3439,7 +3019,7 @@
       <w:pPr>
         <w:pStyle w:val="Heading2"/>
       </w:pPr>
-      <w:bookmarkStart w:id="11" w:name="_Toc437368533"/>
+      <w:bookmarkStart w:id="11" w:name="_Toc437374786"/>
       <w:r>
         <w:t>Programmatic Risks</w:t>
       </w:r>
@@ -3463,7 +3043,7 @@
       <w:pPr>
         <w:pStyle w:val="Heading2"/>
       </w:pPr>
-      <w:bookmarkStart w:id="12" w:name="_Toc437368534"/>
+      <w:bookmarkStart w:id="12" w:name="_Toc437374787"/>
       <w:r>
         <w:t>Hazy Vision</w:t>
       </w:r>
@@ -3482,7 +3062,7 @@
       <w:pPr>
         <w:pStyle w:val="Heading2"/>
       </w:pPr>
-      <w:bookmarkStart w:id="13" w:name="_Toc437368535"/>
+      <w:bookmarkStart w:id="13" w:name="_Toc437374788"/>
       <w:r>
         <w:lastRenderedPageBreak/>
         <w:t>Team Issues</w:t>
@@ -3525,7 +3105,7 @@
       <w:pPr>
         <w:pStyle w:val="Heading2"/>
       </w:pPr>
-      <w:bookmarkStart w:id="14" w:name="_Toc437368536"/>
+      <w:bookmarkStart w:id="14" w:name="_Toc437374789"/>
       <w:r>
         <w:t>Software Development Tools</w:t>
       </w:r>
@@ -3574,7 +3154,7 @@
         <w:pStyle w:val="Heading1"/>
         <w:spacing w:before="0" w:after="100" w:afterAutospacing="1" w:line="240" w:lineRule="auto"/>
       </w:pPr>
-      <w:bookmarkStart w:id="15" w:name="_Toc437368537"/>
+      <w:bookmarkStart w:id="15" w:name="_Toc437374790"/>
       <w:r>
         <w:lastRenderedPageBreak/>
         <w:t>Requirements</w:t>
@@ -3585,7 +3165,7 @@
       <w:pPr>
         <w:pStyle w:val="Heading2"/>
       </w:pPr>
-      <w:bookmarkStart w:id="16" w:name="_Toc437368538"/>
+      <w:bookmarkStart w:id="16" w:name="_Toc437374791"/>
       <w:r>
         <w:t>Development, Operation, and Maintenance Environments</w:t>
       </w:r>
@@ -3621,7 +3201,7 @@
       <w:pPr>
         <w:pStyle w:val="Heading2"/>
       </w:pPr>
-      <w:bookmarkStart w:id="17" w:name="_Toc437368539"/>
+      <w:bookmarkStart w:id="17" w:name="_Toc437374792"/>
       <w:r>
         <w:t>System Model</w:t>
       </w:r>
@@ -3681,10 +3261,10 @@
             <v:path o:extrusionok="f" gradientshapeok="t" o:connecttype="rect"/>
             <o:lock v:ext="edit" aspectratio="t"/>
           </v:shapetype>
-          <v:shape id="_x0000_i1026" type="#_x0000_t75" style="width:409.25pt;height:4in" o:ole="">
+          <v:shape id="_x0000_i1026" type="#_x0000_t75" style="width:409.5pt;height:4in" o:ole="">
             <v:imagedata r:id="rId11" o:title=""/>
           </v:shape>
-          <o:OLEObject Type="Embed" ProgID="Visio.Drawing.15" ShapeID="_x0000_i1026" DrawAspect="Content" ObjectID="_1511112813" r:id="rId12"/>
+          <o:OLEObject Type="Embed" ProgID="Visio.Drawing.15" ShapeID="_x0000_i1026" DrawAspect="Content" ObjectID="_1511116721" r:id="rId12"/>
         </w:object>
       </w:r>
     </w:p>
@@ -3711,9 +3291,6 @@
         <w:t>1</w:t>
       </w:r>
       <w:r>
-        <w:rPr>
-          <w:noProof/>
-        </w:rPr>
         <w:fldChar w:fldCharType="end"/>
       </w:r>
       <w:r>
@@ -3724,6 +3301,9 @@
       </w:r>
       <w:r>
         <w:t>IOS Burgerator</w:t>
+      </w:r>
+      <w:r>
+        <w:t xml:space="preserve"> high level design</w:t>
       </w:r>
     </w:p>
     <w:p>
@@ -4007,7 +3587,7 @@
       <w:pPr>
         <w:pStyle w:val="Heading2"/>
       </w:pPr>
-      <w:bookmarkStart w:id="18" w:name="_Toc437368540"/>
+      <w:bookmarkStart w:id="18" w:name="_Toc437374793"/>
       <w:r>
         <w:t>User Interaction</w:t>
       </w:r>
@@ -4063,57 +3643,10 @@
           <w:numId w:val="2"/>
         </w:numPr>
         <w:spacing w:after="100" w:afterAutospacing="1" w:line="240" w:lineRule="auto"/>
-        <w:ind w:left="1080"/>
-      </w:pPr>
-      <w:r>
-        <w:t>The use-case diagram</w:t>
-      </w:r>
-      <w:r>
-        <w:t xml:space="preserve"> and scenarios describe the interaction</w:t>
-      </w:r>
-      <w:r>
-        <w:t xml:space="preserve"> between the user and the mobile application</w:t>
-      </w:r>
-      <w:r>
-        <w:t>.</w:t>
-      </w:r>
-    </w:p>
-    <w:p>
-      <w:pPr>
-        <w:numPr>
-          <w:ilvl w:val="1"/>
-          <w:numId w:val="2"/>
-        </w:numPr>
-        <w:spacing w:after="100" w:afterAutospacing="1" w:line="240" w:lineRule="auto"/>
-      </w:pPr>
-      <w:r>
-        <w:t xml:space="preserve">Refer to the use case diagram </w:t>
-      </w:r>
-      <w:r>
-        <w:t>and corresponding scenarios(</w:t>
-      </w:r>
-      <w:r>
-        <w:t>Figure</w:t>
-      </w:r>
-      <w:r>
-        <w:t xml:space="preserve"> </w:t>
-      </w:r>
-      <w:r>
-        <w:t>3</w:t>
-      </w:r>
-      <w:r>
-        <w:t>)</w:t>
-      </w:r>
-    </w:p>
-    <w:p>
-      <w:pPr>
-        <w:pStyle w:val="Heading2"/>
-      </w:pPr>
-      <w:bookmarkStart w:id="19" w:name="_Toc437368541"/>
-      <w:r>
-        <w:t>Functional Requirements</w:t>
-      </w:r>
-      <w:bookmarkEnd w:id="19"/>
+      </w:pPr>
+      <w:r>
+        <w:t>Refer to Appendix A: Navigation</w:t>
+      </w:r>
     </w:p>
     <w:p>
       <w:pPr>
@@ -4125,10 +3658,16 @@
         <w:ind w:left="1080"/>
       </w:pPr>
       <w:r>
-        <w:t>Allow the user to login</w:t>
-      </w:r>
-      <w:r>
-        <w:t xml:space="preserve"> (Use case ‘Login to Burgerator’)</w:t>
+        <w:t>The use-case diagram</w:t>
+      </w:r>
+      <w:r>
+        <w:t xml:space="preserve"> and scenarios describe the interaction</w:t>
+      </w:r>
+      <w:r>
+        <w:t xml:space="preserve"> between the user and the mobile application</w:t>
+      </w:r>
+      <w:r>
+        <w:t>.</w:t>
       </w:r>
     </w:p>
     <w:p>
@@ -4140,60 +3679,33 @@
         <w:spacing w:after="100" w:afterAutospacing="1" w:line="240" w:lineRule="auto"/>
       </w:pPr>
       <w:r>
-        <w:t xml:space="preserve">Login’s can be completed by </w:t>
-      </w:r>
-      <w:r>
-        <w:t xml:space="preserve">email, </w:t>
-      </w:r>
-      <w:r>
-        <w:t>Facebook</w:t>
-      </w:r>
-      <w:r>
-        <w:t xml:space="preserve"> or twitter</w:t>
-      </w:r>
-    </w:p>
-    <w:p>
-      <w:pPr>
-        <w:numPr>
-          <w:ilvl w:val="1"/>
-          <w:numId w:val="2"/>
-        </w:numPr>
-        <w:spacing w:after="100" w:afterAutospacing="1" w:line="240" w:lineRule="auto"/>
-      </w:pPr>
-      <w:proofErr w:type="gramStart"/>
-      <w:r>
-        <w:t>Login’s</w:t>
-      </w:r>
-      <w:proofErr w:type="gramEnd"/>
-      <w:r>
-        <w:t xml:space="preserve"> must be bound to </w:t>
-      </w:r>
-      <w:r>
-        <w:t>each other. On</w:t>
-      </w:r>
-      <w:r>
-        <w:t xml:space="preserve">e </w:t>
-      </w:r>
-      <w:proofErr w:type="gramStart"/>
-      <w:r>
-        <w:t>user,</w:t>
-      </w:r>
-      <w:proofErr w:type="gramEnd"/>
-      <w:r>
-        <w:t xml:space="preserve"> can have multiple login credentials.</w:t>
-      </w:r>
-    </w:p>
-    <w:p>
-      <w:pPr>
-        <w:numPr>
-          <w:ilvl w:val="1"/>
-          <w:numId w:val="2"/>
-        </w:numPr>
-        <w:spacing w:after="100" w:afterAutospacing="1" w:line="240" w:lineRule="auto"/>
-      </w:pPr>
-      <w:r>
-        <w:t xml:space="preserve">Login’s must be secure and use proper authentication practices. </w:t>
-      </w:r>
+        <w:t xml:space="preserve">Refer to the use case diagram </w:t>
+      </w:r>
+      <w:r>
+        <w:t>and corresponding scenarios(</w:t>
+      </w:r>
+      <w:r>
+        <w:t>Figure</w:t>
+      </w:r>
+      <w:r>
+        <w:t xml:space="preserve"> </w:t>
+      </w:r>
+      <w:r>
+        <w:t>3</w:t>
+      </w:r>
+      <w:r>
+        <w:t>)</w:t>
+      </w:r>
+    </w:p>
+    <w:p>
+      <w:pPr>
+        <w:pStyle w:val="Heading2"/>
+      </w:pPr>
+      <w:bookmarkStart w:id="19" w:name="_Toc437374794"/>
+      <w:r>
+        <w:t>Functional Requirements</w:t>
+      </w:r>
+      <w:bookmarkEnd w:id="19"/>
     </w:p>
     <w:p>
       <w:pPr>
@@ -4205,28 +3717,10 @@
         <w:ind w:left="1080"/>
       </w:pPr>
       <w:r>
-        <w:t xml:space="preserve">Allow the user to </w:t>
-      </w:r>
-      <w:r>
-        <w:t>explore</w:t>
-      </w:r>
-      <w:r>
-        <w:t xml:space="preserve"> the</w:t>
-      </w:r>
-      <w:r>
-        <w:t xml:space="preserve"> five ma</w:t>
-      </w:r>
-      <w:r>
-        <w:t>in windows of the application(Find A</w:t>
-      </w:r>
-      <w:r>
-        <w:t xml:space="preserve"> </w:t>
-      </w:r>
-      <w:r>
-        <w:t>Burger, Burger Feed, Burger Rating, Top Burgers, User P</w:t>
-      </w:r>
-      <w:r>
-        <w:t>rofile)</w:t>
+        <w:t>Allow the user to login</w:t>
+      </w:r>
+      <w:r>
+        <w:t xml:space="preserve"> (Use case ‘Login to Burgerator’)</w:t>
       </w:r>
     </w:p>
     <w:p>
@@ -4238,10 +3732,16 @@
         <w:spacing w:after="100" w:afterAutospacing="1" w:line="240" w:lineRule="auto"/>
       </w:pPr>
       <w:r>
-        <w:t>Find A Burger: Search for burgers based on GPS location, zip code, or keyword.</w:t>
-      </w:r>
-      <w:r>
-        <w:t xml:space="preserve"> (Use case ‘Find a burger/restaurant’)</w:t>
+        <w:t xml:space="preserve">Login’s can be completed by </w:t>
+      </w:r>
+      <w:r>
+        <w:t xml:space="preserve">email, </w:t>
+      </w:r>
+      <w:r>
+        <w:t>Facebook</w:t>
+      </w:r>
+      <w:r>
+        <w:t xml:space="preserve"> or twitter</w:t>
       </w:r>
     </w:p>
     <w:p>
@@ -4252,11 +3752,27 @@
         </w:numPr>
         <w:spacing w:after="100" w:afterAutospacing="1" w:line="240" w:lineRule="auto"/>
       </w:pPr>
-      <w:r>
-        <w:t>Burger Feed: A list of burger reviews that are somehow (location, friends, pervious views, interests) relevant to you.</w:t>
-      </w:r>
-      <w:r>
-        <w:t xml:space="preserve"> (Use case ‘Browse burger feed’)</w:t>
+      <w:proofErr w:type="gramStart"/>
+      <w:r>
+        <w:t>Login’s</w:t>
+      </w:r>
+      <w:proofErr w:type="gramEnd"/>
+      <w:r>
+        <w:t xml:space="preserve"> must be bound to </w:t>
+      </w:r>
+      <w:r>
+        <w:t>each other. On</w:t>
+      </w:r>
+      <w:r>
+        <w:t xml:space="preserve">e </w:t>
+      </w:r>
+      <w:proofErr w:type="gramStart"/>
+      <w:r>
+        <w:t>user,</w:t>
+      </w:r>
+      <w:proofErr w:type="gramEnd"/>
+      <w:r>
+        <w:t xml:space="preserve"> can have multiple login credentials.</w:t>
       </w:r>
     </w:p>
     <w:p>
@@ -4268,25 +3784,7 @@
         <w:spacing w:after="100" w:afterAutospacing="1" w:line="240" w:lineRule="auto"/>
       </w:pPr>
       <w:r>
-        <w:t xml:space="preserve">Burger Rating: A </w:t>
-      </w:r>
-      <w:r>
-        <w:t>virtual form to complete a review of a burger.</w:t>
-      </w:r>
-      <w:r>
-        <w:t xml:space="preserve"> (Use case ‘Rate a burger/ Add review’)</w:t>
-      </w:r>
-    </w:p>
-    <w:p>
-      <w:pPr>
-        <w:numPr>
-          <w:ilvl w:val="1"/>
-          <w:numId w:val="2"/>
-        </w:numPr>
-        <w:spacing w:after="100" w:afterAutospacing="1" w:line="240" w:lineRule="auto"/>
-      </w:pPr>
-      <w:r>
-        <w:t>Top Burgers: A list of the top 10 rated burgers in the world. (Use case ‘Browse burger leaderboards’)</w:t>
+        <w:t xml:space="preserve">Login’s must be secure and use proper authentication practices. </w:t>
       </w:r>
     </w:p>
     <w:p>
@@ -4299,42 +3797,89 @@
         <w:ind w:left="1080"/>
       </w:pPr>
       <w:r>
-        <w:t>Allow the user to control setting</w:t>
-      </w:r>
-      <w:r>
-        <w:t>,</w:t>
-      </w:r>
-      <w:r>
-        <w:t xml:space="preserve"> such as location</w:t>
-      </w:r>
-      <w:r>
-        <w:t>, Facebook posts, linked accounts, and logout</w:t>
-      </w:r>
-      <w:r>
-        <w:t>,</w:t>
-      </w:r>
-      <w:r>
-        <w:t xml:space="preserve"> from within the application</w:t>
-      </w:r>
-    </w:p>
-    <w:p>
-      <w:pPr>
+        <w:t xml:space="preserve">Allow the user to </w:t>
+      </w:r>
+      <w:r>
+        <w:t>explore</w:t>
+      </w:r>
+      <w:r>
+        <w:t xml:space="preserve"> the</w:t>
+      </w:r>
+      <w:r>
+        <w:t xml:space="preserve"> five ma</w:t>
+      </w:r>
+      <w:r>
+        <w:t>in windows of the application(Find A</w:t>
+      </w:r>
+      <w:r>
+        <w:t xml:space="preserve"> </w:t>
+      </w:r>
+      <w:r>
+        <w:t>Burger, Burger Feed, Burger Rating, Top Burgers, User P</w:t>
+      </w:r>
+      <w:r>
+        <w:t>rofile)</w:t>
+      </w:r>
+    </w:p>
+    <w:p>
+      <w:pPr>
+        <w:numPr>
+          <w:ilvl w:val="1"/>
+          <w:numId w:val="2"/>
+        </w:numPr>
         <w:spacing w:after="100" w:afterAutospacing="1" w:line="240" w:lineRule="auto"/>
-        <w:ind w:left="720"/>
-      </w:pPr>
-    </w:p>
-    <w:p>
-      <w:pPr>
-        <w:pStyle w:val="Heading2"/>
-      </w:pPr>
-      <w:bookmarkStart w:id="20" w:name="_Toc437368542"/>
-      <w:r>
-        <w:t xml:space="preserve">Nonfunctional </w:t>
-      </w:r>
-      <w:r>
-        <w:t>Requirements</w:t>
-      </w:r>
-      <w:bookmarkEnd w:id="20"/>
+      </w:pPr>
+      <w:r>
+        <w:t>Find A Burger: Search for burgers based on GPS location, zip code, or keyword.</w:t>
+      </w:r>
+      <w:r>
+        <w:t xml:space="preserve"> (Use case ‘Find a burger/restaurant’)</w:t>
+      </w:r>
+    </w:p>
+    <w:p>
+      <w:pPr>
+        <w:numPr>
+          <w:ilvl w:val="1"/>
+          <w:numId w:val="2"/>
+        </w:numPr>
+        <w:spacing w:after="100" w:afterAutospacing="1" w:line="240" w:lineRule="auto"/>
+      </w:pPr>
+      <w:r>
+        <w:t>Burger Feed: A list of burger reviews that are somehow (location, friends, pervious views, interests) relevant to you.</w:t>
+      </w:r>
+      <w:r>
+        <w:t xml:space="preserve"> (Use case ‘Browse burger feed’)</w:t>
+      </w:r>
+    </w:p>
+    <w:p>
+      <w:pPr>
+        <w:numPr>
+          <w:ilvl w:val="1"/>
+          <w:numId w:val="2"/>
+        </w:numPr>
+        <w:spacing w:after="100" w:afterAutospacing="1" w:line="240" w:lineRule="auto"/>
+      </w:pPr>
+      <w:r>
+        <w:t xml:space="preserve">Burger Rating: A </w:t>
+      </w:r>
+      <w:r>
+        <w:t>virtual form to complete a review of a burger.</w:t>
+      </w:r>
+      <w:r>
+        <w:t xml:space="preserve"> (Use case ‘Rate a burger/ Add review’)</w:t>
+      </w:r>
+    </w:p>
+    <w:p>
+      <w:pPr>
+        <w:numPr>
+          <w:ilvl w:val="1"/>
+          <w:numId w:val="2"/>
+        </w:numPr>
+        <w:spacing w:after="100" w:afterAutospacing="1" w:line="240" w:lineRule="auto"/>
+      </w:pPr>
+      <w:r>
+        <w:t>Top Burgers: A list of the top 10 rated burgers in the world. (Use case ‘Browse burger leaderboards’)</w:t>
+      </w:r>
     </w:p>
     <w:p>
       <w:pPr>
@@ -4346,8 +3891,42 @@
         <w:ind w:left="1080"/>
       </w:pPr>
       <w:r>
-        <w:t xml:space="preserve">Given that Burgerator is location based, there must be access to location or a manual way to enter the location. </w:t>
-      </w:r>
+        <w:t>Allow the user to control setting</w:t>
+      </w:r>
+      <w:r>
+        <w:t>,</w:t>
+      </w:r>
+      <w:r>
+        <w:t xml:space="preserve"> such as location</w:t>
+      </w:r>
+      <w:r>
+        <w:t>, Facebook posts, linked accounts, and logout</w:t>
+      </w:r>
+      <w:r>
+        <w:t>,</w:t>
+      </w:r>
+      <w:r>
+        <w:t xml:space="preserve"> from within the application</w:t>
+      </w:r>
+    </w:p>
+    <w:p>
+      <w:pPr>
+        <w:spacing w:after="100" w:afterAutospacing="1" w:line="240" w:lineRule="auto"/>
+        <w:ind w:left="720"/>
+      </w:pPr>
+    </w:p>
+    <w:p>
+      <w:pPr>
+        <w:pStyle w:val="Heading2"/>
+      </w:pPr>
+      <w:bookmarkStart w:id="20" w:name="_Toc437374795"/>
+      <w:r>
+        <w:t xml:space="preserve">Nonfunctional </w:t>
+      </w:r>
+      <w:r>
+        <w:t>Requirements</w:t>
+      </w:r>
+      <w:bookmarkEnd w:id="20"/>
     </w:p>
     <w:p>
       <w:pPr>
@@ -4359,7 +3938,7 @@
         <w:ind w:left="1080"/>
       </w:pPr>
       <w:r>
-        <w:t xml:space="preserve">Constraints that the hardware imposes on the application are the same that other applications have. Memory, data, and battery constraints should be minimal. </w:t>
+        <w:t xml:space="preserve">Given that Burgerator is location based, there must be access to location or a manual way to enter the location. </w:t>
       </w:r>
     </w:p>
     <w:p>
@@ -4372,19 +3951,7 @@
         <w:ind w:left="1080"/>
       </w:pPr>
       <w:r>
-        <w:t>The portability of the project is</w:t>
-      </w:r>
-      <w:r>
-        <w:t xml:space="preserve"> apparent given the underlying Android p</w:t>
-      </w:r>
-      <w:r>
-        <w:t xml:space="preserve">latform. This advantage opens up to application to the majority of the mobile </w:t>
-      </w:r>
-      <w:r>
-        <w:t>market share</w:t>
-      </w:r>
-      <w:r>
-        <w:t xml:space="preserve">. </w:t>
+        <w:t xml:space="preserve">Constraints that the hardware imposes on the application are the same that other applications have. Memory, data, and battery constraints should be minimal. </w:t>
       </w:r>
     </w:p>
     <w:p>
@@ -4397,29 +3964,20 @@
         <w:ind w:left="1080"/>
       </w:pPr>
       <w:r>
-        <w:t xml:space="preserve">The reliability of the application will rely on the servers that support it. </w:t>
-      </w:r>
-    </w:p>
-    <w:p>
-      <w:pPr>
-        <w:pStyle w:val="Heading2"/>
-      </w:pPr>
-    </w:p>
-    <w:p>
-      <w:pPr>
-        <w:pStyle w:val="Heading2"/>
-      </w:pPr>
-    </w:p>
-    <w:p>
-      <w:pPr>
-        <w:pStyle w:val="Heading2"/>
-      </w:pPr>
-      <w:bookmarkStart w:id="21" w:name="_Toc437368543"/>
-      <w:r>
-        <w:lastRenderedPageBreak/>
-        <w:t>Feasibility</w:t>
-      </w:r>
-      <w:bookmarkEnd w:id="21"/>
+        <w:t>The portability of the project is</w:t>
+      </w:r>
+      <w:r>
+        <w:t xml:space="preserve"> apparent given the underlying Android p</w:t>
+      </w:r>
+      <w:r>
+        <w:t xml:space="preserve">latform. This advantage opens up to application to the majority of the mobile </w:t>
+      </w:r>
+      <w:r>
+        <w:t>market share</w:t>
+      </w:r>
+      <w:r>
+        <w:t xml:space="preserve">. </w:t>
+      </w:r>
     </w:p>
     <w:p>
       <w:pPr>
@@ -4431,8 +3989,24 @@
         <w:ind w:left="1080"/>
       </w:pPr>
       <w:r>
-        <w:t>Although ‘Android Burgerator Goal’ is the vision for Burgerator there exist two significant benchmarks for the development team, Android Burgerator Base and Android Burgerator Base Core (Figure 2).</w:t>
-      </w:r>
+        <w:t xml:space="preserve">The reliability of the application will rely on the servers that support it. </w:t>
+      </w:r>
+    </w:p>
+    <w:p>
+      <w:pPr>
+        <w:pStyle w:val="Heading2"/>
+      </w:pPr>
+    </w:p>
+    <w:p>
+      <w:pPr>
+        <w:pStyle w:val="Heading2"/>
+      </w:pPr>
+      <w:bookmarkStart w:id="21" w:name="_Toc437374796"/>
+      <w:r>
+        <w:lastRenderedPageBreak/>
+        <w:t>Feasibility</w:t>
+      </w:r>
+      <w:bookmarkEnd w:id="21"/>
     </w:p>
     <w:p>
       <w:pPr>
@@ -4444,6 +4018,19 @@
         <w:ind w:left="1080"/>
       </w:pPr>
       <w:r>
+        <w:t>Although ‘Android Burgerator Goal’ is the vision for Burgerator there exist two significant benchmarks for the development team, Android Burgerator Base and Android Burgerator Base Core (Figure 2).</w:t>
+      </w:r>
+    </w:p>
+    <w:p>
+      <w:pPr>
+        <w:numPr>
+          <w:ilvl w:val="1"/>
+          <w:numId w:val="2"/>
+        </w:numPr>
+        <w:spacing w:after="100" w:afterAutospacing="1" w:line="240" w:lineRule="auto"/>
+        <w:ind w:left="1080"/>
+      </w:pPr>
+      <w:r>
         <w:t xml:space="preserve">Android </w:t>
       </w:r>
       <w:r>
@@ -4458,10 +4045,10 @@
       </w:pPr>
       <w:r>
         <w:object w:dxaOrig="8671" w:dyaOrig="5865">
-          <v:shape id="_x0000_i1027" type="#_x0000_t75" style="width:433.9pt;height:291.8pt" o:ole="">
+          <v:shape id="_x0000_i1027" type="#_x0000_t75" style="width:433.9pt;height:291.75pt" o:ole="">
             <v:imagedata r:id="rId13" o:title=""/>
           </v:shape>
-          <o:OLEObject Type="Embed" ProgID="Visio.Drawing.15" ShapeID="_x0000_i1027" DrawAspect="Content" ObjectID="_1511112814" r:id="rId14"/>
+          <o:OLEObject Type="Embed" ProgID="Visio.Drawing.15" ShapeID="_x0000_i1027" DrawAspect="Content" ObjectID="_1511116722" r:id="rId14"/>
         </w:object>
       </w:r>
     </w:p>
@@ -4488,9 +4075,6 @@
         <w:t>2</w:t>
       </w:r>
       <w:r>
-        <w:rPr>
-          <w:noProof/>
-        </w:rPr>
         <w:fldChar w:fldCharType="end"/>
       </w:r>
       <w:r>
@@ -4504,7 +4088,7 @@
       <w:pPr>
         <w:pStyle w:val="Heading2"/>
       </w:pPr>
-      <w:bookmarkStart w:id="22" w:name="_Toc437368544"/>
+      <w:bookmarkStart w:id="22" w:name="_Toc437374797"/>
       <w:r>
         <w:lastRenderedPageBreak/>
         <w:t>Use Case Diagram</w:t>
@@ -4522,10 +4106,10 @@
       </w:pPr>
       <w:r>
         <w:object w:dxaOrig="8041" w:dyaOrig="9976">
-          <v:shape id="_x0000_i1028" type="#_x0000_t75" style="width:401.7pt;height:496.4pt" o:ole="">
+          <v:shape id="_x0000_i1028" type="#_x0000_t75" style="width:401.65pt;height:496.15pt" o:ole="">
             <v:imagedata r:id="rId15" o:title=""/>
           </v:shape>
-          <o:OLEObject Type="Embed" ProgID="Visio.Drawing.15" ShapeID="_x0000_i1028" DrawAspect="Content" ObjectID="_1511112815" r:id="rId16"/>
+          <o:OLEObject Type="Embed" ProgID="Visio.Drawing.15" ShapeID="_x0000_i1028" DrawAspect="Content" ObjectID="_1511116723" r:id="rId16"/>
         </w:object>
       </w:r>
     </w:p>
@@ -4552,9 +4136,6 @@
         <w:t>3</w:t>
       </w:r>
       <w:r>
-        <w:rPr>
-          <w:noProof/>
-        </w:rPr>
         <w:fldChar w:fldCharType="end"/>
       </w:r>
       <w:r>
@@ -4590,7 +4171,7 @@
       <w:pPr>
         <w:pStyle w:val="Heading1"/>
       </w:pPr>
-      <w:bookmarkStart w:id="23" w:name="_Toc437368545"/>
+      <w:bookmarkStart w:id="23" w:name="_Toc437374798"/>
       <w:r>
         <w:lastRenderedPageBreak/>
         <w:t>Use Case Scenarios</w:t>
@@ -4922,8 +4503,6 @@
       <w:r>
         <w:br w:type="page"/>
       </w:r>
-      <w:bookmarkStart w:id="24" w:name="_GoBack"/>
-      <w:bookmarkEnd w:id="24"/>
     </w:p>
     <w:tbl>
       <w:tblPr>
@@ -7264,22 +6843,22 @@
         <w:pStyle w:val="Heading1"/>
         <w:spacing w:before="0" w:after="100" w:afterAutospacing="1" w:line="240" w:lineRule="auto"/>
       </w:pPr>
-      <w:bookmarkStart w:id="25" w:name="_Toc437368546"/>
+      <w:bookmarkStart w:id="24" w:name="_Toc437374799"/>
       <w:r>
         <w:lastRenderedPageBreak/>
         <w:t>Quality Assurance Plan</w:t>
       </w:r>
+      <w:bookmarkEnd w:id="24"/>
+    </w:p>
+    <w:p>
+      <w:pPr>
+        <w:pStyle w:val="Heading2"/>
+      </w:pPr>
+      <w:bookmarkStart w:id="25" w:name="_Toc437374800"/>
+      <w:r>
+        <w:t>Document Standards</w:t>
+      </w:r>
       <w:bookmarkEnd w:id="25"/>
-    </w:p>
-    <w:p>
-      <w:pPr>
-        <w:pStyle w:val="Heading2"/>
-      </w:pPr>
-      <w:bookmarkStart w:id="26" w:name="_Toc437368547"/>
-      <w:r>
-        <w:t>Document Standards</w:t>
-      </w:r>
-      <w:bookmarkEnd w:id="26"/>
     </w:p>
     <w:p>
       <w:r>
@@ -7350,11 +6929,11 @@
       <w:pPr>
         <w:pStyle w:val="Heading2"/>
       </w:pPr>
-      <w:bookmarkStart w:id="27" w:name="_Toc437368548"/>
+      <w:bookmarkStart w:id="26" w:name="_Toc437374801"/>
       <w:r>
         <w:t>Coding Standards</w:t>
       </w:r>
-      <w:bookmarkEnd w:id="27"/>
+      <w:bookmarkEnd w:id="26"/>
     </w:p>
     <w:p>
       <w:r>
@@ -7444,11 +7023,11 @@
       <w:pPr>
         <w:pStyle w:val="Heading2"/>
       </w:pPr>
-      <w:bookmarkStart w:id="28" w:name="_Toc437368549"/>
+      <w:bookmarkStart w:id="27" w:name="_Toc437374802"/>
       <w:r>
         <w:t>User Interface Guidelines</w:t>
       </w:r>
-      <w:bookmarkEnd w:id="28"/>
+      <w:bookmarkEnd w:id="27"/>
     </w:p>
     <w:p>
       <w:pPr>
@@ -7493,11 +7072,11 @@
       <w:pPr>
         <w:pStyle w:val="Heading2"/>
       </w:pPr>
-      <w:bookmarkStart w:id="29" w:name="_Toc437368550"/>
+      <w:bookmarkStart w:id="28" w:name="_Toc437374803"/>
       <w:r>
         <w:t>Change Control Process</w:t>
       </w:r>
-      <w:bookmarkEnd w:id="29"/>
+      <w:bookmarkEnd w:id="28"/>
     </w:p>
     <w:p>
       <w:r>
@@ -7512,11 +7091,11 @@
       <w:pPr>
         <w:pStyle w:val="Heading2"/>
       </w:pPr>
-      <w:bookmarkStart w:id="30" w:name="_Toc437368551"/>
+      <w:bookmarkStart w:id="29" w:name="_Toc437374804"/>
       <w:r>
         <w:t>Testing Process</w:t>
       </w:r>
-      <w:bookmarkEnd w:id="30"/>
+      <w:bookmarkEnd w:id="29"/>
     </w:p>
     <w:p>
       <w:r>
@@ -7568,11 +7147,11 @@
         <w:pStyle w:val="Heading1"/>
         <w:spacing w:before="0" w:after="100" w:afterAutospacing="1" w:line="240" w:lineRule="auto"/>
       </w:pPr>
-      <w:bookmarkStart w:id="31" w:name="_Toc437368552"/>
+      <w:bookmarkStart w:id="30" w:name="_Toc437374805"/>
       <w:r>
         <w:t>Conclusion</w:t>
       </w:r>
-      <w:bookmarkEnd w:id="31"/>
+      <w:bookmarkEnd w:id="30"/>
     </w:p>
     <w:p>
       <w:r>
@@ -7625,6 +7204,309 @@
     <w:p>
       <w:r>
         <w:tab/>
+      </w:r>
+    </w:p>
+    <w:p>
+      <w:r>
+        <w:br w:type="page"/>
+      </w:r>
+    </w:p>
+    <w:p>
+      <w:pPr>
+        <w:pStyle w:val="Heading1"/>
+      </w:pPr>
+      <w:bookmarkStart w:id="31" w:name="_Toc437374806"/>
+      <w:r>
+        <w:lastRenderedPageBreak/>
+        <w:t>Appendices</w:t>
+      </w:r>
+      <w:bookmarkEnd w:id="31"/>
+    </w:p>
+    <w:p>
+      <w:pPr>
+        <w:pStyle w:val="Heading2"/>
+      </w:pPr>
+      <w:bookmarkStart w:id="32" w:name="_Toc437374807"/>
+      <w:r>
+        <w:t>Appendix A: Navigation</w:t>
+      </w:r>
+      <w:bookmarkEnd w:id="32"/>
+    </w:p>
+    <w:p>
+      <w:pPr>
+        <w:keepNext/>
+      </w:pPr>
+      <w:r>
+        <w:rPr>
+          <w:noProof/>
+        </w:rPr>
+        <w:drawing>
+          <wp:inline distT="0" distB="0" distL="0" distR="0" wp14:anchorId="0191D6B5" wp14:editId="52E68DEF">
+            <wp:extent cx="5943600" cy="4592955"/>
+            <wp:effectExtent l="38100" t="38100" r="38100" b="36195"/>
+            <wp:docPr id="1" name="Picture 1"/>
+            <wp:cNvGraphicFramePr>
+              <a:graphicFrameLocks xmlns:a="http://schemas.openxmlformats.org/drawingml/2006/main" noChangeAspect="1"/>
+            </wp:cNvGraphicFramePr>
+            <a:graphic xmlns:a="http://schemas.openxmlformats.org/drawingml/2006/main">
+              <a:graphicData uri="http://schemas.openxmlformats.org/drawingml/2006/picture">
+                <pic:pic xmlns:pic="http://schemas.openxmlformats.org/drawingml/2006/picture">
+                  <pic:nvPicPr>
+                    <pic:cNvPr id="0" name="NavigationChart-0.jpg"/>
+                    <pic:cNvPicPr/>
+                  </pic:nvPicPr>
+                  <pic:blipFill>
+                    <a:blip r:embed="rId23" cstate="print">
+                      <a:extLst>
+                        <a:ext uri="{28A0092B-C50C-407E-A947-70E740481C1C}">
+                          <a14:useLocalDpi xmlns:a14="http://schemas.microsoft.com/office/drawing/2010/main" val="0"/>
+                        </a:ext>
+                      </a:extLst>
+                    </a:blip>
+                    <a:stretch>
+                      <a:fillRect/>
+                    </a:stretch>
+                  </pic:blipFill>
+                  <pic:spPr>
+                    <a:xfrm>
+                      <a:off x="0" y="0"/>
+                      <a:ext cx="5943600" cy="4592955"/>
+                    </a:xfrm>
+                    <a:prstGeom prst="rect">
+                      <a:avLst/>
+                    </a:prstGeom>
+                    <a:ln w="38100">
+                      <a:solidFill>
+                        <a:schemeClr val="bg1">
+                          <a:lumMod val="95000"/>
+                        </a:schemeClr>
+                      </a:solidFill>
+                    </a:ln>
+                  </pic:spPr>
+                </pic:pic>
+              </a:graphicData>
+            </a:graphic>
+          </wp:inline>
+        </w:drawing>
+      </w:r>
+    </w:p>
+    <w:p>
+      <w:pPr>
+        <w:pStyle w:val="Caption"/>
+        <w:rPr>
+          <w:noProof/>
+        </w:rPr>
+      </w:pPr>
+      <w:r>
+        <w:t xml:space="preserve">Figure </w:t>
+      </w:r>
+      <w:r>
+        <w:fldChar w:fldCharType="begin"/>
+      </w:r>
+      <w:r>
+        <w:instrText xml:space="preserve"> SEQ Figure \* ARABIC </w:instrText>
+      </w:r>
+      <w:r>
+        <w:fldChar w:fldCharType="separate"/>
+      </w:r>
+      <w:r>
+        <w:rPr>
+          <w:noProof/>
+        </w:rPr>
+        <w:t>4</w:t>
+      </w:r>
+      <w:r>
+        <w:fldChar w:fldCharType="end"/>
+      </w:r>
+      <w:r>
+        <w:rPr>
+          <w:noProof/>
+        </w:rPr>
+        <w:t>, Burgerator navigation prototype version 1, page 1</w:t>
+      </w:r>
+    </w:p>
+    <w:p>
+      <w:pPr>
+        <w:keepNext/>
+      </w:pPr>
+      <w:r>
+        <w:rPr>
+          <w:noProof/>
+        </w:rPr>
+        <w:lastRenderedPageBreak/>
+        <w:drawing>
+          <wp:inline distT="0" distB="0" distL="0" distR="0" wp14:anchorId="00B201B3" wp14:editId="47F7F017">
+            <wp:extent cx="5943600" cy="4592955"/>
+            <wp:effectExtent l="38100" t="38100" r="38100" b="36195"/>
+            <wp:docPr id="5" name="Picture 5"/>
+            <wp:cNvGraphicFramePr>
+              <a:graphicFrameLocks xmlns:a="http://schemas.openxmlformats.org/drawingml/2006/main" noChangeAspect="1"/>
+            </wp:cNvGraphicFramePr>
+            <a:graphic xmlns:a="http://schemas.openxmlformats.org/drawingml/2006/main">
+              <a:graphicData uri="http://schemas.openxmlformats.org/drawingml/2006/picture">
+                <pic:pic xmlns:pic="http://schemas.openxmlformats.org/drawingml/2006/picture">
+                  <pic:nvPicPr>
+                    <pic:cNvPr id="0" name="NavigationChart-1.jpg"/>
+                    <pic:cNvPicPr/>
+                  </pic:nvPicPr>
+                  <pic:blipFill>
+                    <a:blip r:embed="rId24" cstate="print">
+                      <a:extLst>
+                        <a:ext uri="{28A0092B-C50C-407E-A947-70E740481C1C}">
+                          <a14:useLocalDpi xmlns:a14="http://schemas.microsoft.com/office/drawing/2010/main" val="0"/>
+                        </a:ext>
+                      </a:extLst>
+                    </a:blip>
+                    <a:stretch>
+                      <a:fillRect/>
+                    </a:stretch>
+                  </pic:blipFill>
+                  <pic:spPr>
+                    <a:xfrm>
+                      <a:off x="0" y="0"/>
+                      <a:ext cx="5943600" cy="4592955"/>
+                    </a:xfrm>
+                    <a:prstGeom prst="rect">
+                      <a:avLst/>
+                    </a:prstGeom>
+                    <a:ln w="38100">
+                      <a:solidFill>
+                        <a:schemeClr val="bg1">
+                          <a:lumMod val="95000"/>
+                        </a:schemeClr>
+                      </a:solidFill>
+                    </a:ln>
+                  </pic:spPr>
+                </pic:pic>
+              </a:graphicData>
+            </a:graphic>
+          </wp:inline>
+        </w:drawing>
+      </w:r>
+    </w:p>
+    <w:p>
+      <w:pPr>
+        <w:pStyle w:val="Caption"/>
+      </w:pPr>
+      <w:r>
+        <w:t xml:space="preserve">Figure </w:t>
+      </w:r>
+      <w:r>
+        <w:fldChar w:fldCharType="begin"/>
+      </w:r>
+      <w:r>
+        <w:instrText xml:space="preserve"> SEQ Figure \* ARABIC </w:instrText>
+      </w:r>
+      <w:r>
+        <w:fldChar w:fldCharType="separate"/>
+      </w:r>
+      <w:r>
+        <w:rPr>
+          <w:noProof/>
+        </w:rPr>
+        <w:t>5</w:t>
+      </w:r>
+      <w:r>
+        <w:fldChar w:fldCharType="end"/>
+      </w:r>
+      <w:r>
+        <w:t>, Burgerator naviga</w:t>
+      </w:r>
+      <w:r>
+        <w:t>tion prototype version 1, page 2</w:t>
+      </w:r>
+    </w:p>
+    <w:p>
+      <w:pPr>
+        <w:keepNext/>
+      </w:pPr>
+      <w:r>
+        <w:rPr>
+          <w:noProof/>
+        </w:rPr>
+        <w:lastRenderedPageBreak/>
+        <w:drawing>
+          <wp:inline distT="0" distB="0" distL="0" distR="0" wp14:anchorId="3C89F2EA" wp14:editId="1338DEBE">
+            <wp:extent cx="5943600" cy="4592955"/>
+            <wp:effectExtent l="38100" t="38100" r="38100" b="36195"/>
+            <wp:docPr id="6" name="Picture 6"/>
+            <wp:cNvGraphicFramePr>
+              <a:graphicFrameLocks xmlns:a="http://schemas.openxmlformats.org/drawingml/2006/main" noChangeAspect="1"/>
+            </wp:cNvGraphicFramePr>
+            <a:graphic xmlns:a="http://schemas.openxmlformats.org/drawingml/2006/main">
+              <a:graphicData uri="http://schemas.openxmlformats.org/drawingml/2006/picture">
+                <pic:pic xmlns:pic="http://schemas.openxmlformats.org/drawingml/2006/picture">
+                  <pic:nvPicPr>
+                    <pic:cNvPr id="0" name="NavigationChart-2.jpg"/>
+                    <pic:cNvPicPr/>
+                  </pic:nvPicPr>
+                  <pic:blipFill>
+                    <a:blip r:embed="rId25" cstate="print">
+                      <a:extLst>
+                        <a:ext uri="{28A0092B-C50C-407E-A947-70E740481C1C}">
+                          <a14:useLocalDpi xmlns:a14="http://schemas.microsoft.com/office/drawing/2010/main" val="0"/>
+                        </a:ext>
+                      </a:extLst>
+                    </a:blip>
+                    <a:stretch>
+                      <a:fillRect/>
+                    </a:stretch>
+                  </pic:blipFill>
+                  <pic:spPr>
+                    <a:xfrm>
+                      <a:off x="0" y="0"/>
+                      <a:ext cx="5943600" cy="4592955"/>
+                    </a:xfrm>
+                    <a:prstGeom prst="rect">
+                      <a:avLst/>
+                    </a:prstGeom>
+                    <a:ln w="38100">
+                      <a:solidFill>
+                        <a:schemeClr val="bg1">
+                          <a:lumMod val="95000"/>
+                        </a:schemeClr>
+                      </a:solidFill>
+                    </a:ln>
+                  </pic:spPr>
+                </pic:pic>
+              </a:graphicData>
+            </a:graphic>
+          </wp:inline>
+        </w:drawing>
+      </w:r>
+      <w:bookmarkStart w:id="33" w:name="_GoBack"/>
+      <w:bookmarkEnd w:id="33"/>
+    </w:p>
+    <w:p>
+      <w:pPr>
+        <w:pStyle w:val="Caption"/>
+      </w:pPr>
+      <w:r>
+        <w:t xml:space="preserve">Figure </w:t>
+      </w:r>
+      <w:r>
+        <w:fldChar w:fldCharType="begin"/>
+      </w:r>
+      <w:r>
+        <w:instrText xml:space="preserve"> SEQ Figure \* ARABIC </w:instrText>
+      </w:r>
+      <w:r>
+        <w:fldChar w:fldCharType="separate"/>
+      </w:r>
+      <w:r>
+        <w:rPr>
+          <w:noProof/>
+        </w:rPr>
+        <w:t>6</w:t>
+      </w:r>
+      <w:r>
+        <w:fldChar w:fldCharType="end"/>
+      </w:r>
+      <w:r>
+        <w:t xml:space="preserve">, Burgerator navigation prototype version 1, page </w:t>
+      </w:r>
+      <w:r>
+        <w:t>3</w:t>
       </w:r>
     </w:p>
     <w:sectPr>
@@ -8954,6 +8836,7 @@
   <w:style w:type="table" w:default="1" w:styleId="TableNormal">
     <w:name w:val="Normal Table"/>
     <w:uiPriority w:val="99"/>
+    <w:semiHidden/>
     <w:unhideWhenUsed/>
     <w:tblPr>
       <w:tblInd w:w="0" w:type="dxa"/>
@@ -10273,6 +10156,7 @@
   <w:style w:type="table" w:default="1" w:styleId="TableNormal">
     <w:name w:val="Normal Table"/>
     <w:uiPriority w:val="99"/>
+    <w:semiHidden/>
     <w:unhideWhenUsed/>
     <w:tblPr>
       <w:tblInd w:w="0" w:type="dxa"/>
@@ -11448,7 +11332,7 @@
 </file>
 
 <file path=customXml/itemProps1.xml><?xml version="1.0" encoding="utf-8"?>
-<ds:datastoreItem xmlns:ds="http://schemas.openxmlformats.org/officeDocument/2006/customXml" ds:itemID="{E7BA88B4-5E36-458B-A4D9-D2B7CCAAFB06}">
+<ds:datastoreItem xmlns:ds="http://schemas.openxmlformats.org/officeDocument/2006/customXml" ds:itemID="{0B7AFA3E-292B-46F4-9AE2-3377C8F8E512}">
   <ds:schemaRefs>
     <ds:schemaRef ds:uri="http://schemas.openxmlformats.org/officeDocument/2006/bibliography"/>
   </ds:schemaRefs>

</xml_diff>